<commit_message>
Lisätty use caseja, muokattu ylätunniste ja kansi
</commit_message>
<xml_diff>
--- a/CRM Määrittelykuvasto.docx
+++ b/CRM Määrittelykuvasto.docx
@@ -10,7 +10,6 @@
           <w:docPartUnique/>
         </w:docPartObj>
       </w:sdtPr>
-      <w:sdtEndPr/>
       <w:sdtContent>
         <w:p>
           <w:r>
@@ -265,7 +264,7 @@
                   </wp:anchor>
                 </w:drawing>
               </mc:Choice>
-              <mc:Fallback xmlns:a="http://schemas.openxmlformats.org/drawingml/2006/main" xmlns:pic="http://schemas.openxmlformats.org/drawingml/2006/picture" xmlns:a14="http://schemas.microsoft.com/office/drawing/2010/main" xmlns:arto="http://schemas.microsoft.com/office/word/2006/arto">
+              <mc:Fallback xmlns:arto="http://schemas.microsoft.com/office/word/2006/arto" xmlns:a14="http://schemas.microsoft.com/office/drawing/2010/main" xmlns:pic="http://schemas.openxmlformats.org/drawingml/2006/picture" xmlns:a="http://schemas.openxmlformats.org/drawingml/2006/main">
                 <w:pict w14:anchorId="46903986">
                   <v:group id="Ryhmä 149" style="position:absolute;margin-left:0;margin-top:0;width:8in;height:95.7pt;z-index:251662336;mso-width-percent:941;mso-height-percent:121;mso-top-percent:23;mso-position-horizontal:center;mso-position-horizontal-relative:page;mso-position-vertical-relative:page;mso-width-percent:941;mso-height-percent:121;mso-top-percent:23" coordsize="73152,12161" coordorigin="" o:spid="_x0000_s1026" w14:anchorId="28BD1A20" o:gfxdata="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">
                     <v:shape id="Suorakulmio 51" style="position:absolute;width:73152;height:11303;visibility:visible;mso-wrap-style:square;v-text-anchor:middle" coordsize="7312660,1129665" o:spid="_x0000_s1027" fillcolor="#4472c4 [3204]" stroked="f" strokeweight="1pt" path="m,l7312660,r,1129665l3619500,733425,,1091565,,xe" o:gfxdata="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">
@@ -350,7 +349,7 @@
                                     <w:color w:val="595959" w:themeColor="text1" w:themeTint="A6"/>
                                     <w:sz w:val="28"/>
                                     <w:szCs w:val="28"/>
-                                    <w:lang w:val="fi-FI"/>
+                                    <w:lang w:val="en-US"/>
                                   </w:rPr>
                                   <w:alias w:val="Tekijä"/>
                                   <w:tag w:val=""/>
@@ -358,7 +357,6 @@
                                   <w:dataBinding w:prefixMappings="xmlns:ns0='http://purl.org/dc/elements/1.1/' xmlns:ns1='http://schemas.openxmlformats.org/package/2006/metadata/core-properties' " w:xpath="/ns1:coreProperties[1]/ns0:creator[1]" w:storeItemID="{6C3C8BC8-F283-45AE-878A-BAB7291924A1}"/>
                                   <w:text/>
                                 </w:sdtPr>
-                                <w:sdtEndPr/>
                                 <w:sdtContent>
                                   <w:p>
                                     <w:pPr>
@@ -368,7 +366,7 @@
                                         <w:color w:val="595959" w:themeColor="text1" w:themeTint="A6"/>
                                         <w:sz w:val="28"/>
                                         <w:szCs w:val="28"/>
-                                        <w:lang w:val="fi-FI"/>
+                                        <w:lang w:val="en-US"/>
                                       </w:rPr>
                                     </w:pPr>
                                     <w:r>
@@ -376,10 +374,30 @@
                                         <w:color w:val="595959" w:themeColor="text1" w:themeTint="A6"/>
                                         <w:sz w:val="28"/>
                                         <w:szCs w:val="28"/>
-                                        <w:lang w:val="fi-FI"/>
+                                        <w:lang w:val="en-US"/>
                                       </w:rPr>
-                                      <w:t>CRM Scrum tiimi</w:t>
+                                      <w:t>Point Fight Scrum</w:t>
                                     </w:r>
+                                    <w:r>
+                                      <w:rPr>
+                                        <w:color w:val="595959" w:themeColor="text1" w:themeTint="A6"/>
+                                        <w:sz w:val="28"/>
+                                        <w:szCs w:val="28"/>
+                                        <w:lang w:val="en-US"/>
+                                      </w:rPr>
+                                      <w:t>-</w:t>
+                                    </w:r>
+                                    <w:proofErr w:type="spellStart"/>
+                                    <w:r>
+                                      <w:rPr>
+                                        <w:color w:val="595959" w:themeColor="text1" w:themeTint="A6"/>
+                                        <w:sz w:val="28"/>
+                                        <w:szCs w:val="28"/>
+                                        <w:lang w:val="en-US"/>
+                                      </w:rPr>
+                                      <w:t>tiimi</w:t>
+                                    </w:r>
+                                    <w:proofErr w:type="spellEnd"/>
                                   </w:p>
                                 </w:sdtContent>
                               </w:sdt>
@@ -391,7 +409,7 @@
                                     <w:color w:val="595959" w:themeColor="text1" w:themeTint="A6"/>
                                     <w:sz w:val="18"/>
                                     <w:szCs w:val="18"/>
-                                    <w:lang w:val="fi-FI"/>
+                                    <w:lang w:val="en-US"/>
                                   </w:rPr>
                                 </w:pPr>
                                 <w:sdt>
@@ -400,7 +418,7 @@
                                       <w:color w:val="595959" w:themeColor="text1" w:themeTint="A6"/>
                                       <w:sz w:val="18"/>
                                       <w:szCs w:val="18"/>
-                                      <w:lang w:val="fi-FI"/>
+                                      <w:lang w:val="en-US"/>
                                     </w:rPr>
                                     <w:alias w:val="Sähköposti"/>
                                     <w:tag w:val="Sähköposti"/>
@@ -408,26 +426,67 @@
                                     <w:dataBinding w:prefixMappings="xmlns:ns0='http://schemas.microsoft.com/office/2006/coverPageProps' " w:xpath="/ns0:CoverPageProperties[1]/ns0:CompanyEmail[1]" w:storeItemID="{55AF091B-3C7A-41E3-B477-F2FDAA23CFDA}"/>
                                     <w:text/>
                                   </w:sdtPr>
-                                  <w:sdtEndPr/>
                                   <w:sdtContent>
+                                    <w:proofErr w:type="spellStart"/>
                                     <w:r>
                                       <w:rPr>
                                         <w:color w:val="595959" w:themeColor="text1" w:themeTint="A6"/>
                                         <w:sz w:val="18"/>
                                         <w:szCs w:val="18"/>
-                                        <w:lang w:val="fi-FI"/>
+                                        <w:lang w:val="en-US"/>
                                       </w:rPr>
-                                      <w:t>Mika Purmonen, S</w:t>
+                                      <w:t>Ronja</w:t>
+                                    </w:r>
+                                    <w:proofErr w:type="spellEnd"/>
+                                    <w:r>
+                                      <w:rPr>
+                                        <w:color w:val="595959" w:themeColor="text1" w:themeTint="A6"/>
+                                        <w:sz w:val="18"/>
+                                        <w:szCs w:val="18"/>
+                                        <w:lang w:val="en-US"/>
+                                      </w:rPr>
+                                      <w:t xml:space="preserve"> </w:t>
+                                    </w:r>
+                                    <w:proofErr w:type="spellStart"/>
+                                    <w:r>
+                                      <w:rPr>
+                                        <w:color w:val="595959" w:themeColor="text1" w:themeTint="A6"/>
+                                        <w:sz w:val="18"/>
+                                        <w:szCs w:val="18"/>
+                                        <w:lang w:val="en-US"/>
+                                      </w:rPr>
+                                      <w:t>K</w:t>
                                     </w:r>
                                     <w:r>
                                       <w:rPr>
                                         <w:color w:val="595959" w:themeColor="text1" w:themeTint="A6"/>
                                         <w:sz w:val="18"/>
                                         <w:szCs w:val="18"/>
-                                        <w:lang w:val="fi-FI"/>
+                                        <w:lang w:val="en-US"/>
                                       </w:rPr>
-                                      <w:t>anna Ketomäki, Simo Sirén, Timo Tuiskunen, Tuula Yoshinari</w:t>
+                                      <w:t>askela</w:t>
                                     </w:r>
+                                    <w:proofErr w:type="spellEnd"/>
+                                    <w:r>
+                                      <w:rPr>
+                                        <w:color w:val="595959" w:themeColor="text1" w:themeTint="A6"/>
+                                        <w:sz w:val="18"/>
+                                        <w:szCs w:val="18"/>
+                                        <w:lang w:val="en-US"/>
+                                      </w:rPr>
+                                      <w:t xml:space="preserve">, Toni </w:t>
+                                    </w:r>
+                                    <w:proofErr w:type="spellStart"/>
+                                    <w:r>
+                                      <w:rPr>
+                                        <w:color w:val="595959" w:themeColor="text1" w:themeTint="A6"/>
+                                        <w:sz w:val="18"/>
+                                        <w:szCs w:val="18"/>
+                                        <w:lang w:val="en-US"/>
+                                      </w:rPr>
+                                      <w:t>Rhenman</w:t>
+                                    </w:r>
+                                    <w:proofErr w:type="spellEnd"/>
                                   </w:sdtContent>
                                 </w:sdt>
                               </w:p>
@@ -466,7 +525,7 @@
                               <w:color w:val="595959" w:themeColor="text1" w:themeTint="A6"/>
                               <w:sz w:val="28"/>
                               <w:szCs w:val="28"/>
-                              <w:lang w:val="fi-FI"/>
+                              <w:lang w:val="en-US"/>
                             </w:rPr>
                             <w:alias w:val="Tekijä"/>
                             <w:tag w:val=""/>
@@ -474,7 +533,6 @@
                             <w:dataBinding w:prefixMappings="xmlns:ns0='http://purl.org/dc/elements/1.1/' xmlns:ns1='http://schemas.openxmlformats.org/package/2006/metadata/core-properties' " w:xpath="/ns1:coreProperties[1]/ns0:creator[1]" w:storeItemID="{6C3C8BC8-F283-45AE-878A-BAB7291924A1}"/>
                             <w:text/>
                           </w:sdtPr>
-                          <w:sdtEndPr/>
                           <w:sdtContent>
                             <w:p>
                               <w:pPr>
@@ -484,7 +542,7 @@
                                   <w:color w:val="595959" w:themeColor="text1" w:themeTint="A6"/>
                                   <w:sz w:val="28"/>
                                   <w:szCs w:val="28"/>
-                                  <w:lang w:val="fi-FI"/>
+                                  <w:lang w:val="en-US"/>
                                 </w:rPr>
                               </w:pPr>
                               <w:r>
@@ -492,9 +550,18 @@
                                   <w:color w:val="595959" w:themeColor="text1" w:themeTint="A6"/>
                                   <w:sz w:val="28"/>
                                   <w:szCs w:val="28"/>
-                                  <w:lang w:val="fi-FI"/>
+                                  <w:lang w:val="en-US"/>
                                 </w:rPr>
-                                <w:t xml:space="preserve">CRM </w:t>
+                                <w:t>Point Fight Scrum</w:t>
+                              </w:r>
+                              <w:r>
+                                <w:rPr>
+                                  <w:color w:val="595959" w:themeColor="text1" w:themeTint="A6"/>
+                                  <w:sz w:val="28"/>
+                                  <w:szCs w:val="28"/>
+                                  <w:lang w:val="en-US"/>
+                                </w:rPr>
+                                <w:t>-</w:t>
                               </w:r>
                               <w:proofErr w:type="spellStart"/>
                               <w:r>
@@ -502,20 +569,11 @@
                                   <w:color w:val="595959" w:themeColor="text1" w:themeTint="A6"/>
                                   <w:sz w:val="28"/>
                                   <w:szCs w:val="28"/>
-                                  <w:lang w:val="fi-FI"/>
+                                  <w:lang w:val="en-US"/>
                                 </w:rPr>
-                                <w:t>Scrum</w:t>
+                                <w:t>tiimi</w:t>
                               </w:r>
                               <w:proofErr w:type="spellEnd"/>
-                              <w:r>
-                                <w:rPr>
-                                  <w:color w:val="595959" w:themeColor="text1" w:themeTint="A6"/>
-                                  <w:sz w:val="28"/>
-                                  <w:szCs w:val="28"/>
-                                  <w:lang w:val="fi-FI"/>
-                                </w:rPr>
-                                <w:t xml:space="preserve"> tiimi</w:t>
-                              </w:r>
                             </w:p>
                           </w:sdtContent>
                         </w:sdt>
@@ -527,7 +585,7 @@
                               <w:color w:val="595959" w:themeColor="text1" w:themeTint="A6"/>
                               <w:sz w:val="18"/>
                               <w:szCs w:val="18"/>
-                              <w:lang w:val="fi-FI"/>
+                              <w:lang w:val="en-US"/>
                             </w:rPr>
                           </w:pPr>
                           <w:sdt>
@@ -536,7 +594,7 @@
                                 <w:color w:val="595959" w:themeColor="text1" w:themeTint="A6"/>
                                 <w:sz w:val="18"/>
                                 <w:szCs w:val="18"/>
-                                <w:lang w:val="fi-FI"/>
+                                <w:lang w:val="en-US"/>
                               </w:rPr>
                               <w:alias w:val="Sähköposti"/>
                               <w:tag w:val="Sähköposti"/>
@@ -544,25 +602,26 @@
                               <w:dataBinding w:prefixMappings="xmlns:ns0='http://schemas.microsoft.com/office/2006/coverPageProps' " w:xpath="/ns0:CoverPageProperties[1]/ns0:CompanyEmail[1]" w:storeItemID="{55AF091B-3C7A-41E3-B477-F2FDAA23CFDA}"/>
                               <w:text/>
                             </w:sdtPr>
-                            <w:sdtEndPr/>
                             <w:sdtContent>
+                              <w:proofErr w:type="spellStart"/>
                               <w:r>
                                 <w:rPr>
                                   <w:color w:val="595959" w:themeColor="text1" w:themeTint="A6"/>
                                   <w:sz w:val="18"/>
                                   <w:szCs w:val="18"/>
-                                  <w:lang w:val="fi-FI"/>
+                                  <w:lang w:val="en-US"/>
                                 </w:rPr>
-                                <w:t>Mika Purmonen, S</w:t>
+                                <w:t>Ronja</w:t>
                               </w:r>
+                              <w:proofErr w:type="spellEnd"/>
                               <w:r>
                                 <w:rPr>
                                   <w:color w:val="595959" w:themeColor="text1" w:themeTint="A6"/>
                                   <w:sz w:val="18"/>
                                   <w:szCs w:val="18"/>
-                                  <w:lang w:val="fi-FI"/>
+                                  <w:lang w:val="en-US"/>
                                 </w:rPr>
-                                <w:t xml:space="preserve">anna Ketomäki, Simo Sirén, Timo </w:t>
+                                <w:t xml:space="preserve"> </w:t>
                               </w:r>
                               <w:proofErr w:type="spellStart"/>
                               <w:r>
@@ -570,9 +629,18 @@
                                   <w:color w:val="595959" w:themeColor="text1" w:themeTint="A6"/>
                                   <w:sz w:val="18"/>
                                   <w:szCs w:val="18"/>
-                                  <w:lang w:val="fi-FI"/>
+                                  <w:lang w:val="en-US"/>
                                 </w:rPr>
-                                <w:t>Tuiskunen</w:t>
+                                <w:t>K</w:t>
+                              </w:r>
+                              <w:r>
+                                <w:rPr>
+                                  <w:color w:val="595959" w:themeColor="text1" w:themeTint="A6"/>
+                                  <w:sz w:val="18"/>
+                                  <w:szCs w:val="18"/>
+                                  <w:lang w:val="en-US"/>
+                                </w:rPr>
+                                <w:t>askela</w:t>
                               </w:r>
                               <w:proofErr w:type="spellEnd"/>
                               <w:r>
@@ -580,9 +648,9 @@
                                   <w:color w:val="595959" w:themeColor="text1" w:themeTint="A6"/>
                                   <w:sz w:val="18"/>
                                   <w:szCs w:val="18"/>
-                                  <w:lang w:val="fi-FI"/>
+                                  <w:lang w:val="en-US"/>
                                 </w:rPr>
-                                <w:t xml:space="preserve">, Tuula </w:t>
+                                <w:t xml:space="preserve">, Toni </w:t>
                               </w:r>
                               <w:proofErr w:type="spellStart"/>
                               <w:r>
@@ -590,9 +658,9 @@
                                   <w:color w:val="595959" w:themeColor="text1" w:themeTint="A6"/>
                                   <w:sz w:val="18"/>
                                   <w:szCs w:val="18"/>
-                                  <w:lang w:val="fi-FI"/>
+                                  <w:lang w:val="en-US"/>
                                 </w:rPr>
-                                <w:t>Yoshinari</w:t>
+                                <w:t>Rhenman</w:t>
                               </w:r>
                               <w:proofErr w:type="spellEnd"/>
                             </w:sdtContent>
@@ -680,6 +748,7 @@
                                     <w:lang w:val="fi-FI"/>
                                   </w:rPr>
                                 </w:pPr>
+                                <w:proofErr w:type="spellStart"/>
                                 <w:r>
                                   <w:rPr>
                                     <w:color w:val="4472C4" w:themeColor="accent1"/>
@@ -687,8 +756,9 @@
                                     <w:szCs w:val="28"/>
                                     <w:lang w:val="fi-FI"/>
                                   </w:rPr>
-                                  <w:t xml:space="preserve">Scrum ja </w:t>
+                                  <w:t>Scrum</w:t>
                                 </w:r>
+                                <w:proofErr w:type="spellEnd"/>
                                 <w:r>
                                   <w:rPr>
                                     <w:color w:val="4472C4" w:themeColor="accent1"/>
@@ -696,7 +766,7 @@
                                     <w:szCs w:val="28"/>
                                     <w:lang w:val="fi-FI"/>
                                   </w:rPr>
-                                  <w:t>ohjelmistotuotannon menetelmät -kurssi</w:t>
+                                  <w:t xml:space="preserve"> ja ohjelmistotuotannon menetelmät -kurssi</w:t>
                                 </w:r>
                                 <w:r>
                                   <w:rPr>
@@ -706,25 +776,9 @@
                                     <w:lang w:val="fi-FI"/>
                                   </w:rPr>
                                   <w:br/>
+                                  <w:t xml:space="preserve">K2020, </w:t>
                                 </w:r>
-                                <w:r>
-                                  <w:rPr>
-                                    <w:color w:val="4472C4" w:themeColor="accent1"/>
-                                    <w:sz w:val="28"/>
-                                    <w:szCs w:val="28"/>
-                                    <w:lang w:val="fi-FI"/>
-                                  </w:rPr>
-                                  <w:t>K2019</w:t>
-                                </w:r>
-                                <w:r>
-                                  <w:rPr>
-                                    <w:color w:val="4472C4" w:themeColor="accent1"/>
-                                    <w:sz w:val="28"/>
-                                    <w:szCs w:val="28"/>
-                                    <w:lang w:val="fi-FI"/>
-                                  </w:rPr>
-                                  <w:t xml:space="preserve">, </w:t>
-                                </w:r>
+                                <w:proofErr w:type="spellStart"/>
                                 <w:r>
                                   <w:rPr>
                                     <w:color w:val="4472C4" w:themeColor="accent1"/>
@@ -734,6 +788,7 @@
                                   </w:rPr>
                                   <w:t>Careeria</w:t>
                                 </w:r>
+                                <w:proofErr w:type="spellEnd"/>
                               </w:p>
                             </w:txbxContent>
                           </wps:txbx>
@@ -789,16 +844,7 @@
                               <w:szCs w:val="28"/>
                               <w:lang w:val="fi-FI"/>
                             </w:rPr>
-                            <w:t xml:space="preserve"> ja </w:t>
-                          </w:r>
-                          <w:r>
-                            <w:rPr>
-                              <w:color w:val="4472C4" w:themeColor="accent1"/>
-                              <w:sz w:val="28"/>
-                              <w:szCs w:val="28"/>
-                              <w:lang w:val="fi-FI"/>
-                            </w:rPr>
-                            <w:t>ohjelmistotuotannon menetelmät -kurssi</w:t>
+                            <w:t xml:space="preserve"> ja ohjelmistotuotannon menetelmät -kurssi</w:t>
                           </w:r>
                           <w:r>
                             <w:rPr>
@@ -808,24 +854,7 @@
                               <w:lang w:val="fi-FI"/>
                             </w:rPr>
                             <w:br/>
-                          </w:r>
-                          <w:r>
-                            <w:rPr>
-                              <w:color w:val="4472C4" w:themeColor="accent1"/>
-                              <w:sz w:val="28"/>
-                              <w:szCs w:val="28"/>
-                              <w:lang w:val="fi-FI"/>
-                            </w:rPr>
-                            <w:t>K2019</w:t>
-                          </w:r>
-                          <w:r>
-                            <w:rPr>
-                              <w:color w:val="4472C4" w:themeColor="accent1"/>
-                              <w:sz w:val="28"/>
-                              <w:szCs w:val="28"/>
-                              <w:lang w:val="fi-FI"/>
-                            </w:rPr>
-                            <w:t xml:space="preserve">, </w:t>
+                            <w:t xml:space="preserve">K2020, </w:t>
                           </w:r>
                           <w:proofErr w:type="spellStart"/>
                           <w:r>
@@ -964,7 +993,6 @@
                                   <w:dataBinding w:prefixMappings="xmlns:ns0='http://purl.org/dc/elements/1.1/' xmlns:ns1='http://schemas.openxmlformats.org/package/2006/metadata/core-properties' " w:xpath="/ns1:coreProperties[1]/ns0:subject[1]" w:storeItemID="{6C3C8BC8-F283-45AE-878A-BAB7291924A1}"/>
                                   <w:text/>
                                 </w:sdtPr>
-                                <w:sdtEndPr/>
                                 <w:sdtContent>
                                   <w:p>
                                     <w:pPr>
@@ -982,7 +1010,25 @@
                                         <w:sz w:val="36"/>
                                         <w:szCs w:val="36"/>
                                       </w:rPr>
-                                      <w:t>CRM projekti</w:t>
+                                      <w:t xml:space="preserve">Point </w:t>
+                                    </w:r>
+                                    <w:proofErr w:type="spellStart"/>
+                                    <w:r>
+                                      <w:rPr>
+                                        <w:color w:val="404040" w:themeColor="text1" w:themeTint="BF"/>
+                                        <w:sz w:val="36"/>
+                                        <w:szCs w:val="36"/>
+                                      </w:rPr>
+                                      <w:t>Fight</w:t>
+                                    </w:r>
+                                    <w:proofErr w:type="spellEnd"/>
+                                    <w:r>
+                                      <w:rPr>
+                                        <w:color w:val="404040" w:themeColor="text1" w:themeTint="BF"/>
+                                        <w:sz w:val="36"/>
+                                        <w:szCs w:val="36"/>
+                                      </w:rPr>
+                                      <w:t xml:space="preserve"> -projekti</w:t>
                                     </w:r>
                                   </w:p>
                                 </w:sdtContent>
@@ -1066,7 +1112,6 @@
                             <w:dataBinding w:prefixMappings="xmlns:ns0='http://purl.org/dc/elements/1.1/' xmlns:ns1='http://schemas.openxmlformats.org/package/2006/metadata/core-properties' " w:xpath="/ns1:coreProperties[1]/ns0:subject[1]" w:storeItemID="{6C3C8BC8-F283-45AE-878A-BAB7291924A1}"/>
                             <w:text/>
                           </w:sdtPr>
-                          <w:sdtEndPr/>
                           <w:sdtContent>
                             <w:p>
                               <w:pPr>
@@ -1084,7 +1129,25 @@
                                   <w:sz w:val="36"/>
                                   <w:szCs w:val="36"/>
                                 </w:rPr>
-                                <w:t>CRM projekti</w:t>
+                                <w:t xml:space="preserve">Point </w:t>
+                              </w:r>
+                              <w:proofErr w:type="spellStart"/>
+                              <w:r>
+                                <w:rPr>
+                                  <w:color w:val="404040" w:themeColor="text1" w:themeTint="BF"/>
+                                  <w:sz w:val="36"/>
+                                  <w:szCs w:val="36"/>
+                                </w:rPr>
+                                <w:t>Fight</w:t>
+                              </w:r>
+                              <w:proofErr w:type="spellEnd"/>
+                              <w:r>
+                                <w:rPr>
+                                  <w:color w:val="404040" w:themeColor="text1" w:themeTint="BF"/>
+                                  <w:sz w:val="36"/>
+                                  <w:szCs w:val="36"/>
+                                </w:rPr>
+                                <w:t xml:space="preserve"> -projekti</w:t>
                               </w:r>
                             </w:p>
                           </w:sdtContent>
@@ -1182,7 +1245,7 @@
             </w:rPr>
             <w:fldChar w:fldCharType="separate"/>
           </w:r>
-          <w:hyperlink w:anchor="_Toc11251937" w:history="1">
+          <w:hyperlink w:anchor="_Toc35600847" w:history="1">
             <w:r>
               <w:rPr>
                 <w:rStyle w:val="Hyperlinkki"/>
@@ -1224,7 +1287,7 @@
                 <w:noProof/>
                 <w:webHidden/>
               </w:rPr>
-              <w:instrText xml:space="preserve"> PAGEREF _Toc11251937 \h </w:instrText>
+              <w:instrText xml:space="preserve"> PAGEREF _Toc35600847 \h </w:instrText>
             </w:r>
             <w:r>
               <w:rPr>
@@ -1268,7 +1331,7 @@
               <w:lang w:eastAsia="fi-FI"/>
             </w:rPr>
           </w:pPr>
-          <w:hyperlink w:anchor="_Toc11251938" w:history="1">
+          <w:hyperlink w:anchor="_Toc35600848" w:history="1">
             <w:r>
               <w:rPr>
                 <w:rStyle w:val="Hyperlinkki"/>
@@ -1310,7 +1373,7 @@
                 <w:noProof/>
                 <w:webHidden/>
               </w:rPr>
-              <w:instrText xml:space="preserve"> PAGEREF _Toc11251938 \h </w:instrText>
+              <w:instrText xml:space="preserve"> PAGEREF _Toc35600848 \h </w:instrText>
             </w:r>
             <w:r>
               <w:rPr>
@@ -1354,7 +1417,7 @@
               <w:lang w:eastAsia="fi-FI"/>
             </w:rPr>
           </w:pPr>
-          <w:hyperlink w:anchor="_Toc11251939" w:history="1">
+          <w:hyperlink w:anchor="_Toc35600849" w:history="1">
             <w:r>
               <w:rPr>
                 <w:rStyle w:val="Hyperlinkki"/>
@@ -1396,7 +1459,7 @@
                 <w:noProof/>
                 <w:webHidden/>
               </w:rPr>
-              <w:instrText xml:space="preserve"> PAGEREF _Toc11251939 \h </w:instrText>
+              <w:instrText xml:space="preserve"> PAGEREF _Toc35600849 \h </w:instrText>
             </w:r>
             <w:r>
               <w:rPr>
@@ -1440,7 +1503,7 @@
               <w:lang w:eastAsia="fi-FI"/>
             </w:rPr>
           </w:pPr>
-          <w:hyperlink w:anchor="_Toc11251940" w:history="1">
+          <w:hyperlink w:anchor="_Toc35600850" w:history="1">
             <w:r>
               <w:rPr>
                 <w:rStyle w:val="Hyperlinkki"/>
@@ -1461,7 +1524,7 @@
                 <w:rStyle w:val="Hyperlinkki"/>
                 <w:noProof/>
               </w:rPr>
-              <w:t>Käyttötapaus 1: Asiakkaan lisäys, päivitys ja poisto</w:t>
+              <w:t>Käyttötapaus 1: Peliin kirjautuminen ja hahmon luonti</w:t>
             </w:r>
             <w:r>
               <w:rPr>
@@ -1482,7 +1545,7 @@
                 <w:noProof/>
                 <w:webHidden/>
               </w:rPr>
-              <w:instrText xml:space="preserve"> PAGEREF _Toc11251940 \h </w:instrText>
+              <w:instrText xml:space="preserve"> PAGEREF _Toc35600850 \h </w:instrText>
             </w:r>
             <w:r>
               <w:rPr>
@@ -1526,7 +1589,7 @@
               <w:lang w:eastAsia="fi-FI"/>
             </w:rPr>
           </w:pPr>
-          <w:hyperlink w:anchor="_Toc11251941" w:history="1">
+          <w:hyperlink w:anchor="_Toc35600851" w:history="1">
             <w:r>
               <w:rPr>
                 <w:rStyle w:val="Hyperlinkki"/>
@@ -1568,7 +1631,7 @@
                 <w:noProof/>
                 <w:webHidden/>
               </w:rPr>
-              <w:instrText xml:space="preserve"> PAGEREF _Toc11251941 \h </w:instrText>
+              <w:instrText xml:space="preserve"> PAGEREF _Toc35600851 \h </w:instrText>
             </w:r>
             <w:r>
               <w:rPr>
@@ -1612,7 +1675,7 @@
               <w:lang w:eastAsia="fi-FI"/>
             </w:rPr>
           </w:pPr>
-          <w:hyperlink w:anchor="_Toc11251942" w:history="1">
+          <w:hyperlink w:anchor="_Toc35600852" w:history="1">
             <w:r>
               <w:rPr>
                 <w:rStyle w:val="Hyperlinkki"/>
@@ -1633,7 +1696,7 @@
                 <w:rStyle w:val="Hyperlinkki"/>
                 <w:noProof/>
               </w:rPr>
-              <w:t>Käyttötapaus 2: Asiakasryhmän lisäys asiakkaalle, asiakkaan ryhmän ylläpito, asiakkaan poisto ryhmästä</w:t>
+              <w:t>Käyttötapaus 2: Omat seurattavat tavoitteet</w:t>
             </w:r>
             <w:r>
               <w:rPr>
@@ -1654,7 +1717,7 @@
                 <w:noProof/>
                 <w:webHidden/>
               </w:rPr>
-              <w:instrText xml:space="preserve"> PAGEREF _Toc11251942 \h </w:instrText>
+              <w:instrText xml:space="preserve"> PAGEREF _Toc35600852 \h </w:instrText>
             </w:r>
             <w:r>
               <w:rPr>
@@ -1698,7 +1761,7 @@
               <w:lang w:eastAsia="fi-FI"/>
             </w:rPr>
           </w:pPr>
-          <w:hyperlink w:anchor="_Toc11251943" w:history="1">
+          <w:hyperlink w:anchor="_Toc35600853" w:history="1">
             <w:r>
               <w:rPr>
                 <w:rStyle w:val="Hyperlinkki"/>
@@ -1740,7 +1803,7 @@
                 <w:noProof/>
                 <w:webHidden/>
               </w:rPr>
-              <w:instrText xml:space="preserve"> PAGEREF _Toc11251943 \h </w:instrText>
+              <w:instrText xml:space="preserve"> PAGEREF _Toc35600853 \h </w:instrText>
             </w:r>
             <w:r>
               <w:rPr>
@@ -1784,7 +1847,7 @@
               <w:lang w:eastAsia="fi-FI"/>
             </w:rPr>
           </w:pPr>
-          <w:hyperlink w:anchor="_Toc11251944" w:history="1">
+          <w:hyperlink w:anchor="_Toc35600854" w:history="1">
             <w:r>
               <w:rPr>
                 <w:rStyle w:val="Hyperlinkki"/>
@@ -1805,7 +1868,7 @@
                 <w:rStyle w:val="Hyperlinkki"/>
                 <w:noProof/>
               </w:rPr>
-              <w:t>Käyttötapaus 3: Asiakasryhmien lisäys, päivitys ja poisto</w:t>
+              <w:t>Käyttötapaus 3: Oman ja muiden edistymisen seuranta</w:t>
             </w:r>
             <w:r>
               <w:rPr>
@@ -1826,7 +1889,7 @@
                 <w:noProof/>
                 <w:webHidden/>
               </w:rPr>
-              <w:instrText xml:space="preserve"> PAGEREF _Toc11251944 \h </w:instrText>
+              <w:instrText xml:space="preserve"> PAGEREF _Toc35600854 \h </w:instrText>
             </w:r>
             <w:r>
               <w:rPr>
@@ -1870,7 +1933,7 @@
               <w:lang w:eastAsia="fi-FI"/>
             </w:rPr>
           </w:pPr>
-          <w:hyperlink w:anchor="_Toc11251945" w:history="1">
+          <w:hyperlink w:anchor="_Toc35600855" w:history="1">
             <w:r>
               <w:rPr>
                 <w:rStyle w:val="Hyperlinkki"/>
@@ -1912,7 +1975,7 @@
                 <w:noProof/>
                 <w:webHidden/>
               </w:rPr>
-              <w:instrText xml:space="preserve"> PAGEREF _Toc11251945 \h </w:instrText>
+              <w:instrText xml:space="preserve"> PAGEREF _Toc35600855 \h </w:instrText>
             </w:r>
             <w:r>
               <w:rPr>
@@ -1956,7 +2019,7 @@
               <w:lang w:eastAsia="fi-FI"/>
             </w:rPr>
           </w:pPr>
-          <w:hyperlink w:anchor="_Toc11251946" w:history="1">
+          <w:hyperlink w:anchor="_Toc35600856" w:history="1">
             <w:r>
               <w:rPr>
                 <w:rStyle w:val="Hyperlinkki"/>
@@ -1977,7 +2040,7 @@
                 <w:rStyle w:val="Hyperlinkki"/>
                 <w:noProof/>
               </w:rPr>
-              <w:t>Käyttötapaus 4: Asiakaskategorian lisäys, muokkaus tai poisto</w:t>
+              <w:t>Käyttötapaus 4: Pelialustan luonti, tavoitteiden lisäys ja käyttäjien seuranta</w:t>
             </w:r>
             <w:r>
               <w:rPr>
@@ -1998,7 +2061,7 @@
                 <w:noProof/>
                 <w:webHidden/>
               </w:rPr>
-              <w:instrText xml:space="preserve"> PAGEREF _Toc11251946 \h </w:instrText>
+              <w:instrText xml:space="preserve"> PAGEREF _Toc35600856 \h </w:instrText>
             </w:r>
             <w:r>
               <w:rPr>
@@ -2042,7 +2105,7 @@
               <w:lang w:eastAsia="fi-FI"/>
             </w:rPr>
           </w:pPr>
-          <w:hyperlink w:anchor="_Toc11251947" w:history="1">
+          <w:hyperlink w:anchor="_Toc35600857" w:history="1">
             <w:r>
               <w:rPr>
                 <w:rStyle w:val="Hyperlinkki"/>
@@ -2084,7 +2147,7 @@
                 <w:noProof/>
                 <w:webHidden/>
               </w:rPr>
-              <w:instrText xml:space="preserve"> PAGEREF _Toc11251947 \h </w:instrText>
+              <w:instrText xml:space="preserve"> PAGEREF _Toc35600857 \h </w:instrText>
             </w:r>
             <w:r>
               <w:rPr>
@@ -2128,7 +2191,7 @@
               <w:lang w:eastAsia="fi-FI"/>
             </w:rPr>
           </w:pPr>
-          <w:hyperlink w:anchor="_Toc11251948" w:history="1">
+          <w:hyperlink w:anchor="_Toc35600858" w:history="1">
             <w:r>
               <w:rPr>
                 <w:rStyle w:val="Hyperlinkki"/>
@@ -2149,7 +2212,7 @@
                 <w:rStyle w:val="Hyperlinkki"/>
                 <w:noProof/>
               </w:rPr>
-              <w:t>Käyttötapaus 5: Asiakastapahtuman listaus, lisääminen asiakkaalle, asiakastapahtuman muokkaaminen ja poisto asiakkaalta</w:t>
+              <w:t>Käyttötapaus 5: Palkinnot saautuksista</w:t>
             </w:r>
             <w:r>
               <w:rPr>
@@ -2170,7 +2233,7 @@
                 <w:noProof/>
                 <w:webHidden/>
               </w:rPr>
-              <w:instrText xml:space="preserve"> PAGEREF _Toc11251948 \h </w:instrText>
+              <w:instrText xml:space="preserve"> PAGEREF _Toc35600858 \h </w:instrText>
             </w:r>
             <w:r>
               <w:rPr>
@@ -2214,7 +2277,7 @@
               <w:lang w:eastAsia="fi-FI"/>
             </w:rPr>
           </w:pPr>
-          <w:hyperlink w:anchor="_Toc11251949" w:history="1">
+          <w:hyperlink w:anchor="_Toc35600859" w:history="1">
             <w:r>
               <w:rPr>
                 <w:rStyle w:val="Hyperlinkki"/>
@@ -2256,7 +2319,7 @@
                 <w:noProof/>
                 <w:webHidden/>
               </w:rPr>
-              <w:instrText xml:space="preserve"> PAGEREF _Toc11251949 \h </w:instrText>
+              <w:instrText xml:space="preserve"> PAGEREF _Toc35600859 \h </w:instrText>
             </w:r>
             <w:r>
               <w:rPr>
@@ -2300,7 +2363,7 @@
               <w:lang w:eastAsia="fi-FI"/>
             </w:rPr>
           </w:pPr>
-          <w:hyperlink w:anchor="_Toc11251950" w:history="1">
+          <w:hyperlink w:anchor="_Toc35600860" w:history="1">
             <w:r>
               <w:rPr>
                 <w:rStyle w:val="Hyperlinkki"/>
@@ -2321,7 +2384,7 @@
                 <w:rStyle w:val="Hyperlinkki"/>
                 <w:noProof/>
               </w:rPr>
-              <w:t>Käyttötapaus 6: Asiakastapahtumalajien listaus, lisäys, päivitys ja poisto</w:t>
+              <w:t>Käyttötapaus 6: Tavoitteista muistutus</w:t>
             </w:r>
             <w:r>
               <w:rPr>
@@ -2342,7 +2405,7 @@
                 <w:noProof/>
                 <w:webHidden/>
               </w:rPr>
-              <w:instrText xml:space="preserve"> PAGEREF _Toc11251950 \h </w:instrText>
+              <w:instrText xml:space="preserve"> PAGEREF _Toc35600860 \h </w:instrText>
             </w:r>
             <w:r>
               <w:rPr>
@@ -2386,7 +2449,7 @@
               <w:lang w:eastAsia="fi-FI"/>
             </w:rPr>
           </w:pPr>
-          <w:hyperlink w:anchor="_Toc11251951" w:history="1">
+          <w:hyperlink w:anchor="_Toc35600861" w:history="1">
             <w:r>
               <w:rPr>
                 <w:rStyle w:val="Hyperlinkki"/>
@@ -2428,7 +2491,7 @@
                 <w:noProof/>
                 <w:webHidden/>
               </w:rPr>
-              <w:instrText xml:space="preserve"> PAGEREF _Toc11251951 \h </w:instrText>
+              <w:instrText xml:space="preserve"> PAGEREF _Toc35600861 \h </w:instrText>
             </w:r>
             <w:r>
               <w:rPr>
@@ -2472,7 +2535,7 @@
               <w:lang w:eastAsia="fi-FI"/>
             </w:rPr>
           </w:pPr>
-          <w:hyperlink w:anchor="_Toc11251952" w:history="1">
+          <w:hyperlink w:anchor="_Toc35600862" w:history="1">
             <w:r>
               <w:rPr>
                 <w:rStyle w:val="Hyperlinkki"/>
@@ -2493,7 +2556,7 @@
                 <w:rStyle w:val="Hyperlinkki"/>
                 <w:noProof/>
               </w:rPr>
-              <w:t>Käyttötapaus 7: Raporttien tulostus</w:t>
+              <w:t>Käyttötapaus 7: Päivä-, viikko- ja kuukausitavoitteet</w:t>
             </w:r>
             <w:r>
               <w:rPr>
@@ -2514,7 +2577,7 @@
                 <w:noProof/>
                 <w:webHidden/>
               </w:rPr>
-              <w:instrText xml:space="preserve"> PAGEREF _Toc11251952 \h </w:instrText>
+              <w:instrText xml:space="preserve"> PAGEREF _Toc35600862 \h </w:instrText>
             </w:r>
             <w:r>
               <w:rPr>
@@ -2558,7 +2621,7 @@
               <w:lang w:eastAsia="fi-FI"/>
             </w:rPr>
           </w:pPr>
-          <w:hyperlink w:anchor="_Toc11251953" w:history="1">
+          <w:hyperlink w:anchor="_Toc35600863" w:history="1">
             <w:r>
               <w:rPr>
                 <w:rStyle w:val="Hyperlinkki"/>
@@ -2579,7 +2642,7 @@
                 <w:rStyle w:val="Hyperlinkki"/>
                 <w:noProof/>
               </w:rPr>
-              <w:t>Käyttötapaus 8: Sähköpostin lähettäminen halutulle vastaanottajalle</w:t>
+              <w:t>Käyttötapaus 8: Kalenteri</w:t>
             </w:r>
             <w:r>
               <w:rPr>
@@ -2600,7 +2663,7 @@
                 <w:noProof/>
                 <w:webHidden/>
               </w:rPr>
-              <w:instrText xml:space="preserve"> PAGEREF _Toc11251953 \h </w:instrText>
+              <w:instrText xml:space="preserve"> PAGEREF _Toc35600863 \h </w:instrText>
             </w:r>
             <w:r>
               <w:rPr>
@@ -2644,7 +2707,7 @@
               <w:lang w:eastAsia="fi-FI"/>
             </w:rPr>
           </w:pPr>
-          <w:hyperlink w:anchor="_Toc11251954" w:history="1">
+          <w:hyperlink w:anchor="_Toc35600864" w:history="1">
             <w:r>
               <w:rPr>
                 <w:rStyle w:val="Hyperlinkki"/>
@@ -2686,7 +2749,7 @@
                 <w:noProof/>
                 <w:webHidden/>
               </w:rPr>
-              <w:instrText xml:space="preserve"> PAGEREF _Toc11251954 \h </w:instrText>
+              <w:instrText xml:space="preserve"> PAGEREF _Toc35600864 \h </w:instrText>
             </w:r>
             <w:r>
               <w:rPr>
@@ -2730,7 +2793,7 @@
               <w:lang w:eastAsia="fi-FI"/>
             </w:rPr>
           </w:pPr>
-          <w:hyperlink w:anchor="_Toc11251955" w:history="1">
+          <w:hyperlink w:anchor="_Toc35600865" w:history="1">
             <w:r>
               <w:rPr>
                 <w:rStyle w:val="Hyperlinkki"/>
@@ -2772,7 +2835,7 @@
                 <w:noProof/>
                 <w:webHidden/>
               </w:rPr>
-              <w:instrText xml:space="preserve"> PAGEREF _Toc11251955 \h </w:instrText>
+              <w:instrText xml:space="preserve"> PAGEREF _Toc35600865 \h </w:instrText>
             </w:r>
             <w:r>
               <w:rPr>
@@ -2816,7 +2879,7 @@
               <w:lang w:eastAsia="fi-FI"/>
             </w:rPr>
           </w:pPr>
-          <w:hyperlink w:anchor="_Toc11251956" w:history="1">
+          <w:hyperlink w:anchor="_Toc35600866" w:history="1">
             <w:r>
               <w:rPr>
                 <w:rStyle w:val="Hyperlinkki"/>
@@ -2858,7 +2921,7 @@
                 <w:noProof/>
                 <w:webHidden/>
               </w:rPr>
-              <w:instrText xml:space="preserve"> PAGEREF _Toc11251956 \h </w:instrText>
+              <w:instrText xml:space="preserve"> PAGEREF _Toc35600866 \h </w:instrText>
             </w:r>
             <w:r>
               <w:rPr>
@@ -2902,7 +2965,7 @@
               <w:lang w:eastAsia="fi-FI"/>
             </w:rPr>
           </w:pPr>
-          <w:hyperlink w:anchor="_Toc11251957" w:history="1">
+          <w:hyperlink w:anchor="_Toc35600867" w:history="1">
             <w:r>
               <w:rPr>
                 <w:rStyle w:val="Hyperlinkki"/>
@@ -2944,7 +3007,7 @@
                 <w:noProof/>
                 <w:webHidden/>
               </w:rPr>
-              <w:instrText xml:space="preserve"> PAGEREF _Toc11251957 \h </w:instrText>
+              <w:instrText xml:space="preserve"> PAGEREF _Toc35600867 \h </w:instrText>
             </w:r>
             <w:r>
               <w:rPr>
@@ -2988,7 +3051,7 @@
               <w:lang w:eastAsia="fi-FI"/>
             </w:rPr>
           </w:pPr>
-          <w:hyperlink w:anchor="_Toc11251958" w:history="1">
+          <w:hyperlink w:anchor="_Toc35600868" w:history="1">
             <w:r>
               <w:rPr>
                 <w:rStyle w:val="Hyperlinkki"/>
@@ -3030,7 +3093,7 @@
                 <w:noProof/>
                 <w:webHidden/>
               </w:rPr>
-              <w:instrText xml:space="preserve"> PAGEREF _Toc11251958 \h </w:instrText>
+              <w:instrText xml:space="preserve"> PAGEREF _Toc35600868 \h </w:instrText>
             </w:r>
             <w:r>
               <w:rPr>
@@ -3074,7 +3137,7 @@
               <w:lang w:eastAsia="fi-FI"/>
             </w:rPr>
           </w:pPr>
-          <w:hyperlink w:anchor="_Toc11251959" w:history="1">
+          <w:hyperlink w:anchor="_Toc35600869" w:history="1">
             <w:r>
               <w:rPr>
                 <w:rStyle w:val="Hyperlinkki"/>
@@ -3117,7 +3180,7 @@
                 <w:noProof/>
                 <w:webHidden/>
               </w:rPr>
-              <w:instrText xml:space="preserve"> PAGEREF _Toc11251959 \h </w:instrText>
+              <w:instrText xml:space="preserve"> PAGEREF _Toc35600869 \h </w:instrText>
             </w:r>
             <w:r>
               <w:rPr>
@@ -3168,7 +3231,7 @@
       <w:pPr>
         <w:pStyle w:val="Otsikko1"/>
       </w:pPr>
-      <w:bookmarkStart w:id="0" w:name="_Toc11251937"/>
+      <w:bookmarkStart w:id="0" w:name="_Toc35600847"/>
       <w:r>
         <w:lastRenderedPageBreak/>
         <w:t>Järjestelmän käyttötarkoitus</w:t>
@@ -3191,7 +3254,71 @@
         <w:rPr>
           <w:rFonts w:ascii="Calibri" w:eastAsia="Calibri" w:hAnsi="Calibri" w:cs="Calibri"/>
         </w:rPr>
-        <w:t>Yleisesti asiakkuudenhallinta (engl. customer relationship management, CRM) on käsite, joka sisältää asiakaslähtöisen ajattelutavan sekä siihen liittyvän tietojärjestelmän. Suhteiden muodostumisen ja kehittämisen taustalla on se ajatus, että suhteet tuovat hyötyä molemmille osapuolille, koska järjestelmän käyttäjän hallinnassa ovat kaikki prospektoinnin ja asiakashallinnan tärkeimmät aktiviteetit: liideistä, puheluihin, sähköposteihin.</w:t>
+        <w:t xml:space="preserve">Yleisesti asiakkuudenhallinta (engl. </w:t>
+      </w:r>
+      <w:proofErr w:type="spellStart"/>
+      <w:r>
+        <w:rPr>
+          <w:rFonts w:ascii="Calibri" w:eastAsia="Calibri" w:hAnsi="Calibri" w:cs="Calibri"/>
+        </w:rPr>
+        <w:t>customer</w:t>
+      </w:r>
+      <w:proofErr w:type="spellEnd"/>
+      <w:r>
+        <w:rPr>
+          <w:rFonts w:ascii="Calibri" w:eastAsia="Calibri" w:hAnsi="Calibri" w:cs="Calibri"/>
+        </w:rPr>
+        <w:t xml:space="preserve"> </w:t>
+      </w:r>
+      <w:proofErr w:type="spellStart"/>
+      <w:r>
+        <w:rPr>
+          <w:rFonts w:ascii="Calibri" w:eastAsia="Calibri" w:hAnsi="Calibri" w:cs="Calibri"/>
+        </w:rPr>
+        <w:t>relationship</w:t>
+      </w:r>
+      <w:proofErr w:type="spellEnd"/>
+      <w:r>
+        <w:rPr>
+          <w:rFonts w:ascii="Calibri" w:eastAsia="Calibri" w:hAnsi="Calibri" w:cs="Calibri"/>
+        </w:rPr>
+        <w:t xml:space="preserve"> management, CRM) on käsite, joka sisältää asiakaslähtöisen ajattelutavan sekä siihen liittyvän tietojärjestelmän. Suhteiden muodostumisen ja kehittämisen taustalla on se ajatus, että suhteet tuovat hyötyä molemmille osapuolille, koska järjestelmän k</w:t>
+      </w:r>
+      <w:bookmarkStart w:id="1" w:name="_GoBack"/>
+      <w:bookmarkEnd w:id="1"/>
+      <w:r>
+        <w:rPr>
+          <w:rFonts w:ascii="Calibri" w:eastAsia="Calibri" w:hAnsi="Calibri" w:cs="Calibri"/>
+        </w:rPr>
+        <w:t xml:space="preserve">äyttäjän hallinnassa ovat kaikki </w:t>
+      </w:r>
+      <w:proofErr w:type="spellStart"/>
+      <w:r>
+        <w:rPr>
+          <w:rFonts w:ascii="Calibri" w:eastAsia="Calibri" w:hAnsi="Calibri" w:cs="Calibri"/>
+        </w:rPr>
+        <w:t>prospektoinnin</w:t>
+      </w:r>
+      <w:proofErr w:type="spellEnd"/>
+      <w:r>
+        <w:rPr>
+          <w:rFonts w:ascii="Calibri" w:eastAsia="Calibri" w:hAnsi="Calibri" w:cs="Calibri"/>
+        </w:rPr>
+        <w:t xml:space="preserve"> ja asiakashallinnan tärkeimmät aktiviteetit: </w:t>
+      </w:r>
+      <w:proofErr w:type="spellStart"/>
+      <w:r>
+        <w:rPr>
+          <w:rFonts w:ascii="Calibri" w:eastAsia="Calibri" w:hAnsi="Calibri" w:cs="Calibri"/>
+        </w:rPr>
+        <w:t>liideistä</w:t>
+      </w:r>
+      <w:proofErr w:type="spellEnd"/>
+      <w:r>
+        <w:rPr>
+          <w:rFonts w:ascii="Calibri" w:eastAsia="Calibri" w:hAnsi="Calibri" w:cs="Calibri"/>
+        </w:rPr>
+        <w:t>, puheluihin, sähköposteihin.</w:t>
       </w:r>
     </w:p>
     <w:p>
@@ -3305,11 +3432,16 @@
       <w:pPr>
         <w:pStyle w:val="Otsikko1"/>
       </w:pPr>
-      <w:bookmarkStart w:id="1" w:name="_Toc11251938"/>
-      <w:r>
-        <w:t>Toteutettavat User Storyt</w:t>
-      </w:r>
-      <w:bookmarkEnd w:id="1"/>
+      <w:bookmarkStart w:id="2" w:name="_Toc35600848"/>
+      <w:r>
+        <w:t xml:space="preserve">Toteutettavat User </w:t>
+      </w:r>
+      <w:proofErr w:type="spellStart"/>
+      <w:r>
+        <w:t>Storyt</w:t>
+      </w:r>
+      <w:bookmarkEnd w:id="2"/>
+      <w:proofErr w:type="spellEnd"/>
     </w:p>
     <w:p>
       <w:pPr>
@@ -3371,6 +3503,7 @@
                 <w:lang w:val="en-GB" w:eastAsia="en-GB"/>
               </w:rPr>
             </w:pPr>
+            <w:proofErr w:type="spellStart"/>
             <w:r>
               <w:rPr>
                 <w:rFonts w:eastAsia="Times New Roman" w:cstheme="minorHAnsi"/>
@@ -3380,6 +3513,7 @@
               </w:rPr>
               <w:t>Toimija</w:t>
             </w:r>
+            <w:proofErr w:type="spellEnd"/>
           </w:p>
         </w:tc>
         <w:tc>
@@ -3404,6 +3538,7 @@
                 <w:lang w:val="en-GB" w:eastAsia="en-GB"/>
               </w:rPr>
             </w:pPr>
+            <w:proofErr w:type="spellStart"/>
             <w:r>
               <w:rPr>
                 <w:rFonts w:eastAsia="Times New Roman" w:cstheme="minorHAnsi"/>
@@ -3413,6 +3548,7 @@
               </w:rPr>
               <w:t>Nro</w:t>
             </w:r>
+            <w:proofErr w:type="spellEnd"/>
           </w:p>
         </w:tc>
         <w:tc>
@@ -3487,6 +3623,7 @@
                 <w:lang w:val="en-GB" w:eastAsia="en-GB"/>
               </w:rPr>
             </w:pPr>
+            <w:proofErr w:type="spellStart"/>
             <w:r>
               <w:rPr>
                 <w:rFonts w:eastAsia="Times New Roman" w:cstheme="minorHAnsi"/>
@@ -3495,6 +3632,7 @@
               </w:rPr>
               <w:t>Käyttäjä</w:t>
             </w:r>
+            <w:proofErr w:type="spellEnd"/>
           </w:p>
         </w:tc>
         <w:tc>
@@ -3568,7 +3706,15 @@
                 <w:color w:val="000000"/>
                 <w:lang w:eastAsia="en-GB"/>
               </w:rPr>
-              <w:t>räätälöidä oman pelihahmon</w:t>
+              <w:t>kirjautua peliin ja valikoida</w:t>
+            </w:r>
+            <w:r>
+              <w:rPr>
+                <w:rFonts w:eastAsia="Times New Roman" w:cstheme="minorHAnsi"/>
+                <w:color w:val="000000"/>
+                <w:lang w:eastAsia="en-GB"/>
+              </w:rPr>
+              <w:t xml:space="preserve"> oman pelihahmon</w:t>
             </w:r>
           </w:p>
         </w:tc>
@@ -3602,6 +3748,7 @@
                 <w:lang w:val="en-GB" w:eastAsia="en-GB"/>
               </w:rPr>
             </w:pPr>
+            <w:proofErr w:type="spellStart"/>
             <w:r>
               <w:rPr>
                 <w:rFonts w:eastAsia="Times New Roman" w:cstheme="minorHAnsi"/>
@@ -3610,6 +3757,7 @@
               </w:rPr>
               <w:t>Käyttäjä</w:t>
             </w:r>
+            <w:proofErr w:type="spellEnd"/>
           </w:p>
         </w:tc>
         <w:tc>
@@ -3681,7 +3829,15 @@
                 <w:color w:val="000000"/>
                 <w:lang w:eastAsia="en-GB"/>
               </w:rPr>
-              <w:t>lisätä omat seurattavat asiat</w:t>
+              <w:t xml:space="preserve">lisätä omat seurattavat </w:t>
+            </w:r>
+            <w:r>
+              <w:rPr>
+                <w:rFonts w:eastAsia="Times New Roman" w:cstheme="minorHAnsi"/>
+                <w:color w:val="000000"/>
+                <w:lang w:eastAsia="en-GB"/>
+              </w:rPr>
+              <w:t>tavoitteet</w:t>
             </w:r>
           </w:p>
         </w:tc>
@@ -3715,6 +3871,7 @@
                 <w:lang w:val="en-GB" w:eastAsia="en-GB"/>
               </w:rPr>
             </w:pPr>
+            <w:proofErr w:type="spellStart"/>
             <w:r>
               <w:rPr>
                 <w:rFonts w:eastAsia="Times New Roman" w:cstheme="minorHAnsi"/>
@@ -3723,6 +3880,7 @@
               </w:rPr>
               <w:t>Käyttäjä</w:t>
             </w:r>
+            <w:proofErr w:type="spellEnd"/>
           </w:p>
         </w:tc>
         <w:tc>
@@ -3899,7 +4057,7 @@
                 <w:color w:val="000000"/>
                 <w:lang w:eastAsia="en-GB"/>
               </w:rPr>
-              <w:t xml:space="preserve">Haluan </w:t>
+              <w:t>Haluan</w:t>
             </w:r>
             <w:r>
               <w:rPr>
@@ -3907,7 +4065,39 @@
                 <w:color w:val="000000"/>
                 <w:lang w:eastAsia="en-GB"/>
               </w:rPr>
-              <w:t>nähdä kaikkien toiminnan</w:t>
+              <w:t xml:space="preserve"> luoda pelialustan yritykselle, luoda tavoitteita ja</w:t>
+            </w:r>
+            <w:r>
+              <w:rPr>
+                <w:rFonts w:eastAsia="Times New Roman" w:cstheme="minorHAnsi"/>
+                <w:color w:val="000000"/>
+                <w:lang w:eastAsia="en-GB"/>
+              </w:rPr>
+              <w:t xml:space="preserve"> </w:t>
+            </w:r>
+            <w:r>
+              <w:rPr>
+                <w:rFonts w:eastAsia="Times New Roman" w:cstheme="minorHAnsi"/>
+                <w:color w:val="000000"/>
+                <w:lang w:eastAsia="en-GB"/>
+              </w:rPr>
+              <w:t xml:space="preserve">nähdä </w:t>
+            </w:r>
+            <w:r>
+              <w:rPr>
+                <w:rFonts w:eastAsia="Times New Roman" w:cstheme="minorHAnsi"/>
+                <w:color w:val="000000"/>
+                <w:lang w:eastAsia="en-GB"/>
+              </w:rPr>
+              <w:t>pelaajien</w:t>
+            </w:r>
+            <w:r>
+              <w:rPr>
+                <w:rFonts w:eastAsia="Times New Roman" w:cstheme="minorHAnsi"/>
+                <w:color w:val="000000"/>
+                <w:lang w:eastAsia="en-GB"/>
+              </w:rPr>
+              <w:t xml:space="preserve"> toiminnan</w:t>
             </w:r>
           </w:p>
         </w:tc>
@@ -3943,6 +4133,7 @@
                 <w:lang w:val="en-GB" w:eastAsia="en-GB"/>
               </w:rPr>
             </w:pPr>
+            <w:proofErr w:type="spellStart"/>
             <w:r>
               <w:rPr>
                 <w:rFonts w:eastAsia="Times New Roman" w:cstheme="minorHAnsi"/>
@@ -3951,6 +4142,7 @@
               </w:rPr>
               <w:t>Käyttäjä</w:t>
             </w:r>
+            <w:proofErr w:type="spellEnd"/>
           </w:p>
         </w:tc>
         <w:tc>
@@ -4060,6 +4252,7 @@
                 <w:lang w:val="en-GB" w:eastAsia="en-GB"/>
               </w:rPr>
             </w:pPr>
+            <w:proofErr w:type="spellStart"/>
             <w:r>
               <w:rPr>
                 <w:rFonts w:eastAsia="Times New Roman" w:cstheme="minorHAnsi"/>
@@ -4068,6 +4261,7 @@
               </w:rPr>
               <w:t>Käyttäjä</w:t>
             </w:r>
+            <w:proofErr w:type="spellEnd"/>
           </w:p>
         </w:tc>
         <w:tc>
@@ -4177,6 +4371,7 @@
                 <w:lang w:val="en-GB" w:eastAsia="en-GB"/>
               </w:rPr>
             </w:pPr>
+            <w:proofErr w:type="spellStart"/>
             <w:r>
               <w:rPr>
                 <w:rFonts w:eastAsia="Times New Roman" w:cstheme="minorHAnsi"/>
@@ -4185,6 +4380,7 @@
               </w:rPr>
               <w:t>Käyttäjä</w:t>
             </w:r>
+            <w:proofErr w:type="spellEnd"/>
           </w:p>
         </w:tc>
         <w:tc>
@@ -4250,7 +4446,23 @@
                 <w:color w:val="000000"/>
                 <w:lang w:eastAsia="en-GB"/>
               </w:rPr>
-              <w:t>Haluan nähdä Päivä/viikko/kuukausi tavoitteet</w:t>
+              <w:t xml:space="preserve">Haluan nähdä </w:t>
+            </w:r>
+            <w:r>
+              <w:rPr>
+                <w:rFonts w:eastAsia="Times New Roman" w:cstheme="minorHAnsi"/>
+                <w:color w:val="000000"/>
+                <w:lang w:eastAsia="en-GB"/>
+              </w:rPr>
+              <w:t>p</w:t>
+            </w:r>
+            <w:r>
+              <w:rPr>
+                <w:rFonts w:eastAsia="Times New Roman" w:cstheme="minorHAnsi"/>
+                <w:color w:val="000000"/>
+                <w:lang w:eastAsia="en-GB"/>
+              </w:rPr>
+              <w:t>äivä/viikko/kuukausi tavoitteet</w:t>
             </w:r>
           </w:p>
         </w:tc>
@@ -4286,6 +4498,7 @@
                 <w:lang w:val="en-GB" w:eastAsia="en-GB"/>
               </w:rPr>
             </w:pPr>
+            <w:proofErr w:type="spellStart"/>
             <w:r>
               <w:rPr>
                 <w:rFonts w:eastAsia="Times New Roman" w:cstheme="minorHAnsi"/>
@@ -4295,6 +4508,7 @@
               <w:lastRenderedPageBreak/>
               <w:t>Käyttäjä</w:t>
             </w:r>
+            <w:proofErr w:type="spellEnd"/>
           </w:p>
         </w:tc>
         <w:tc>
@@ -4362,8 +4576,6 @@
               </w:rPr>
               <w:t>Haluan peliin kalenterin</w:t>
             </w:r>
-            <w:bookmarkStart w:id="2" w:name="_GoBack"/>
-            <w:bookmarkEnd w:id="2"/>
           </w:p>
         </w:tc>
       </w:tr>
@@ -4698,9 +4910,25 @@
       <w:pPr>
         <w:pStyle w:val="Otsikko1"/>
       </w:pPr>
-      <w:bookmarkStart w:id="3" w:name="_Toc11251939"/>
-      <w:r>
-        <w:t>User Storyistä johdetut käyttötapaukset (Use Case)</w:t>
+      <w:bookmarkStart w:id="3" w:name="_Toc35600849"/>
+      <w:r>
+        <w:t xml:space="preserve">User </w:t>
+      </w:r>
+      <w:proofErr w:type="spellStart"/>
+      <w:r>
+        <w:t>Storyistä</w:t>
+      </w:r>
+      <w:proofErr w:type="spellEnd"/>
+      <w:r>
+        <w:t xml:space="preserve"> johdetut käyttötapaukset (</w:t>
+      </w:r>
+      <w:proofErr w:type="spellStart"/>
+      <w:r>
+        <w:t>Use</w:t>
+      </w:r>
+      <w:proofErr w:type="spellEnd"/>
+      <w:r>
+        <w:t xml:space="preserve"> Case)</w:t>
       </w:r>
       <w:bookmarkEnd w:id="3"/>
     </w:p>
@@ -4713,17 +4941,17 @@
       <w:pPr>
         <w:pStyle w:val="Otsikko2"/>
       </w:pPr>
-      <w:bookmarkStart w:id="4" w:name="_Toc11251940"/>
-      <w:r>
-        <w:t>Käyttötapaus 1: Asiakkaan lisäys, päivitys</w:t>
-      </w:r>
+      <w:bookmarkStart w:id="4" w:name="_Toc35600850"/>
+      <w:r>
+        <w:t xml:space="preserve">Käyttötapaus 1: </w:t>
+      </w:r>
+      <w:r>
+        <w:t>Peliin kirjautuminen ja hahmon luonti</w:t>
+      </w:r>
+      <w:bookmarkEnd w:id="4"/>
       <w:r>
         <w:t xml:space="preserve"> </w:t>
       </w:r>
-      <w:r>
-        <w:t>ja poisto</w:t>
-      </w:r>
-      <w:bookmarkEnd w:id="4"/>
     </w:p>
     <w:p/>
     <w:p>
@@ -4731,37 +4959,16 @@
         <w:ind w:left="576"/>
       </w:pPr>
       <w:r>
-        <w:t>Käyttäjä tapaa uusia asiakkaita tai joku ilmoittaa yhteystietojensa muuttuneen</w:t>
-      </w:r>
-      <w:r>
-        <w:t>. Käyttäjä haluaa lisätä uuden asiakkaan tai päivittää olemassa olevien asiakkaiden tietoja</w:t>
-      </w:r>
-      <w:r>
-        <w:t>. Jos asiakkaalle on tallennettuna asiakastapahtumia</w:t>
-      </w:r>
-      <w:r>
-        <w:t xml:space="preserve"> tai hänet on liitetty vähint</w:t>
-      </w:r>
-      <w:r>
-        <w:t>ään yhteen asiakasryhmään</w:t>
-      </w:r>
-      <w:r>
-        <w:t xml:space="preserve">, hänen tietojaan ei voi poistaa ennen kuin </w:t>
-      </w:r>
-      <w:r>
-        <w:t xml:space="preserve">hänen </w:t>
-      </w:r>
-      <w:r>
-        <w:t>asiakastapa</w:t>
-      </w:r>
-      <w:r>
-        <w:t>htumansa on poistettu</w:t>
-      </w:r>
-      <w:r>
-        <w:t xml:space="preserve"> ja hänet on poistettu kaikista ryhmistä</w:t>
-      </w:r>
-      <w:r>
-        <w:t xml:space="preserve">. </w:t>
+        <w:t>Käyttäjä saa sisäänkirjautumiskoodin esimieh</w:t>
+      </w:r>
+      <w:r>
+        <w:t xml:space="preserve">eltä. Hän syöttää koodin sille varattuun kenttään ja painaa jatka. Seuraavassa ruudussa käyttäjä syöttää haluamansa käyttäjänimen ja salasanan. </w:t>
+      </w:r>
+      <w:r>
+        <w:t xml:space="preserve">Järjestelmä katsoo, onko valittu käyttäjänimi vapaa. Jos ei, peli kehottaa valitsemaan uuden nimen. </w:t>
+      </w:r>
+      <w:r>
+        <w:t>Seuraavan jatka-painikkeen takaa aukeaa hahmonalintaruutu. Käyttäjä voi nuolinäppäimistä selata eri hahmoja. Löydettyään sopivan hahmon, käyttäjä valitsee hahmon valitse-nappulasta. Tämän jälkeen pelinäkymä avautuu.</w:t>
       </w:r>
     </w:p>
     <w:p>
@@ -4774,7 +4981,10 @@
         <w:ind w:left="936"/>
       </w:pPr>
       <w:r>
-        <w:t>Lisäys</w:t>
+        <w:t xml:space="preserve">Peliin </w:t>
+      </w:r>
+      <w:r>
+        <w:t>kirjautuminen</w:t>
       </w:r>
     </w:p>
     <w:p>
@@ -4787,34 +4997,7 @@
         <w:ind w:left="1656"/>
       </w:pPr>
       <w:r>
-        <w:t xml:space="preserve">Käyttäjä valitsee </w:t>
-      </w:r>
-      <w:r>
-        <w:rPr>
-          <w:b/>
-        </w:rPr>
-        <w:t>Asiakas</w:t>
-      </w:r>
-      <w:r>
-        <w:t xml:space="preserve"> </w:t>
-      </w:r>
-      <w:r>
-        <w:rPr>
-          <w:b/>
-        </w:rPr>
-        <w:t>-</w:t>
-      </w:r>
-      <w:r>
-        <w:t xml:space="preserve"> </w:t>
-      </w:r>
-      <w:r>
-        <w:rPr>
-          <w:b/>
-        </w:rPr>
-        <w:t>Lisää asiakas</w:t>
-      </w:r>
-      <w:r>
-        <w:t>.</w:t>
+        <w:t>Käyttäjä syöttää kirjautumiskoodin ja painaa jatka.</w:t>
       </w:r>
     </w:p>
     <w:p>
@@ -4830,16 +5013,7 @@
         <w:t xml:space="preserve">Käyttäjä syöttää </w:t>
       </w:r>
       <w:r>
-        <w:t>A</w:t>
-      </w:r>
-      <w:r>
-        <w:t xml:space="preserve">siakkaan tiedot järjestelmään ja tallentaa </w:t>
-      </w:r>
-      <w:r>
-        <w:t>lisäykset</w:t>
-      </w:r>
-      <w:r>
-        <w:t>.</w:t>
+        <w:t xml:space="preserve">käyttäjänimen, salasanan ja painaa jatka. </w:t>
       </w:r>
     </w:p>
     <w:p>
@@ -4852,25 +5026,23 @@
         <w:ind w:left="2376"/>
       </w:pPr>
       <w:r>
-        <w:t xml:space="preserve">Etunimi, Sukunimi, Osoite, </w:t>
-      </w:r>
-      <w:r>
-        <w:t xml:space="preserve">Postinumero, </w:t>
-      </w:r>
-      <w:r>
-        <w:t xml:space="preserve">Puhelin, Sähköposti, Asiakaskategoria, </w:t>
-      </w:r>
-      <w:r>
-        <w:t>T</w:t>
-      </w:r>
-      <w:r>
-        <w:t>ila (</w:t>
-      </w:r>
-      <w:r>
-        <w:t>aktiivinen/passiivinen</w:t>
-      </w:r>
-      <w:r>
-        <w:t>)</w:t>
+        <w:t>Peli kehottaa valitsemaan uuden käyttäjänimen, jos nimi on varattu</w:t>
+      </w:r>
+      <w:r>
+        <w:br/>
+      </w:r>
+    </w:p>
+    <w:p>
+      <w:pPr>
+        <w:pStyle w:val="Luettelokappale"/>
+        <w:numPr>
+          <w:ilvl w:val="0"/>
+          <w:numId w:val="22"/>
+        </w:numPr>
+        <w:ind w:left="936"/>
+      </w:pPr>
+      <w:r>
+        <w:t>Hahmon valinta</w:t>
       </w:r>
     </w:p>
     <w:p>
@@ -4883,32 +5055,10 @@
         <w:ind w:left="1656"/>
       </w:pPr>
       <w:r>
-        <w:t xml:space="preserve">Järjestelmä </w:t>
-      </w:r>
-      <w:r>
-        <w:t>kuittaa</w:t>
-      </w:r>
-      <w:r>
-        <w:t>, onko tallennus onnistunut vai ei</w:t>
-      </w:r>
-      <w:r>
-        <w:t>, ohjelma palaa listausnäkymään</w:t>
-      </w:r>
-      <w:r>
-        <w:t>.</w:t>
-      </w:r>
-    </w:p>
-    <w:p>
-      <w:pPr>
-        <w:pStyle w:val="Luettelokappale"/>
-        <w:numPr>
-          <w:ilvl w:val="0"/>
-          <w:numId w:val="22"/>
-        </w:numPr>
-        <w:ind w:left="936"/>
-      </w:pPr>
-      <w:r>
-        <w:t>Päivitys</w:t>
+        <w:t xml:space="preserve">Käyttäjä </w:t>
+      </w:r>
+      <w:r>
+        <w:t>luo pelitilin</w:t>
       </w:r>
     </w:p>
     <w:p>
@@ -4921,256 +5071,18 @@
         <w:ind w:left="1656"/>
       </w:pPr>
       <w:r>
-        <w:t xml:space="preserve">Käyttäjä valitsee </w:t>
-      </w:r>
-      <w:r>
-        <w:rPr>
-          <w:b/>
-        </w:rPr>
-        <w:t>Listaa asiakkaat</w:t>
-      </w:r>
-      <w:r>
-        <w:t>.</w:t>
-      </w:r>
-    </w:p>
-    <w:p>
-      <w:pPr>
-        <w:pStyle w:val="Luettelokappale"/>
-        <w:numPr>
-          <w:ilvl w:val="1"/>
-          <w:numId w:val="22"/>
-        </w:numPr>
-        <w:ind w:left="1656"/>
-      </w:pPr>
-      <w:r>
-        <w:t xml:space="preserve">Käyttäjä valitsee </w:t>
-      </w:r>
-      <w:r>
-        <w:t xml:space="preserve">listalta oikean asiakkaan kohdalla </w:t>
-      </w:r>
-      <w:r>
-        <w:rPr>
-          <w:b/>
-        </w:rPr>
-        <w:t>Muokkaa</w:t>
-      </w:r>
-      <w:r>
-        <w:t>.</w:t>
-      </w:r>
-    </w:p>
-    <w:p>
-      <w:pPr>
-        <w:pStyle w:val="Luettelokappale"/>
-        <w:numPr>
-          <w:ilvl w:val="1"/>
-          <w:numId w:val="22"/>
-        </w:numPr>
-        <w:ind w:left="1656"/>
-      </w:pPr>
-      <w:r>
-        <w:t xml:space="preserve">Käyttäjä syöttää </w:t>
-      </w:r>
-      <w:r>
-        <w:t>muuttuneet tiedot</w:t>
-      </w:r>
-      <w:r>
-        <w:t xml:space="preserve"> järjestelmään ja tallentaa </w:t>
-      </w:r>
-      <w:r>
-        <w:t>muutokset</w:t>
-      </w:r>
-      <w:r>
-        <w:t>.</w:t>
-      </w:r>
-    </w:p>
-    <w:p>
-      <w:pPr>
-        <w:pStyle w:val="Luettelokappale"/>
-        <w:numPr>
-          <w:ilvl w:val="1"/>
-          <w:numId w:val="22"/>
-        </w:numPr>
-        <w:ind w:left="1656"/>
-      </w:pPr>
-      <w:r>
-        <w:t>Järjestelmä kuittaa, onko tallennus onnistunut vai ei</w:t>
-      </w:r>
-      <w:r>
-        <w:t>, ohjelma palaa listausnäkymään</w:t>
-      </w:r>
-      <w:r>
-        <w:t>.</w:t>
-      </w:r>
-    </w:p>
-    <w:p>
-      <w:pPr>
-        <w:pStyle w:val="Luettelokappale"/>
-        <w:numPr>
-          <w:ilvl w:val="0"/>
-          <w:numId w:val="22"/>
-        </w:numPr>
-        <w:ind w:left="936"/>
-      </w:pPr>
+        <w:t>Käyttäjä valitsee hahmon ja jatkaa peliin</w:t>
+      </w:r>
+    </w:p>
+    <w:p/>
+    <w:p/>
+    <w:p>
+      <w:pPr>
+        <w:pStyle w:val="Otsikko3"/>
+      </w:pPr>
+      <w:bookmarkStart w:id="5" w:name="_Toc35600851"/>
       <w:r>
         <w:lastRenderedPageBreak/>
-        <w:t>Poisto</w:t>
-      </w:r>
-    </w:p>
-    <w:p>
-      <w:pPr>
-        <w:pStyle w:val="Luettelokappale"/>
-        <w:numPr>
-          <w:ilvl w:val="0"/>
-          <w:numId w:val="23"/>
-        </w:numPr>
-        <w:ind w:left="1656"/>
-      </w:pPr>
-      <w:r>
-        <w:t xml:space="preserve">Käyttäjä valitsee </w:t>
-      </w:r>
-      <w:r>
-        <w:rPr>
-          <w:b/>
-        </w:rPr>
-        <w:t>Listaa asiakkaat</w:t>
-      </w:r>
-      <w:r>
-        <w:t>.</w:t>
-      </w:r>
-    </w:p>
-    <w:p>
-      <w:pPr>
-        <w:pStyle w:val="Luettelokappale"/>
-        <w:numPr>
-          <w:ilvl w:val="0"/>
-          <w:numId w:val="23"/>
-        </w:numPr>
-        <w:ind w:left="1656"/>
-      </w:pPr>
-      <w:r>
-        <w:t xml:space="preserve">Käyttäjä valitsee listalta oikean asiakkaan kohdalla </w:t>
-      </w:r>
-      <w:r>
-        <w:rPr>
-          <w:b/>
-        </w:rPr>
-        <w:t>Poista</w:t>
-      </w:r>
-      <w:r>
-        <w:t>.</w:t>
-      </w:r>
-    </w:p>
-    <w:p>
-      <w:pPr>
-        <w:pStyle w:val="Luettelokappale"/>
-        <w:numPr>
-          <w:ilvl w:val="0"/>
-          <w:numId w:val="23"/>
-        </w:numPr>
-        <w:ind w:left="1656"/>
-      </w:pPr>
-      <w:r>
-        <w:t xml:space="preserve">Mikäli asiakkaalla on </w:t>
-      </w:r>
-      <w:r>
-        <w:t>asiakastapahtumia</w:t>
-      </w:r>
-      <w:r>
-        <w:t xml:space="preserve"> tai hänet on liitetty asiakasryhmään</w:t>
-      </w:r>
-      <w:r>
-        <w:t xml:space="preserve">, </w:t>
-      </w:r>
-      <w:r>
-        <w:t>poisto</w:t>
-      </w:r>
-      <w:r>
-        <w:t xml:space="preserve"> </w:t>
-      </w:r>
-      <w:r>
-        <w:t>ei ole mahdollinen, vaan asiakas voidaan passivoida asiakkaan muokkaus-toiminnossa.</w:t>
-      </w:r>
-    </w:p>
-    <w:p>
-      <w:pPr>
-        <w:pStyle w:val="Luettelokappale"/>
-        <w:numPr>
-          <w:ilvl w:val="0"/>
-          <w:numId w:val="23"/>
-        </w:numPr>
-        <w:ind w:left="1656"/>
-      </w:pPr>
-      <w:r>
-        <w:t>Jos asiakastiedot passivoidaan,</w:t>
-      </w:r>
-      <w:r>
-        <w:t xml:space="preserve"> tiedot päivitetään ja tallennetaan</w:t>
-      </w:r>
-      <w:r>
-        <w:t>.</w:t>
-      </w:r>
-    </w:p>
-    <w:p>
-      <w:pPr>
-        <w:pStyle w:val="Luettelokappale"/>
-        <w:numPr>
-          <w:ilvl w:val="0"/>
-          <w:numId w:val="23"/>
-        </w:numPr>
-        <w:ind w:left="1656"/>
-      </w:pPr>
-      <w:r>
-        <w:t>Jos k</w:t>
-      </w:r>
-      <w:r>
-        <w:t xml:space="preserve">äyttäjä </w:t>
-      </w:r>
-      <w:r>
-        <w:t>vahvistaa poiston</w:t>
-      </w:r>
-      <w:r>
-        <w:t>, asiakastiedot poistetaan</w:t>
-      </w:r>
-      <w:r>
-        <w:t>.</w:t>
-      </w:r>
-    </w:p>
-    <w:p>
-      <w:pPr>
-        <w:pStyle w:val="Luettelokappale"/>
-        <w:numPr>
-          <w:ilvl w:val="0"/>
-          <w:numId w:val="23"/>
-        </w:numPr>
-        <w:ind w:left="1656"/>
-      </w:pPr>
-      <w:r>
-        <w:t>Järjestelmä kuittaa, onko tallennus</w:t>
-      </w:r>
-      <w:r>
-        <w:t xml:space="preserve"> tai poisto</w:t>
-      </w:r>
-      <w:r>
-        <w:t xml:space="preserve"> onnistunut vai ei</w:t>
-      </w:r>
-      <w:r>
-        <w:t>, ohjelma palaa listausnäkymään</w:t>
-      </w:r>
-      <w:r>
-        <w:t>.</w:t>
-      </w:r>
-    </w:p>
-    <w:p>
-      <w:pPr>
-        <w:ind w:left="936"/>
-      </w:pPr>
-    </w:p>
-    <w:p>
-      <w:pPr>
-        <w:pStyle w:val="Otsikko3"/>
-      </w:pPr>
-      <w:bookmarkStart w:id="5" w:name="_Toc11251941"/>
-      <w:r>
         <w:t>Aktiviteettikaavio</w:t>
       </w:r>
       <w:bookmarkEnd w:id="5"/>
@@ -5243,22 +5155,13 @@
       <w:pPr>
         <w:pStyle w:val="Otsikko2"/>
       </w:pPr>
-      <w:bookmarkStart w:id="6" w:name="_Toc11251942"/>
+      <w:bookmarkStart w:id="6" w:name="_Toc35600852"/>
       <w:r>
         <w:lastRenderedPageBreak/>
-        <w:t>Käyttötapaus 2: Asiakasryhmän lisäys asiakkaalle</w:t>
-      </w:r>
-      <w:r>
-        <w:t xml:space="preserve">, </w:t>
-      </w:r>
-      <w:r>
-        <w:t>asiakkaan ryhm</w:t>
-      </w:r>
-      <w:r>
-        <w:t>än ylläpito</w:t>
-      </w:r>
-      <w:r>
-        <w:t>, asiakkaan poisto ryhmästä</w:t>
+        <w:t xml:space="preserve">Käyttötapaus 2: </w:t>
+      </w:r>
+      <w:r>
+        <w:t>Omat seurattavat tavoitteet</w:t>
       </w:r>
       <w:bookmarkEnd w:id="6"/>
     </w:p>
@@ -5381,7 +5284,15 @@
         </w:numPr>
       </w:pPr>
       <w:r>
-        <w:t>Ohjelmiston proto-versiossa on mahdollista valita asiakkaalle vain yksi ryhmä kerrallaan asiakkaalle. Monen ryhmän valinta yhdellä kertaa jatkokehityskohteena.</w:t>
+        <w:t xml:space="preserve">Ohjelmiston </w:t>
+      </w:r>
+      <w:proofErr w:type="gramStart"/>
+      <w:r>
+        <w:t>proto-versiossa</w:t>
+      </w:r>
+      <w:proofErr w:type="gramEnd"/>
+      <w:r>
+        <w:t xml:space="preserve"> on mahdollista valita asiakkaalle vain yksi ryhmä kerrallaan asiakkaalle. Monen ryhmän valinta yhdellä kertaa jatkokehityskohteena.</w:t>
       </w:r>
     </w:p>
     <w:p>
@@ -5664,7 +5575,7 @@
       <w:pPr>
         <w:pStyle w:val="Otsikko3"/>
       </w:pPr>
-      <w:bookmarkStart w:id="7" w:name="_Toc11251943"/>
+      <w:bookmarkStart w:id="7" w:name="_Toc35600853"/>
       <w:r>
         <w:t>Aktiviteettikaavio</w:t>
       </w:r>
@@ -5731,13 +5642,13 @@
       <w:pPr>
         <w:pStyle w:val="Otsikko2"/>
       </w:pPr>
-      <w:bookmarkStart w:id="8" w:name="_Toc11251944"/>
+      <w:bookmarkStart w:id="8" w:name="_Toc35600854"/>
       <w:r>
         <w:lastRenderedPageBreak/>
-        <w:t xml:space="preserve">Käyttötapaus 3: Asiakasryhmien </w:t>
-      </w:r>
-      <w:r>
-        <w:t>lisäys, päivitys ja poisto</w:t>
+        <w:t xml:space="preserve">Käyttötapaus 3: </w:t>
+      </w:r>
+      <w:r>
+        <w:t>Oman ja muiden edistymisen seuranta</w:t>
       </w:r>
       <w:bookmarkEnd w:id="8"/>
     </w:p>
@@ -6042,7 +5953,7 @@
       <w:pPr>
         <w:pStyle w:val="Otsikko3"/>
       </w:pPr>
-      <w:bookmarkStart w:id="9" w:name="_Toc11251945"/>
+      <w:bookmarkStart w:id="9" w:name="_Toc35600855"/>
       <w:r>
         <w:lastRenderedPageBreak/>
         <w:t>Aktiviteettikaavio</w:t>
@@ -6227,7 +6138,7 @@
       <w:pPr>
         <w:pStyle w:val="Otsikko2"/>
       </w:pPr>
-      <w:bookmarkStart w:id="10" w:name="_Toc11251946"/>
+      <w:bookmarkStart w:id="10" w:name="_Toc35600856"/>
       <w:r>
         <w:lastRenderedPageBreak/>
         <w:t xml:space="preserve">Käyttötapaus </w:t>
@@ -6236,9 +6147,15 @@
         <w:t>4</w:t>
       </w:r>
       <w:r>
-        <w:t>: Asiakaskategorian lisäys, muokkaus tai poisto</w:t>
+        <w:t xml:space="preserve">: </w:t>
+      </w:r>
+      <w:r>
+        <w:t>Pelialustan luonti, tavoitteiden lisäys ja käyttäjien seuranta</w:t>
       </w:r>
       <w:bookmarkEnd w:id="10"/>
+      <w:r>
+        <w:t xml:space="preserve"> </w:t>
+      </w:r>
     </w:p>
     <w:p/>
     <w:p>
@@ -6454,7 +6371,7 @@
       <w:pPr>
         <w:pStyle w:val="Otsikko3"/>
       </w:pPr>
-      <w:bookmarkStart w:id="11" w:name="_Toc11251947"/>
+      <w:bookmarkStart w:id="11" w:name="_Toc35600857"/>
       <w:r>
         <w:t>Aktiviteettikaavio</w:t>
       </w:r>
@@ -6519,11 +6436,19 @@
       <w:pPr>
         <w:pStyle w:val="Otsikko2"/>
       </w:pPr>
-      <w:bookmarkStart w:id="12" w:name="_Toc11251948"/>
-      <w:r>
-        <w:t>Käyttötapaus 5: Asiakastapahtuman listaus, lisääminen asiakkaalle, asiakastapahtuman muokkaaminen ja poisto asiakkaalta</w:t>
+      <w:bookmarkStart w:id="12" w:name="_Toc35600858"/>
+      <w:r>
+        <w:t xml:space="preserve">Käyttötapaus 5: </w:t>
+      </w:r>
+      <w:r>
+        <w:t xml:space="preserve">Palkinnot </w:t>
+      </w:r>
+      <w:proofErr w:type="spellStart"/>
+      <w:r>
+        <w:t>saautuksista</w:t>
       </w:r>
       <w:bookmarkEnd w:id="12"/>
+      <w:proofErr w:type="spellEnd"/>
     </w:p>
     <w:p/>
     <w:p>
@@ -6602,7 +6527,7 @@
       <w:pPr>
         <w:pStyle w:val="Otsikko3"/>
       </w:pPr>
-      <w:bookmarkStart w:id="13" w:name="_Toc11251949"/>
+      <w:bookmarkStart w:id="13" w:name="_Toc35600859"/>
       <w:r>
         <w:t>Aktiviteettikaavio</w:t>
       </w:r>
@@ -6672,9 +6597,12 @@
       <w:pPr>
         <w:pStyle w:val="Otsikko2"/>
       </w:pPr>
-      <w:bookmarkStart w:id="14" w:name="_Toc11251950"/>
-      <w:r>
-        <w:t>Käyttötapaus 6: Asiakastapahtumalajien listaus, lisäys, päivitys ja poisto</w:t>
+      <w:bookmarkStart w:id="14" w:name="_Toc35600860"/>
+      <w:r>
+        <w:t xml:space="preserve">Käyttötapaus 6: </w:t>
+      </w:r>
+      <w:r>
+        <w:t>Tavoitteista muistutus</w:t>
       </w:r>
       <w:bookmarkEnd w:id="14"/>
     </w:p>
@@ -6756,7 +6684,7 @@
       <w:pPr>
         <w:pStyle w:val="Otsikko3"/>
       </w:pPr>
-      <w:bookmarkStart w:id="15" w:name="_Toc11251951"/>
+      <w:bookmarkStart w:id="15" w:name="_Toc35600861"/>
       <w:r>
         <w:t>Aktiviteettikaavio</w:t>
       </w:r>
@@ -6823,13 +6751,19 @@
       <w:pPr>
         <w:pStyle w:val="Otsikko2"/>
       </w:pPr>
-      <w:bookmarkStart w:id="16" w:name="_Toc11251952"/>
+      <w:bookmarkStart w:id="16" w:name="_Toc35600862"/>
       <w:r>
         <w:lastRenderedPageBreak/>
         <w:t xml:space="preserve">Käyttötapaus 7: </w:t>
       </w:r>
       <w:r>
-        <w:t>Raporttien tulostus</w:t>
+        <w:t>Päivä-, viikko- ja kuukausita</w:t>
+      </w:r>
+      <w:r>
+        <w:t>v</w:t>
+      </w:r>
+      <w:r>
+        <w:t>oitteet</w:t>
       </w:r>
       <w:bookmarkEnd w:id="16"/>
     </w:p>
@@ -6902,9 +6836,12 @@
       <w:pPr>
         <w:pStyle w:val="Otsikko2"/>
       </w:pPr>
-      <w:bookmarkStart w:id="17" w:name="_Toc11251953"/>
-      <w:r>
-        <w:t>Käyttötapaus 8: Sähköpostin lähettäminen halutulle vastaanottajalle</w:t>
+      <w:bookmarkStart w:id="17" w:name="_Toc35600863"/>
+      <w:r>
+        <w:t xml:space="preserve">Käyttötapaus 8: </w:t>
+      </w:r>
+      <w:r>
+        <w:t>Kalenteri</w:t>
       </w:r>
       <w:bookmarkEnd w:id="17"/>
     </w:p>
@@ -6939,7 +6876,7 @@
       <w:pPr>
         <w:pStyle w:val="Otsikko1"/>
       </w:pPr>
-      <w:bookmarkStart w:id="18" w:name="_Toc11251954"/>
+      <w:bookmarkStart w:id="18" w:name="_Toc35600864"/>
       <w:r>
         <w:t>Käyttöliittymän rautalankamalli</w:t>
       </w:r>
@@ -6999,7 +6936,7 @@
       <w:pPr>
         <w:pStyle w:val="Otsikko2"/>
       </w:pPr>
-      <w:bookmarkStart w:id="19" w:name="_Toc11251955"/>
+      <w:bookmarkStart w:id="19" w:name="_Toc35600865"/>
       <w:r>
         <w:t>Sivukartta</w:t>
       </w:r>
@@ -7062,7 +6999,7 @@
       <w:pPr>
         <w:pStyle w:val="Otsikko2"/>
       </w:pPr>
-      <w:bookmarkStart w:id="20" w:name="_Toc11251956"/>
+      <w:bookmarkStart w:id="20" w:name="_Toc35600866"/>
       <w:r>
         <w:lastRenderedPageBreak/>
         <w:t>Sisältökartta</w:t>
@@ -7126,7 +7063,7 @@
       <w:pPr>
         <w:pStyle w:val="Otsikko1"/>
       </w:pPr>
-      <w:bookmarkStart w:id="21" w:name="_Toc11251957"/>
+      <w:bookmarkStart w:id="21" w:name="_Toc35600867"/>
       <w:r>
         <w:lastRenderedPageBreak/>
         <w:t>Tietosisällöt luokkakaaviona</w:t>
@@ -7194,7 +7131,7 @@
       <w:pPr>
         <w:pStyle w:val="Otsikko1"/>
       </w:pPr>
-      <w:bookmarkStart w:id="22" w:name="_Toc11251958"/>
+      <w:bookmarkStart w:id="22" w:name="_Toc35600868"/>
       <w:r>
         <w:lastRenderedPageBreak/>
         <w:t>Käsiteanalyysi</w:t>
@@ -7256,6 +7193,7 @@
                 <w:lang w:val="en-GB" w:eastAsia="en-GB"/>
               </w:rPr>
             </w:pPr>
+            <w:proofErr w:type="spellStart"/>
             <w:r>
               <w:rPr>
                 <w:rFonts w:eastAsia="Times New Roman" w:cstheme="minorHAnsi"/>
@@ -7265,6 +7203,7 @@
               </w:rPr>
               <w:t>Termi</w:t>
             </w:r>
+            <w:proofErr w:type="spellEnd"/>
           </w:p>
         </w:tc>
         <w:tc>
@@ -7296,6 +7235,7 @@
                 <w:lang w:val="en-GB" w:eastAsia="en-GB"/>
               </w:rPr>
             </w:pPr>
+            <w:proofErr w:type="spellStart"/>
             <w:r>
               <w:rPr>
                 <w:rFonts w:eastAsia="Times New Roman" w:cstheme="minorHAnsi"/>
@@ -7305,6 +7245,7 @@
               </w:rPr>
               <w:t>Selitys</w:t>
             </w:r>
+            <w:proofErr w:type="spellEnd"/>
           </w:p>
         </w:tc>
       </w:tr>
@@ -7338,6 +7279,7 @@
                 <w:lang w:val="en-GB" w:eastAsia="en-GB"/>
               </w:rPr>
             </w:pPr>
+            <w:proofErr w:type="spellStart"/>
             <w:r>
               <w:rPr>
                 <w:rFonts w:eastAsia="Times New Roman" w:cstheme="minorHAnsi"/>
@@ -7346,6 +7288,7 @@
               </w:rPr>
               <w:t>Käyttäjä</w:t>
             </w:r>
+            <w:proofErr w:type="spellEnd"/>
           </w:p>
         </w:tc>
         <w:tc>
@@ -7443,6 +7386,7 @@
                 <w:lang w:val="en-GB" w:eastAsia="en-GB"/>
               </w:rPr>
             </w:pPr>
+            <w:proofErr w:type="spellStart"/>
             <w:r>
               <w:rPr>
                 <w:rFonts w:eastAsia="Times New Roman" w:cstheme="minorHAnsi"/>
@@ -7451,6 +7395,7 @@
               </w:rPr>
               <w:t>Asiakas</w:t>
             </w:r>
+            <w:proofErr w:type="spellEnd"/>
           </w:p>
         </w:tc>
         <w:tc>
@@ -7538,6 +7483,7 @@
                 <w:lang w:val="en-GB" w:eastAsia="en-GB"/>
               </w:rPr>
             </w:pPr>
+            <w:proofErr w:type="spellStart"/>
             <w:r>
               <w:rPr>
                 <w:rFonts w:eastAsia="Times New Roman" w:cstheme="minorHAnsi"/>
@@ -7546,6 +7492,7 @@
               </w:rPr>
               <w:t>Asiakaskategoria</w:t>
             </w:r>
+            <w:proofErr w:type="spellEnd"/>
           </w:p>
         </w:tc>
         <w:tc>
@@ -7599,7 +7546,27 @@
                 <w:szCs w:val="24"/>
                 <w:lang w:eastAsia="en-GB"/>
               </w:rPr>
-              <w:t xml:space="preserve"> Liidi, </w:t>
+              <w:t xml:space="preserve"> </w:t>
+            </w:r>
+            <w:proofErr w:type="spellStart"/>
+            <w:r>
+              <w:rPr>
+                <w:rFonts w:eastAsia="Times New Roman" w:cstheme="minorHAnsi"/>
+                <w:sz w:val="24"/>
+                <w:szCs w:val="24"/>
+                <w:lang w:eastAsia="en-GB"/>
+              </w:rPr>
+              <w:t>Liidi</w:t>
+            </w:r>
+            <w:proofErr w:type="spellEnd"/>
+            <w:r>
+              <w:rPr>
+                <w:rFonts w:eastAsia="Times New Roman" w:cstheme="minorHAnsi"/>
+                <w:sz w:val="24"/>
+                <w:szCs w:val="24"/>
+                <w:lang w:eastAsia="en-GB"/>
+              </w:rPr>
+              <w:t xml:space="preserve">, </w:t>
             </w:r>
             <w:r>
               <w:rPr>
@@ -7689,6 +7656,7 @@
                 <w:lang w:val="en-GB" w:eastAsia="en-GB"/>
               </w:rPr>
             </w:pPr>
+            <w:proofErr w:type="spellStart"/>
             <w:r>
               <w:rPr>
                 <w:rFonts w:eastAsia="Times New Roman" w:cstheme="minorHAnsi"/>
@@ -7697,6 +7665,7 @@
               </w:rPr>
               <w:t>Asiakasryhmä</w:t>
             </w:r>
+            <w:proofErr w:type="spellEnd"/>
           </w:p>
         </w:tc>
         <w:tc>
@@ -7998,6 +7967,7 @@
                 <w:lang w:val="en-GB" w:eastAsia="en-GB"/>
               </w:rPr>
             </w:pPr>
+            <w:proofErr w:type="spellStart"/>
             <w:r>
               <w:rPr>
                 <w:rFonts w:eastAsia="Times New Roman"/>
@@ -8006,6 +7976,7 @@
               </w:rPr>
               <w:t>Asiakastapahtuma</w:t>
             </w:r>
+            <w:proofErr w:type="spellEnd"/>
           </w:p>
         </w:tc>
         <w:tc>
@@ -8088,7 +8059,7 @@
       <w:pPr>
         <w:pStyle w:val="Otsikko1"/>
       </w:pPr>
-      <w:bookmarkStart w:id="23" w:name="_Toc11251959"/>
+      <w:bookmarkStart w:id="23" w:name="_Toc35600869"/>
       <w:r>
         <w:rPr>
           <w:rFonts w:eastAsia="Arial"/>
@@ -8169,8 +8140,17 @@
           <w:sz w:val="24"/>
           <w:szCs w:val="24"/>
         </w:rPr>
-        <w:t xml:space="preserve"> tai esim. Azure</w:t>
-      </w:r>
+        <w:t xml:space="preserve"> tai esim. </w:t>
+      </w:r>
+      <w:proofErr w:type="spellStart"/>
+      <w:r>
+        <w:rPr>
+          <w:sz w:val="24"/>
+          <w:szCs w:val="24"/>
+        </w:rPr>
+        <w:t>Azure</w:t>
+      </w:r>
+      <w:proofErr w:type="spellEnd"/>
       <w:r>
         <w:rPr>
           <w:sz w:val="24"/>
@@ -8334,7 +8314,15 @@
       </w:rPr>
     </w:pPr>
     <w:r>
-      <w:t>CRM sovellus</w:t>
+      <w:t xml:space="preserve">Point </w:t>
+    </w:r>
+    <w:proofErr w:type="spellStart"/>
+    <w:r>
+      <w:t>Fight</w:t>
+    </w:r>
+    <w:proofErr w:type="spellEnd"/>
+    <w:r>
+      <w:t>-sovellus</w:t>
     </w:r>
     <w:r>
       <w:tab/>
@@ -8427,26 +8415,54 @@
       <w:tabs>
         <w:tab w:val="left" w:pos="5670"/>
       </w:tabs>
+      <w:rPr>
+        <w:lang w:val="en-US"/>
+      </w:rPr>
     </w:pPr>
     <w:r>
-      <w:t>CRM Scrum-tiimi</w:t>
+      <w:rPr>
+        <w:lang w:val="en-US"/>
+      </w:rPr>
+      <w:t>Point Fight Scrum-</w:t>
     </w:r>
+    <w:proofErr w:type="spellStart"/>
     <w:r>
+      <w:rPr>
+        <w:lang w:val="en-US"/>
+      </w:rPr>
+      <w:t>tiimi</w:t>
+    </w:r>
+    <w:proofErr w:type="spellEnd"/>
+    <w:r>
+      <w:rPr>
+        <w:lang w:val="en-US"/>
+      </w:rPr>
       <w:tab/>
     </w:r>
     <w:r>
+      <w:rPr>
+        <w:lang w:val="en-US"/>
+      </w:rPr>
       <w:tab/>
     </w:r>
+    <w:proofErr w:type="spellStart"/>
     <w:r>
-      <w:t xml:space="preserve">Päiv. </w:t>
+      <w:rPr>
+        <w:lang w:val="en-US"/>
+      </w:rPr>
+      <w:t>Päiv</w:t>
+    </w:r>
+    <w:proofErr w:type="spellEnd"/>
+    <w:r>
+      <w:rPr>
+        <w:lang w:val="en-US"/>
+      </w:rPr>
+      <w:t>. 10.6.2019</w:t>
     </w:r>
     <w:r>
-      <w:t>10.6.</w:t>
-    </w:r>
-    <w:r>
-      <w:t>2019</w:t>
-    </w:r>
-    <w:r>
+      <w:rPr>
+        <w:lang w:val="en-US"/>
+      </w:rPr>
       <w:tab/>
     </w:r>
   </w:p>
@@ -8459,6 +8475,9 @@
       <w:tabs>
         <w:tab w:val="left" w:pos="5670"/>
       </w:tabs>
+      <w:rPr>
+        <w:lang w:val="en-US"/>
+      </w:rPr>
     </w:pPr>
   </w:p>
   <w:p>
@@ -8467,6 +8486,9 @@
       <w:tabs>
         <w:tab w:val="left" w:pos="5670"/>
       </w:tabs>
+      <w:rPr>
+        <w:lang w:val="en-US"/>
+      </w:rPr>
     </w:pPr>
   </w:p>
 </w:hdr>
@@ -11056,6 +11078,7 @@
     <w:lsdException w:name="HTML Sample" w:semiHidden="1" w:unhideWhenUsed="1"/>
     <w:lsdException w:name="HTML Typewriter" w:semiHidden="1" w:unhideWhenUsed="1"/>
     <w:lsdException w:name="HTML Variable" w:semiHidden="1" w:unhideWhenUsed="1"/>
+    <w:lsdException w:name="Normal Table" w:semiHidden="1" w:unhideWhenUsed="1"/>
     <w:lsdException w:name="annotation subject" w:semiHidden="1" w:unhideWhenUsed="1"/>
     <w:lsdException w:name="No List" w:semiHidden="1" w:unhideWhenUsed="1"/>
     <w:lsdException w:name="Outline List 1" w:semiHidden="1" w:unhideWhenUsed="1"/>
@@ -11101,9 +11124,11 @@
     <w:lsdException w:name="Table Subtle 1" w:semiHidden="1" w:unhideWhenUsed="1"/>
     <w:lsdException w:name="Table Subtle 2" w:semiHidden="1" w:unhideWhenUsed="1"/>
     <w:lsdException w:name="Table Web 1" w:semiHidden="1" w:unhideWhenUsed="1"/>
+    <w:lsdException w:name="Table Web 2" w:semiHidden="1" w:unhideWhenUsed="1"/>
     <w:lsdException w:name="Table Web 3" w:semiHidden="1" w:unhideWhenUsed="1"/>
     <w:lsdException w:name="Balloon Text" w:semiHidden="1" w:unhideWhenUsed="1"/>
     <w:lsdException w:name="Table Grid" w:uiPriority="39"/>
+    <w:lsdException w:name="Table Theme" w:semiHidden="1" w:unhideWhenUsed="1"/>
     <w:lsdException w:name="Placeholder Text" w:semiHidden="1"/>
     <w:lsdException w:name="No Spacing" w:uiPriority="1" w:qFormat="1"/>
     <w:lsdException w:name="Light Shading" w:uiPriority="60"/>
@@ -12227,17 +12252,11 @@
   <CompanyAddress/>
   <CompanyPhone/>
   <CompanyFax/>
-  <CompanyEmail>Mika Purmonen, Sanna Ketomäki, Simo Sirén, Timo Tuiskunen, Tuula Yoshinari</CompanyEmail>
+  <CompanyEmail>Ronja Kaskela, Toni Rhenman</CompanyEmail>
 </CoverPageProperties>
 </file>
 
 <file path=customXml/item2.xml><?xml version="1.0" encoding="utf-8"?>
-<p:properties xmlns:p="http://schemas.microsoft.com/office/2006/metadata/properties" xmlns:xsi="http://www.w3.org/2001/XMLSchema-instance" xmlns:pc="http://schemas.microsoft.com/office/infopath/2007/PartnerControls">
-  <documentManagement/>
-</p:properties>
-</file>
-
-<file path=customXml/item3.xml><?xml version="1.0" encoding="utf-8"?>
 <ct:contentTypeSchema xmlns:ct="http://schemas.microsoft.com/office/2006/metadata/contentType" xmlns:ma="http://schemas.microsoft.com/office/2006/metadata/properties/metaAttributes" ct:_="" ma:_="" ma:contentTypeName="Asiakirja" ma:contentTypeID="0x0101007224E9EE5B3BF94C806FF09039891060" ma:contentTypeVersion="6" ma:contentTypeDescription="Luo uusi asiakirja." ma:contentTypeScope="" ma:versionID="3e27591f2678635d285da64c2a7aad9e">
   <xsd:schema xmlns:xsd="http://www.w3.org/2001/XMLSchema" xmlns:xs="http://www.w3.org/2001/XMLSchema" xmlns:p="http://schemas.microsoft.com/office/2006/metadata/properties" xmlns:ns2="aec78b04-9439-499f-911c-68c5b1e9ccff" targetNamespace="http://schemas.microsoft.com/office/2006/metadata/properties" ma:root="true" ma:fieldsID="79be787e91dac9966e20cd4a195ad7e2" ns2:_="">
     <xsd:import namespace="aec78b04-9439-499f-911c-68c5b1e9ccff"/>
@@ -12395,6 +12414,12 @@
 </ct:contentTypeSchema>
 </file>
 
+<file path=customXml/item3.xml><?xml version="1.0" encoding="utf-8"?>
+<p:properties xmlns:p="http://schemas.microsoft.com/office/2006/metadata/properties" xmlns:xsi="http://www.w3.org/2001/XMLSchema-instance" xmlns:pc="http://schemas.microsoft.com/office/infopath/2007/PartnerControls">
+  <documentManagement/>
+</p:properties>
+</file>
+
 <file path=customXml/item4.xml><?xml version="1.0" encoding="utf-8"?>
 <?mso-contentType ?>
 <FormTemplates xmlns="http://schemas.microsoft.com/sharepoint/v3/contenttype/forms">
@@ -12417,15 +12442,6 @@
 </file>
 
 <file path=customXml/itemProps2.xml><?xml version="1.0" encoding="utf-8"?>
-<ds:datastoreItem xmlns:ds="http://schemas.openxmlformats.org/officeDocument/2006/customXml" ds:itemID="{8B5F0792-1D19-420B-A13C-A9945D91053A}">
-  <ds:schemaRefs>
-    <ds:schemaRef ds:uri="http://schemas.microsoft.com/office/2006/metadata/properties"/>
-    <ds:schemaRef ds:uri="http://schemas.microsoft.com/office/infopath/2007/PartnerControls"/>
-  </ds:schemaRefs>
-</ds:datastoreItem>
-</file>
-
-<file path=customXml/itemProps3.xml><?xml version="1.0" encoding="utf-8"?>
 <ds:datastoreItem xmlns:ds="http://schemas.openxmlformats.org/officeDocument/2006/customXml" ds:itemID="{E4F85474-4FC6-4F1C-818F-9254C2301615}">
   <ds:schemaRefs>
     <ds:schemaRef ds:uri="http://schemas.microsoft.com/office/2006/metadata/contentType"/>
@@ -12443,6 +12459,15 @@
 </ds:datastoreItem>
 </file>
 
+<file path=customXml/itemProps3.xml><?xml version="1.0" encoding="utf-8"?>
+<ds:datastoreItem xmlns:ds="http://schemas.openxmlformats.org/officeDocument/2006/customXml" ds:itemID="{8B5F0792-1D19-420B-A13C-A9945D91053A}">
+  <ds:schemaRefs>
+    <ds:schemaRef ds:uri="http://schemas.microsoft.com/office/2006/metadata/properties"/>
+    <ds:schemaRef ds:uri="http://schemas.microsoft.com/office/infopath/2007/PartnerControls"/>
+  </ds:schemaRefs>
+</ds:datastoreItem>
+</file>
+
 <file path=customXml/itemProps4.xml><?xml version="1.0" encoding="utf-8"?>
 <ds:datastoreItem xmlns:ds="http://schemas.openxmlformats.org/officeDocument/2006/customXml" ds:itemID="{9661B840-9CC8-4F22-8B96-8B7484193923}">
   <ds:schemaRefs>
@@ -12452,7 +12477,7 @@
 </file>
 
 <file path=customXml/itemProps5.xml><?xml version="1.0" encoding="utf-8"?>
-<ds:datastoreItem xmlns:ds="http://schemas.openxmlformats.org/officeDocument/2006/customXml" ds:itemID="{7513D7F2-1241-4B60-BF2B-EDC6B016AFBE}">
+<ds:datastoreItem xmlns:ds="http://schemas.openxmlformats.org/officeDocument/2006/customXml" ds:itemID="{A97CA6C3-BA55-4CD3-98A1-31BCA4F8EEB8}">
   <ds:schemaRefs>
     <ds:schemaRef ds:uri="http://schemas.openxmlformats.org/officeDocument/2006/bibliography"/>
   </ds:schemaRefs>

</xml_diff>

<commit_message>
Lisättiin käyttötarkoitus, sivukartta, sisältökartta määrittelykuvastoon sekä muokattiin rautalankamallia.
</commit_message>
<xml_diff>
--- a/CRM Määrittelykuvasto.docx
+++ b/CRM Määrittelykuvasto.docx
@@ -378,7 +378,27 @@
                                         <w:szCs w:val="28"/>
                                         <w:lang w:val="fi-FI"/>
                                       </w:rPr>
-                                      <w:t>CRM Scrum tiimi</w:t>
+                                      <w:t xml:space="preserve">CRM </w:t>
+                                    </w:r>
+                                    <w:proofErr w:type="spellStart"/>
+                                    <w:r>
+                                      <w:rPr>
+                                        <w:color w:val="595959" w:themeColor="text1" w:themeTint="A6"/>
+                                        <w:sz w:val="28"/>
+                                        <w:szCs w:val="28"/>
+                                        <w:lang w:val="fi-FI"/>
+                                      </w:rPr>
+                                      <w:t>Scrum</w:t>
+                                    </w:r>
+                                    <w:proofErr w:type="spellEnd"/>
+                                    <w:r>
+                                      <w:rPr>
+                                        <w:color w:val="595959" w:themeColor="text1" w:themeTint="A6"/>
+                                        <w:sz w:val="28"/>
+                                        <w:szCs w:val="28"/>
+                                        <w:lang w:val="fi-FI"/>
+                                      </w:rPr>
+                                      <w:t xml:space="preserve"> tiimi</w:t>
                                     </w:r>
                                   </w:p>
                                 </w:sdtContent>
@@ -426,8 +446,39 @@
                                         <w:szCs w:val="18"/>
                                         <w:lang w:val="fi-FI"/>
                                       </w:rPr>
-                                      <w:t>anna Ketomäki, Simo Sirén, Timo Tuiskunen, Tuula Yoshinari</w:t>
+                                      <w:t xml:space="preserve">anna Ketomäki, Simo Sirén, Timo </w:t>
                                     </w:r>
+                                    <w:proofErr w:type="spellStart"/>
+                                    <w:r>
+                                      <w:rPr>
+                                        <w:color w:val="595959" w:themeColor="text1" w:themeTint="A6"/>
+                                        <w:sz w:val="18"/>
+                                        <w:szCs w:val="18"/>
+                                        <w:lang w:val="fi-FI"/>
+                                      </w:rPr>
+                                      <w:t>Tuiskunen</w:t>
+                                    </w:r>
+                                    <w:proofErr w:type="spellEnd"/>
+                                    <w:r>
+                                      <w:rPr>
+                                        <w:color w:val="595959" w:themeColor="text1" w:themeTint="A6"/>
+                                        <w:sz w:val="18"/>
+                                        <w:szCs w:val="18"/>
+                                        <w:lang w:val="fi-FI"/>
+                                      </w:rPr>
+                                      <w:t xml:space="preserve">, Tuula </w:t>
+                                    </w:r>
+                                    <w:proofErr w:type="spellStart"/>
+                                    <w:r>
+                                      <w:rPr>
+                                        <w:color w:val="595959" w:themeColor="text1" w:themeTint="A6"/>
+                                        <w:sz w:val="18"/>
+                                        <w:szCs w:val="18"/>
+                                        <w:lang w:val="fi-FI"/>
+                                      </w:rPr>
+                                      <w:t>Yoshinari</w:t>
+                                    </w:r>
+                                    <w:proofErr w:type="spellEnd"/>
                                   </w:sdtContent>
                                 </w:sdt>
                               </w:p>
@@ -680,6 +731,7 @@
                                     <w:lang w:val="fi-FI"/>
                                   </w:rPr>
                                 </w:pPr>
+                                <w:proofErr w:type="spellStart"/>
                                 <w:r>
                                   <w:rPr>
                                     <w:color w:val="4472C4" w:themeColor="accent1"/>
@@ -687,7 +739,17 @@
                                     <w:szCs w:val="28"/>
                                     <w:lang w:val="fi-FI"/>
                                   </w:rPr>
-                                  <w:t xml:space="preserve">Scrum ja </w:t>
+                                  <w:t>Scrum</w:t>
+                                </w:r>
+                                <w:proofErr w:type="spellEnd"/>
+                                <w:r>
+                                  <w:rPr>
+                                    <w:color w:val="4472C4" w:themeColor="accent1"/>
+                                    <w:sz w:val="28"/>
+                                    <w:szCs w:val="28"/>
+                                    <w:lang w:val="fi-FI"/>
+                                  </w:rPr>
+                                  <w:t xml:space="preserve"> ja </w:t>
                                 </w:r>
                                 <w:r>
                                   <w:rPr>
@@ -725,6 +787,7 @@
                                   </w:rPr>
                                   <w:t xml:space="preserve">, </w:t>
                                 </w:r>
+                                <w:proofErr w:type="spellStart"/>
                                 <w:r>
                                   <w:rPr>
                                     <w:color w:val="4472C4" w:themeColor="accent1"/>
@@ -734,6 +797,7 @@
                                   </w:rPr>
                                   <w:t>Careeria</w:t>
                                 </w:r>
+                                <w:proofErr w:type="spellEnd"/>
                               </w:p>
                             </w:txbxContent>
                           </wps:txbx>
@@ -1588,7 +1652,7 @@
                 <w:noProof/>
                 <w:webHidden/>
               </w:rPr>
-              <w:t>5</w:t>
+              <w:t>4</w:t>
             </w:r>
             <w:r>
               <w:rPr>
@@ -3191,7 +3255,67 @@
         <w:rPr>
           <w:rFonts w:ascii="Calibri" w:eastAsia="Calibri" w:hAnsi="Calibri" w:cs="Calibri"/>
         </w:rPr>
-        <w:t>Yleisesti asiakkuudenhallinta (engl. customer relationship management, CRM) on käsite, joka sisältää asiakaslähtöisen ajattelutavan sekä siihen liittyvän tietojärjestelmän. Suhteiden muodostumisen ja kehittämisen taustalla on se ajatus, että suhteet tuovat hyötyä molemmille osapuolille, koska järjestelmän käyttäjän hallinnassa ovat kaikki prospektoinnin ja asiakashallinnan tärkeimmät aktiviteetit: liideistä, puheluihin, sähköposteihin.</w:t>
+        <w:t>Tämän sovelluksen käyttötarkoitus on</w:t>
+      </w:r>
+      <w:r>
+        <w:rPr>
+          <w:rFonts w:ascii="Calibri" w:eastAsia="Calibri" w:hAnsi="Calibri" w:cs="Calibri"/>
+        </w:rPr>
+        <w:t xml:space="preserve"> myyntikoulutuksen jälkeen seurata asiakasyrityksen </w:t>
+      </w:r>
+      <w:r>
+        <w:rPr>
+          <w:rFonts w:ascii="Calibri" w:eastAsia="Calibri" w:hAnsi="Calibri" w:cs="Calibri"/>
+        </w:rPr>
+        <w:t>myyjien</w:t>
+      </w:r>
+      <w:r>
+        <w:rPr>
+          <w:rFonts w:ascii="Calibri" w:eastAsia="Calibri" w:hAnsi="Calibri" w:cs="Calibri"/>
+        </w:rPr>
+        <w:t xml:space="preserve"> tuottavuuden kehitystä</w:t>
+      </w:r>
+      <w:r>
+        <w:rPr>
+          <w:rFonts w:ascii="Calibri" w:eastAsia="Calibri" w:hAnsi="Calibri" w:cs="Calibri"/>
+        </w:rPr>
+        <w:t xml:space="preserve">. Sovelluksesta tehtiin </w:t>
+      </w:r>
+      <w:r>
+        <w:rPr>
+          <w:rFonts w:ascii="Calibri" w:eastAsia="Calibri" w:hAnsi="Calibri" w:cs="Calibri"/>
+        </w:rPr>
+        <w:t>animoitu peli</w:t>
+      </w:r>
+      <w:r>
+        <w:rPr>
+          <w:rFonts w:ascii="Calibri" w:eastAsia="Calibri" w:hAnsi="Calibri" w:cs="Calibri"/>
+        </w:rPr>
+        <w:t>, jotta se olisi myyjien kannalta motivoiva</w:t>
+      </w:r>
+      <w:r>
+        <w:rPr>
+          <w:rFonts w:ascii="Calibri" w:eastAsia="Calibri" w:hAnsi="Calibri" w:cs="Calibri"/>
+        </w:rPr>
+        <w:t xml:space="preserve"> ja l</w:t>
+      </w:r>
+      <w:r>
+        <w:rPr>
+          <w:rFonts w:ascii="Calibri" w:eastAsia="Calibri" w:hAnsi="Calibri" w:cs="Calibri"/>
+        </w:rPr>
+        <w:t>oisi</w:t>
+      </w:r>
+      <w:r>
+        <w:rPr>
+          <w:rFonts w:ascii="Calibri" w:eastAsia="Calibri" w:hAnsi="Calibri" w:cs="Calibri"/>
+        </w:rPr>
+        <w:t xml:space="preserve"> kilpailuhenkeä</w:t>
+      </w:r>
+      <w:r>
+        <w:rPr>
+          <w:rFonts w:ascii="Calibri" w:eastAsia="Calibri" w:hAnsi="Calibri" w:cs="Calibri"/>
+        </w:rPr>
+        <w:t>.</w:t>
       </w:r>
     </w:p>
     <w:p>
@@ -3205,111 +3329,191 @@
         <w:rPr>
           <w:rFonts w:ascii="Calibri" w:eastAsia="Calibri" w:hAnsi="Calibri" w:cs="Calibri"/>
         </w:rPr>
-        <w:t>Asiakkuuksien johtamisen (CRM) keskeiset tehtävät ovat:</w:t>
-      </w:r>
-    </w:p>
-    <w:p>
-      <w:pPr>
-        <w:ind w:left="432"/>
+        <w:t xml:space="preserve">Yritys rekisteröityy sovellukseen myyntikoulutuksen jälkeen, joka muodostaa yritykselle koodin, jonka syöttämällä </w:t>
+      </w:r>
+      <w:r>
         <w:rPr>
           <w:rFonts w:ascii="Calibri" w:eastAsia="Calibri" w:hAnsi="Calibri" w:cs="Calibri"/>
         </w:rPr>
-      </w:pPr>
+        <w:t>myyjä</w:t>
+      </w:r>
       <w:r>
         <w:rPr>
           <w:rFonts w:ascii="Calibri" w:eastAsia="Calibri" w:hAnsi="Calibri" w:cs="Calibri"/>
         </w:rPr>
-        <w:t>1) tunnistaa ja valita strategisesti tärkeät asiakkuudet</w:t>
-      </w:r>
-    </w:p>
-    <w:p>
-      <w:pPr>
-        <w:ind w:left="432"/>
+        <w:t>t voivat liittyä peliin kyseisen yrityksen alle.</w:t>
+      </w:r>
+      <w:r>
         <w:rPr>
           <w:rFonts w:ascii="Calibri" w:eastAsia="Calibri" w:hAnsi="Calibri" w:cs="Calibri"/>
         </w:rPr>
-      </w:pPr>
+        <w:t xml:space="preserve"> </w:t>
+      </w:r>
       <w:r>
         <w:rPr>
           <w:rFonts w:ascii="Calibri" w:eastAsia="Calibri" w:hAnsi="Calibri" w:cs="Calibri"/>
         </w:rPr>
-        <w:t>2) asettaa tavoitteita ja laatia toimintastrategioita asiakkuuksien kehittämiseksi</w:t>
-      </w:r>
-    </w:p>
-    <w:p>
-      <w:pPr>
-        <w:ind w:left="432"/>
+        <w:t>Yrityksen näkymästä voidaan luoda seurattavia tehtäviä ja määrittää tehtävistä saa</w:t>
+      </w:r>
+      <w:r>
         <w:rPr>
           <w:rFonts w:ascii="Calibri" w:eastAsia="Calibri" w:hAnsi="Calibri" w:cs="Calibri"/>
         </w:rPr>
-      </w:pPr>
+        <w:t>tavat</w:t>
+      </w:r>
       <w:r>
         <w:rPr>
           <w:rFonts w:ascii="Calibri" w:eastAsia="Calibri" w:hAnsi="Calibri" w:cs="Calibri"/>
         </w:rPr>
-        <w:t>3) toteuttaa suunnitellut toimenpiteet ja</w:t>
-      </w:r>
-    </w:p>
-    <w:p>
-      <w:pPr>
-        <w:ind w:left="432"/>
+        <w:t xml:space="preserve"> pisteet</w:t>
+      </w:r>
+      <w:r>
         <w:rPr>
           <w:rFonts w:ascii="Calibri" w:eastAsia="Calibri" w:hAnsi="Calibri" w:cs="Calibri"/>
         </w:rPr>
-      </w:pPr>
+        <w:t>. Pisteitä seurataan päivä, viikko sekä kuukausi tasolla ja yritys voi palkita esimerkiksi kuukauden parhaan myyjän. Samalla</w:t>
+      </w:r>
       <w:r>
         <w:rPr>
           <w:rFonts w:ascii="Calibri" w:eastAsia="Calibri" w:hAnsi="Calibri" w:cs="Calibri"/>
         </w:rPr>
-        <w:t>4) kehittää toimintaa edelleen siitä saatujen tulosten ja palautteen perusteella</w:t>
-      </w:r>
-    </w:p>
-    <w:p>
-      <w:pPr>
-        <w:ind w:left="432"/>
+        <w:t>,</w:t>
+      </w:r>
+      <w:r>
         <w:rPr>
           <w:rFonts w:ascii="Calibri" w:eastAsia="Calibri" w:hAnsi="Calibri" w:cs="Calibri"/>
         </w:rPr>
-      </w:pPr>
+        <w:t xml:space="preserve"> kun tehdyistä tehtävistä saa pisteitä</w:t>
+      </w:r>
       <w:r>
         <w:rPr>
           <w:rFonts w:ascii="Calibri" w:eastAsia="Calibri" w:hAnsi="Calibri" w:cs="Calibri"/>
         </w:rPr>
-        <w:t>Käyttäjän/Yrityksen näkökulmasta tausta-ajatuksena on, että pitkäaikaiset, uskolliset asiakkaat ovat kannattavia, koska uusien asiakkaiden hankkiminen on kalliimpaa kuin entisten pitäminen. Mahdolliset kanta-asiakkaat yleensä ostavat enemmän ja useampia tuotteita kuin uudet asiakkaat ja toimivat arvokkaina yrityksen/tuotteen markkinoijina.</w:t>
-      </w:r>
-    </w:p>
-    <w:p>
-      <w:pPr>
-        <w:ind w:left="432"/>
-      </w:pPr>
+        <w:t>,</w:t>
+      </w:r>
       <w:r>
         <w:rPr>
           <w:rFonts w:ascii="Calibri" w:eastAsia="Calibri" w:hAnsi="Calibri" w:cs="Calibri"/>
         </w:rPr>
-        <w:t xml:space="preserve">Tämä järjestelmä vaatii käyttäjältään sisään kirjauksen ja järjestelmää käytetään pääasiassa asiakastietojen tallennukseen ja oman toiminnan ohjaamiseen. Järjestelmä helpottaa käyttäjän yhteydenpitoa asiakkaisiinsa, sillä jokainen yhteydenotto kirjataan järjestelmään tapahtumana. </w:t>
-      </w:r>
-    </w:p>
-    <w:p>
-      <w:pPr>
-        <w:ind w:left="432"/>
-      </w:pPr>
+        <w:t xml:space="preserve"> myös tekemättömistä tehtävistä ran</w:t>
+      </w:r>
       <w:r>
         <w:rPr>
           <w:rFonts w:ascii="Calibri" w:eastAsia="Calibri" w:hAnsi="Calibri" w:cs="Calibri"/>
         </w:rPr>
-        <w:t>Järjestelmästä saa tulostettua erilaisia raportteja, sekä sieltä voi lähettää sähköposteja yhdelle tai useammalla asiakkaalle kerrallaan. Näin voi esimerkiksi kohdistaa markkinoinnin tietylle asiakasryhmälle. Järjestelmä sopii itsenäiselle yrittäjälle tai pienelle yritykselle asiakkuudenhallintasovellukseksi.</w:t>
-      </w:r>
-    </w:p>
-    <w:p/>
+        <w:t>g</w:t>
+      </w:r>
+      <w:r>
+        <w:rPr>
+          <w:rFonts w:ascii="Calibri" w:eastAsia="Calibri" w:hAnsi="Calibri" w:cs="Calibri"/>
+        </w:rPr>
+        <w:t>aistaan miinus pisteillä.</w:t>
+      </w:r>
+      <w:r>
+        <w:rPr>
+          <w:rFonts w:ascii="Calibri" w:eastAsia="Calibri" w:hAnsi="Calibri" w:cs="Calibri"/>
+        </w:rPr>
+        <w:t xml:space="preserve"> </w:t>
+      </w:r>
+      <w:r>
+        <w:rPr>
+          <w:rFonts w:ascii="Calibri" w:eastAsia="Calibri" w:hAnsi="Calibri" w:cs="Calibri"/>
+        </w:rPr>
+        <w:t>Peli</w:t>
+      </w:r>
+      <w:r>
+        <w:rPr>
+          <w:rFonts w:ascii="Calibri" w:eastAsia="Calibri" w:hAnsi="Calibri" w:cs="Calibri"/>
+        </w:rPr>
+        <w:t xml:space="preserve">näkymässä </w:t>
+      </w:r>
+      <w:r>
+        <w:rPr>
+          <w:rFonts w:ascii="Calibri" w:eastAsia="Calibri" w:hAnsi="Calibri" w:cs="Calibri"/>
+        </w:rPr>
+        <w:t xml:space="preserve">myyjälle </w:t>
+      </w:r>
+      <w:r>
+        <w:rPr>
+          <w:rFonts w:ascii="Calibri" w:eastAsia="Calibri" w:hAnsi="Calibri" w:cs="Calibri"/>
+        </w:rPr>
+        <w:t>näkyy kuluvan päivän tehtävät, suoritusmäärät sekä hauska animaatio, joka elää koko ajan</w:t>
+      </w:r>
+      <w:r>
+        <w:rPr>
+          <w:rFonts w:ascii="Calibri" w:eastAsia="Calibri" w:hAnsi="Calibri" w:cs="Calibri"/>
+        </w:rPr>
+        <w:t>.</w:t>
+      </w:r>
+      <w:r>
+        <w:rPr>
+          <w:rFonts w:ascii="Calibri" w:eastAsia="Calibri" w:hAnsi="Calibri" w:cs="Calibri"/>
+        </w:rPr>
+        <w:t xml:space="preserve"> Sovellus myös kannustaa myyjää koko</w:t>
+      </w:r>
+      <w:r>
+        <w:rPr>
+          <w:rFonts w:ascii="Calibri" w:eastAsia="Calibri" w:hAnsi="Calibri" w:cs="Calibri"/>
+        </w:rPr>
+        <w:t xml:space="preserve"> </w:t>
+      </w:r>
+      <w:r>
+        <w:rPr>
+          <w:rFonts w:ascii="Calibri" w:eastAsia="Calibri" w:hAnsi="Calibri" w:cs="Calibri"/>
+        </w:rPr>
+        <w:t xml:space="preserve">ruudun animaatiolla, </w:t>
+      </w:r>
+      <w:r>
+        <w:rPr>
+          <w:rFonts w:ascii="Calibri" w:eastAsia="Calibri" w:hAnsi="Calibri" w:cs="Calibri"/>
+        </w:rPr>
+        <w:t>kun</w:t>
+      </w:r>
+      <w:r>
+        <w:rPr>
+          <w:rFonts w:ascii="Calibri" w:eastAsia="Calibri" w:hAnsi="Calibri" w:cs="Calibri"/>
+        </w:rPr>
+        <w:t xml:space="preserve"> </w:t>
+      </w:r>
+      <w:r>
+        <w:rPr>
+          <w:rFonts w:ascii="Calibri" w:eastAsia="Calibri" w:hAnsi="Calibri" w:cs="Calibri"/>
+        </w:rPr>
+        <w:t>tämä saa</w:t>
+      </w:r>
+      <w:r>
+        <w:rPr>
+          <w:rFonts w:ascii="Calibri" w:eastAsia="Calibri" w:hAnsi="Calibri" w:cs="Calibri"/>
+        </w:rPr>
+        <w:t xml:space="preserve"> suoritettua jon</w:t>
+      </w:r>
+      <w:r>
+        <w:rPr>
+          <w:rFonts w:ascii="Calibri" w:eastAsia="Calibri" w:hAnsi="Calibri" w:cs="Calibri"/>
+        </w:rPr>
+        <w:t xml:space="preserve">kin </w:t>
+      </w:r>
+      <w:r>
+        <w:rPr>
+          <w:rFonts w:ascii="Calibri" w:eastAsia="Calibri" w:hAnsi="Calibri" w:cs="Calibri"/>
+        </w:rPr>
+        <w:t>tehtävän kokonaisuudessaan.</w:t>
+      </w:r>
+    </w:p>
     <w:p>
       <w:pPr>
         <w:pStyle w:val="Otsikko1"/>
       </w:pPr>
       <w:bookmarkStart w:id="1" w:name="_Toc11251938"/>
       <w:r>
-        <w:t>Toteutettavat User Storyt</w:t>
+        <w:t xml:space="preserve">Toteutettavat User </w:t>
+      </w:r>
+      <w:proofErr w:type="spellStart"/>
+      <w:r>
+        <w:t>Storyt</w:t>
       </w:r>
       <w:bookmarkEnd w:id="1"/>
+      <w:proofErr w:type="spellEnd"/>
     </w:p>
     <w:p>
       <w:pPr>
@@ -3371,6 +3575,7 @@
                 <w:lang w:val="en-GB" w:eastAsia="en-GB"/>
               </w:rPr>
             </w:pPr>
+            <w:proofErr w:type="spellStart"/>
             <w:r>
               <w:rPr>
                 <w:rFonts w:eastAsia="Times New Roman" w:cstheme="minorHAnsi"/>
@@ -3380,6 +3585,7 @@
               </w:rPr>
               <w:t>Toimija</w:t>
             </w:r>
+            <w:proofErr w:type="spellEnd"/>
           </w:p>
         </w:tc>
         <w:tc>
@@ -3404,6 +3610,7 @@
                 <w:lang w:val="en-GB" w:eastAsia="en-GB"/>
               </w:rPr>
             </w:pPr>
+            <w:proofErr w:type="spellStart"/>
             <w:r>
               <w:rPr>
                 <w:rFonts w:eastAsia="Times New Roman" w:cstheme="minorHAnsi"/>
@@ -3413,6 +3620,7 @@
               </w:rPr>
               <w:t>Nro</w:t>
             </w:r>
+            <w:proofErr w:type="spellEnd"/>
           </w:p>
         </w:tc>
         <w:tc>
@@ -3487,6 +3695,7 @@
                 <w:lang w:val="en-GB" w:eastAsia="en-GB"/>
               </w:rPr>
             </w:pPr>
+            <w:proofErr w:type="spellStart"/>
             <w:r>
               <w:rPr>
                 <w:rFonts w:eastAsia="Times New Roman" w:cstheme="minorHAnsi"/>
@@ -3495,6 +3704,7 @@
               </w:rPr>
               <w:t>Käyttäjä</w:t>
             </w:r>
+            <w:proofErr w:type="spellEnd"/>
           </w:p>
         </w:tc>
         <w:tc>
@@ -3602,6 +3812,7 @@
                 <w:lang w:val="en-GB" w:eastAsia="en-GB"/>
               </w:rPr>
             </w:pPr>
+            <w:proofErr w:type="spellStart"/>
             <w:r>
               <w:rPr>
                 <w:rFonts w:eastAsia="Times New Roman" w:cstheme="minorHAnsi"/>
@@ -3610,6 +3821,7 @@
               </w:rPr>
               <w:t>Käyttäjä</w:t>
             </w:r>
+            <w:proofErr w:type="spellEnd"/>
           </w:p>
         </w:tc>
         <w:tc>
@@ -3715,6 +3927,7 @@
                 <w:lang w:val="en-GB" w:eastAsia="en-GB"/>
               </w:rPr>
             </w:pPr>
+            <w:proofErr w:type="spellStart"/>
             <w:r>
               <w:rPr>
                 <w:rFonts w:eastAsia="Times New Roman" w:cstheme="minorHAnsi"/>
@@ -3723,6 +3936,7 @@
               </w:rPr>
               <w:t>Käyttäjä</w:t>
             </w:r>
+            <w:proofErr w:type="spellEnd"/>
           </w:p>
         </w:tc>
         <w:tc>
@@ -3943,6 +4157,7 @@
                 <w:lang w:val="en-GB" w:eastAsia="en-GB"/>
               </w:rPr>
             </w:pPr>
+            <w:proofErr w:type="spellStart"/>
             <w:r>
               <w:rPr>
                 <w:rFonts w:eastAsia="Times New Roman" w:cstheme="minorHAnsi"/>
@@ -3951,6 +4166,7 @@
               </w:rPr>
               <w:t>Käyttäjä</w:t>
             </w:r>
+            <w:proofErr w:type="spellEnd"/>
           </w:p>
         </w:tc>
         <w:tc>
@@ -4060,6 +4276,7 @@
                 <w:lang w:val="en-GB" w:eastAsia="en-GB"/>
               </w:rPr>
             </w:pPr>
+            <w:proofErr w:type="spellStart"/>
             <w:r>
               <w:rPr>
                 <w:rFonts w:eastAsia="Times New Roman" w:cstheme="minorHAnsi"/>
@@ -4068,6 +4285,7 @@
               </w:rPr>
               <w:t>Käyttäjä</w:t>
             </w:r>
+            <w:proofErr w:type="spellEnd"/>
           </w:p>
         </w:tc>
         <w:tc>
@@ -4177,6 +4395,7 @@
                 <w:lang w:val="en-GB" w:eastAsia="en-GB"/>
               </w:rPr>
             </w:pPr>
+            <w:proofErr w:type="spellStart"/>
             <w:r>
               <w:rPr>
                 <w:rFonts w:eastAsia="Times New Roman" w:cstheme="minorHAnsi"/>
@@ -4185,6 +4404,7 @@
               </w:rPr>
               <w:t>Käyttäjä</w:t>
             </w:r>
+            <w:proofErr w:type="spellEnd"/>
           </w:p>
         </w:tc>
         <w:tc>
@@ -4286,15 +4506,16 @@
                 <w:lang w:val="en-GB" w:eastAsia="en-GB"/>
               </w:rPr>
             </w:pPr>
+            <w:proofErr w:type="spellStart"/>
             <w:r>
               <w:rPr>
                 <w:rFonts w:eastAsia="Times New Roman" w:cstheme="minorHAnsi"/>
                 <w:color w:val="000000"/>
                 <w:lang w:val="en-GB" w:eastAsia="en-GB"/>
               </w:rPr>
-              <w:lastRenderedPageBreak/>
               <w:t>Käyttäjä</w:t>
             </w:r>
+            <w:proofErr w:type="spellEnd"/>
           </w:p>
         </w:tc>
         <w:tc>
@@ -4362,8 +4583,6 @@
               </w:rPr>
               <w:t>Haluan peliin kalenterin</w:t>
             </w:r>
-            <w:bookmarkStart w:id="2" w:name="_GoBack"/>
-            <w:bookmarkEnd w:id="2"/>
           </w:p>
         </w:tc>
       </w:tr>
@@ -4379,6 +4598,7 @@
         <w:rPr>
           <w:noProof/>
         </w:rPr>
+        <w:lastRenderedPageBreak/>
         <mc:AlternateContent>
           <mc:Choice Requires="wps">
             <w:drawing>
@@ -4540,7 +4760,6 @@
         <w:rPr>
           <w:noProof/>
         </w:rPr>
-        <w:lastRenderedPageBreak/>
         <mc:AlternateContent>
           <mc:Choice Requires="wps">
             <w:drawing>
@@ -4698,32 +4917,49 @@
       <w:pPr>
         <w:pStyle w:val="Otsikko1"/>
       </w:pPr>
-      <w:bookmarkStart w:id="3" w:name="_Toc11251939"/>
-      <w:r>
-        <w:t>User Storyistä johdetut käyttötapaukset (Use Case)</w:t>
+      <w:bookmarkStart w:id="2" w:name="_Toc11251939"/>
+      <w:r>
+        <w:lastRenderedPageBreak/>
+        <w:t xml:space="preserve">User </w:t>
+      </w:r>
+      <w:proofErr w:type="spellStart"/>
+      <w:r>
+        <w:t>Storyistä</w:t>
+      </w:r>
+      <w:proofErr w:type="spellEnd"/>
+      <w:r>
+        <w:t xml:space="preserve"> johdetut käyttötapaukset (</w:t>
+      </w:r>
+      <w:proofErr w:type="spellStart"/>
+      <w:r>
+        <w:t>Use</w:t>
+      </w:r>
+      <w:proofErr w:type="spellEnd"/>
+      <w:r>
+        <w:t xml:space="preserve"> Case)</w:t>
+      </w:r>
+      <w:bookmarkEnd w:id="2"/>
+    </w:p>
+    <w:p>
+      <w:pPr>
+        <w:ind w:left="792"/>
+      </w:pPr>
+    </w:p>
+    <w:p>
+      <w:pPr>
+        <w:pStyle w:val="Otsikko2"/>
+      </w:pPr>
+      <w:bookmarkStart w:id="3" w:name="_Toc11251940"/>
+      <w:r>
+        <w:t>Käyttötapaus 1: Asiakkaan lisäys, päivitys</w:t>
+      </w:r>
+      <w:r>
+        <w:t xml:space="preserve"> </w:t>
+      </w:r>
+      <w:r>
+        <w:t>ja poisto</w:t>
       </w:r>
       <w:bookmarkEnd w:id="3"/>
-    </w:p>
-    <w:p>
-      <w:pPr>
-        <w:ind w:left="792"/>
-      </w:pPr>
-    </w:p>
-    <w:p>
-      <w:pPr>
-        <w:pStyle w:val="Otsikko2"/>
-      </w:pPr>
-      <w:bookmarkStart w:id="4" w:name="_Toc11251940"/>
-      <w:r>
-        <w:t>Käyttötapaus 1: Asiakkaan lisäys, päivitys</w:t>
-      </w:r>
-      <w:r>
-        <w:t xml:space="preserve"> </w:t>
-      </w:r>
-      <w:r>
-        <w:t>ja poisto</w:t>
-      </w:r>
-      <w:bookmarkEnd w:id="4"/>
     </w:p>
     <w:p/>
     <w:p>
@@ -5012,7 +5248,6 @@
         <w:ind w:left="936"/>
       </w:pPr>
       <w:r>
-        <w:lastRenderedPageBreak/>
         <w:t>Poisto</w:t>
       </w:r>
     </w:p>
@@ -5088,7 +5323,15 @@
         <w:t xml:space="preserve"> </w:t>
       </w:r>
       <w:r>
-        <w:t>ei ole mahdollinen, vaan asiakas voidaan passivoida asiakkaan muokkaus-toiminnossa.</w:t>
+        <w:t xml:space="preserve">ei ole mahdollinen, vaan asiakas voidaan passivoida asiakkaan </w:t>
+      </w:r>
+      <w:proofErr w:type="gramStart"/>
+      <w:r>
+        <w:t>muokkaus-toiminnossa</w:t>
+      </w:r>
+      <w:proofErr w:type="gramEnd"/>
+      <w:r>
+        <w:t>.</w:t>
       </w:r>
     </w:p>
     <w:p>
@@ -5169,11 +5412,11 @@
       <w:pPr>
         <w:pStyle w:val="Otsikko3"/>
       </w:pPr>
-      <w:bookmarkStart w:id="5" w:name="_Toc11251941"/>
+      <w:bookmarkStart w:id="4" w:name="_Toc11251941"/>
       <w:r>
         <w:t>Aktiviteettikaavio</w:t>
       </w:r>
-      <w:bookmarkEnd w:id="5"/>
+      <w:bookmarkEnd w:id="4"/>
     </w:p>
     <w:p/>
     <w:p>
@@ -5184,6 +5427,7 @@
         <w:rPr>
           <w:noProof/>
         </w:rPr>
+        <w:lastRenderedPageBreak/>
         <w:drawing>
           <wp:inline distT="0" distB="0" distL="0" distR="0" wp14:anchorId="3EBCCDB5" wp14:editId="74CA748C">
             <wp:extent cx="5731510" cy="4703445"/>
@@ -5243,7 +5487,7 @@
       <w:pPr>
         <w:pStyle w:val="Otsikko2"/>
       </w:pPr>
-      <w:bookmarkStart w:id="6" w:name="_Toc11251942"/>
+      <w:bookmarkStart w:id="5" w:name="_Toc11251942"/>
       <w:r>
         <w:lastRenderedPageBreak/>
         <w:t>Käyttötapaus 2: Asiakasryhmän lisäys asiakkaalle</w:t>
@@ -5260,7 +5504,7 @@
       <w:r>
         <w:t>, asiakkaan poisto ryhmästä</w:t>
       </w:r>
-      <w:bookmarkEnd w:id="6"/>
+      <w:bookmarkEnd w:id="5"/>
     </w:p>
     <w:p/>
     <w:p>
@@ -5381,7 +5625,15 @@
         </w:numPr>
       </w:pPr>
       <w:r>
-        <w:t>Ohjelmiston proto-versiossa on mahdollista valita asiakkaalle vain yksi ryhmä kerrallaan asiakkaalle. Monen ryhmän valinta yhdellä kertaa jatkokehityskohteena.</w:t>
+        <w:t xml:space="preserve">Ohjelmiston </w:t>
+      </w:r>
+      <w:proofErr w:type="gramStart"/>
+      <w:r>
+        <w:t>proto-versiossa</w:t>
+      </w:r>
+      <w:proofErr w:type="gramEnd"/>
+      <w:r>
+        <w:t xml:space="preserve"> on mahdollista valita asiakkaalle vain yksi ryhmä kerrallaan asiakkaalle. Monen ryhmän valinta yhdellä kertaa jatkokehityskohteena.</w:t>
       </w:r>
     </w:p>
     <w:p>
@@ -5664,11 +5916,11 @@
       <w:pPr>
         <w:pStyle w:val="Otsikko3"/>
       </w:pPr>
-      <w:bookmarkStart w:id="7" w:name="_Toc11251943"/>
+      <w:bookmarkStart w:id="6" w:name="_Toc11251943"/>
       <w:r>
         <w:t>Aktiviteettikaavio</w:t>
       </w:r>
-      <w:bookmarkEnd w:id="7"/>
+      <w:bookmarkEnd w:id="6"/>
     </w:p>
     <w:p/>
     <w:p>
@@ -5731,7 +5983,7 @@
       <w:pPr>
         <w:pStyle w:val="Otsikko2"/>
       </w:pPr>
-      <w:bookmarkStart w:id="8" w:name="_Toc11251944"/>
+      <w:bookmarkStart w:id="7" w:name="_Toc11251944"/>
       <w:r>
         <w:lastRenderedPageBreak/>
         <w:t xml:space="preserve">Käyttötapaus 3: Asiakasryhmien </w:t>
@@ -5739,7 +5991,7 @@
       <w:r>
         <w:t>lisäys, päivitys ja poisto</w:t>
       </w:r>
-      <w:bookmarkEnd w:id="8"/>
+      <w:bookmarkEnd w:id="7"/>
     </w:p>
     <w:p/>
     <w:p>
@@ -6042,12 +6294,12 @@
       <w:pPr>
         <w:pStyle w:val="Otsikko3"/>
       </w:pPr>
-      <w:bookmarkStart w:id="9" w:name="_Toc11251945"/>
+      <w:bookmarkStart w:id="8" w:name="_Toc11251945"/>
       <w:r>
         <w:lastRenderedPageBreak/>
         <w:t>Aktiviteettikaavio</w:t>
       </w:r>
-      <w:bookmarkEnd w:id="9"/>
+      <w:bookmarkEnd w:id="8"/>
     </w:p>
     <w:p/>
     <w:p>
@@ -6227,7 +6479,7 @@
       <w:pPr>
         <w:pStyle w:val="Otsikko2"/>
       </w:pPr>
-      <w:bookmarkStart w:id="10" w:name="_Toc11251946"/>
+      <w:bookmarkStart w:id="9" w:name="_Toc11251946"/>
       <w:r>
         <w:lastRenderedPageBreak/>
         <w:t xml:space="preserve">Käyttötapaus </w:t>
@@ -6238,7 +6490,7 @@
       <w:r>
         <w:t>: Asiakaskategorian lisäys, muokkaus tai poisto</w:t>
       </w:r>
-      <w:bookmarkEnd w:id="10"/>
+      <w:bookmarkEnd w:id="9"/>
     </w:p>
     <w:p/>
     <w:p>
@@ -6454,11 +6706,11 @@
       <w:pPr>
         <w:pStyle w:val="Otsikko3"/>
       </w:pPr>
-      <w:bookmarkStart w:id="11" w:name="_Toc11251947"/>
+      <w:bookmarkStart w:id="10" w:name="_Toc11251947"/>
       <w:r>
         <w:t>Aktiviteettikaavio</w:t>
       </w:r>
-      <w:bookmarkEnd w:id="11"/>
+      <w:bookmarkEnd w:id="10"/>
     </w:p>
     <w:p/>
     <w:p/>
@@ -6519,11 +6771,11 @@
       <w:pPr>
         <w:pStyle w:val="Otsikko2"/>
       </w:pPr>
-      <w:bookmarkStart w:id="12" w:name="_Toc11251948"/>
+      <w:bookmarkStart w:id="11" w:name="_Toc11251948"/>
       <w:r>
         <w:t>Käyttötapaus 5: Asiakastapahtuman listaus, lisääminen asiakkaalle, asiakastapahtuman muokkaaminen ja poisto asiakkaalta</w:t>
       </w:r>
-      <w:bookmarkEnd w:id="12"/>
+      <w:bookmarkEnd w:id="11"/>
     </w:p>
     <w:p/>
     <w:p>
@@ -6602,11 +6854,11 @@
       <w:pPr>
         <w:pStyle w:val="Otsikko3"/>
       </w:pPr>
-      <w:bookmarkStart w:id="13" w:name="_Toc11251949"/>
+      <w:bookmarkStart w:id="12" w:name="_Toc11251949"/>
       <w:r>
         <w:t>Aktiviteettikaavio</w:t>
       </w:r>
-      <w:bookmarkEnd w:id="13"/>
+      <w:bookmarkEnd w:id="12"/>
     </w:p>
     <w:p/>
     <w:p>
@@ -6672,11 +6924,11 @@
       <w:pPr>
         <w:pStyle w:val="Otsikko2"/>
       </w:pPr>
-      <w:bookmarkStart w:id="14" w:name="_Toc11251950"/>
+      <w:bookmarkStart w:id="13" w:name="_Toc11251950"/>
       <w:r>
         <w:t>Käyttötapaus 6: Asiakastapahtumalajien listaus, lisäys, päivitys ja poisto</w:t>
       </w:r>
-      <w:bookmarkEnd w:id="14"/>
+      <w:bookmarkEnd w:id="13"/>
     </w:p>
     <w:p/>
     <w:p>
@@ -6756,11 +7008,11 @@
       <w:pPr>
         <w:pStyle w:val="Otsikko3"/>
       </w:pPr>
-      <w:bookmarkStart w:id="15" w:name="_Toc11251951"/>
+      <w:bookmarkStart w:id="14" w:name="_Toc11251951"/>
       <w:r>
         <w:t>Aktiviteettikaavio</w:t>
       </w:r>
-      <w:bookmarkEnd w:id="15"/>
+      <w:bookmarkEnd w:id="14"/>
     </w:p>
     <w:p/>
     <w:p>
@@ -6823,7 +7075,7 @@
       <w:pPr>
         <w:pStyle w:val="Otsikko2"/>
       </w:pPr>
-      <w:bookmarkStart w:id="16" w:name="_Toc11251952"/>
+      <w:bookmarkStart w:id="15" w:name="_Toc11251952"/>
       <w:r>
         <w:lastRenderedPageBreak/>
         <w:t xml:space="preserve">Käyttötapaus 7: </w:t>
@@ -6831,7 +7083,7 @@
       <w:r>
         <w:t>Raporttien tulostus</w:t>
       </w:r>
-      <w:bookmarkEnd w:id="16"/>
+      <w:bookmarkEnd w:id="15"/>
     </w:p>
     <w:p>
       <w:pPr>
@@ -6902,10 +7154,47 @@
       <w:pPr>
         <w:pStyle w:val="Otsikko2"/>
       </w:pPr>
-      <w:bookmarkStart w:id="17" w:name="_Toc11251953"/>
+      <w:bookmarkStart w:id="16" w:name="_Toc11251953"/>
       <w:r>
         <w:t>Käyttötapaus 8: Sähköpostin lähettäminen halutulle vastaanottajalle</w:t>
       </w:r>
+      <w:bookmarkEnd w:id="16"/>
+    </w:p>
+    <w:p>
+      <w:pPr>
+        <w:ind w:left="432"/>
+      </w:pPr>
+    </w:p>
+    <w:p>
+      <w:pPr>
+        <w:ind w:left="432"/>
+      </w:pPr>
+      <w:r>
+        <w:t xml:space="preserve">Sähköpostitoiminnot kokonaisuudessaan </w:t>
+      </w:r>
+      <w:r>
+        <w:t xml:space="preserve">(määrittely, suunnittelu ja toteutus) </w:t>
+      </w:r>
+      <w:r>
+        <w:t>jää jatkokehity</w:t>
+      </w:r>
+      <w:r>
+        <w:t>kseen.</w:t>
+      </w:r>
+    </w:p>
+    <w:p>
+      <w:pPr>
+        <w:ind w:left="432"/>
+      </w:pPr>
+    </w:p>
+    <w:p>
+      <w:pPr>
+        <w:pStyle w:val="Otsikko1"/>
+      </w:pPr>
+      <w:bookmarkStart w:id="17" w:name="_Toc11251954"/>
+      <w:r>
+        <w:t>Käyttöliittymän rautalankamalli</w:t>
+      </w:r>
       <w:bookmarkEnd w:id="17"/>
     </w:p>
     <w:p>
@@ -6918,92 +7207,63 @@
         <w:ind w:left="432"/>
       </w:pPr>
       <w:r>
-        <w:t xml:space="preserve">Sähköpostitoiminnot kokonaisuudessaan </w:t>
-      </w:r>
-      <w:r>
-        <w:t xml:space="preserve">(määrittely, suunnittelu ja toteutus) </w:t>
-      </w:r>
-      <w:r>
-        <w:t>jää jatkokehity</w:t>
-      </w:r>
-      <w:r>
-        <w:t>kseen.</w:t>
-      </w:r>
-    </w:p>
-    <w:p>
-      <w:pPr>
-        <w:ind w:left="432"/>
-      </w:pPr>
-    </w:p>
-    <w:p>
-      <w:pPr>
-        <w:pStyle w:val="Otsikko1"/>
-      </w:pPr>
-      <w:bookmarkStart w:id="18" w:name="_Toc11251954"/>
-      <w:r>
-        <w:t>Käyttöliittymän rautalankamalli</w:t>
+        <w:t xml:space="preserve">Käyttöliittymästä on erillinen </w:t>
+      </w:r>
+      <w:r>
+        <w:t>PowerPoint</w:t>
+      </w:r>
+      <w:r>
+        <w:t>-tiedosto, jossa on nähtävissä kaikki näytöt ja jossa</w:t>
+      </w:r>
+      <w:r>
+        <w:t xml:space="preserve"> voi</w:t>
+      </w:r>
+      <w:r>
+        <w:t xml:space="preserve"> kokeilla myös </w:t>
+      </w:r>
+      <w:r>
+        <w:t xml:space="preserve">sovelluksen </w:t>
+      </w:r>
+      <w:r>
+        <w:t>toiminnallisuutta.</w:t>
+      </w:r>
+      <w:r>
+        <w:t xml:space="preserve"> </w:t>
+      </w:r>
+      <w:r>
+        <w:t xml:space="preserve">Tiedosto </w:t>
+      </w:r>
+      <w:r>
+        <w:t>”</w:t>
+      </w:r>
+      <w:r>
+        <w:t>CRM Käyttöliittymä, rautalankamalli ja toiminnallisuus</w:t>
+      </w:r>
+      <w:r>
+        <w:t xml:space="preserve"> ” </w:t>
+      </w:r>
+      <w:r>
+        <w:t>on tämän määrittelydokumentin liitteenä.</w:t>
+      </w:r>
+    </w:p>
+    <w:p/>
+    <w:p>
+      <w:pPr>
+        <w:pStyle w:val="Otsikko2"/>
+      </w:pPr>
+      <w:bookmarkStart w:id="18" w:name="_Toc11251955"/>
+      <w:r>
+        <w:t>Sivukartta</w:t>
       </w:r>
       <w:bookmarkEnd w:id="18"/>
     </w:p>
     <w:p>
       <w:pPr>
-        <w:ind w:left="432"/>
-      </w:pPr>
-    </w:p>
-    <w:p>
-      <w:pPr>
-        <w:ind w:left="432"/>
-      </w:pPr>
-      <w:r>
-        <w:t xml:space="preserve">Käyttöliittymästä on erillinen </w:t>
-      </w:r>
-      <w:r>
-        <w:t>PowerPoint</w:t>
-      </w:r>
-      <w:r>
-        <w:t>-tiedosto, jossa on nähtävissä kaikki näytöt ja jossa</w:t>
-      </w:r>
-      <w:r>
-        <w:t xml:space="preserve"> voi</w:t>
-      </w:r>
-      <w:r>
-        <w:t xml:space="preserve"> kokeilla myös </w:t>
-      </w:r>
-      <w:r>
-        <w:t xml:space="preserve">sovelluksen </w:t>
-      </w:r>
-      <w:r>
-        <w:t>toiminnallisuutta.</w:t>
-      </w:r>
-      <w:r>
-        <w:t xml:space="preserve"> </w:t>
-      </w:r>
-      <w:r>
-        <w:t xml:space="preserve">Tiedosto </w:t>
-      </w:r>
-      <w:r>
-        <w:t>”</w:t>
-      </w:r>
-      <w:r>
-        <w:t>CRM Käyttöliittymä, rautalankamalli ja toiminnallisuus</w:t>
-      </w:r>
-      <w:r>
-        <w:t xml:space="preserve"> ” </w:t>
-      </w:r>
-      <w:r>
-        <w:t>on tämän määrittelydokumentin liitteenä.</w:t>
-      </w:r>
-    </w:p>
-    <w:p/>
-    <w:p>
-      <w:pPr>
-        <w:pStyle w:val="Otsikko2"/>
-      </w:pPr>
-      <w:bookmarkStart w:id="19" w:name="_Toc11251955"/>
-      <w:r>
-        <w:t>Sivukartta</w:t>
-      </w:r>
-      <w:bookmarkEnd w:id="19"/>
+        <w:jc w:val="center"/>
+        <w:rPr>
+          <w:noProof/>
+        </w:rPr>
+      </w:pPr>
     </w:p>
     <w:p>
       <w:pPr>
@@ -7014,10 +7274,10 @@
           <w:noProof/>
         </w:rPr>
         <w:drawing>
-          <wp:inline distT="0" distB="0" distL="0" distR="0" wp14:anchorId="276C8C97" wp14:editId="53ADA0F2">
-            <wp:extent cx="4572000" cy="1257300"/>
-            <wp:effectExtent l="0" t="0" r="0" b="0"/>
-            <wp:docPr id="2114719722" name="Kuva 2114719722"/>
+          <wp:inline distT="0" distB="0" distL="0" distR="0" wp14:anchorId="6E941DE7" wp14:editId="1C900098">
+            <wp:extent cx="4631377" cy="3308053"/>
+            <wp:effectExtent l="0" t="0" r="0" b="6985"/>
+            <wp:docPr id="5" name="Kuva 5" descr="Kuva, joka sisältää kohteen näyttökuva&#10;&#10;Kuvaus luotu automaattisesti"/>
             <wp:cNvGraphicFramePr>
               <a:graphicFrameLocks xmlns:a="http://schemas.openxmlformats.org/drawingml/2006/main" noChangeAspect="1"/>
             </wp:cNvGraphicFramePr>
@@ -7025,11 +7285,11 @@
               <a:graphicData uri="http://schemas.openxmlformats.org/drawingml/2006/picture">
                 <pic:pic xmlns:pic="http://schemas.openxmlformats.org/drawingml/2006/picture">
                   <pic:nvPicPr>
-                    <pic:cNvPr id="0" name=""/>
+                    <pic:cNvPr id="5" name="sivukartta.png"/>
                     <pic:cNvPicPr/>
                   </pic:nvPicPr>
                   <pic:blipFill>
-                    <a:blip r:embed="rId22">
+                    <a:blip r:embed="rId22" cstate="print">
                       <a:extLst>
                         <a:ext uri="{28A0092B-C50C-407E-A947-70E740481C1C}">
                           <a14:useLocalDpi xmlns:a14="http://schemas.microsoft.com/office/drawing/2010/main" val="0"/>
@@ -7043,7 +7303,7 @@
                   <pic:spPr>
                     <a:xfrm>
                       <a:off x="0" y="0"/>
-                      <a:ext cx="4572000" cy="1257300"/>
+                      <a:ext cx="4640083" cy="3314272"/>
                     </a:xfrm>
                     <a:prstGeom prst="rect">
                       <a:avLst/>
@@ -7062,23 +7322,23 @@
       <w:pPr>
         <w:pStyle w:val="Otsikko2"/>
       </w:pPr>
-      <w:bookmarkStart w:id="20" w:name="_Toc11251956"/>
-      <w:r>
-        <w:lastRenderedPageBreak/>
+      <w:bookmarkStart w:id="19" w:name="_Toc11251956"/>
+      <w:r>
         <w:t>Sisältökartta</w:t>
       </w:r>
-      <w:bookmarkEnd w:id="20"/>
-    </w:p>
+      <w:bookmarkEnd w:id="19"/>
+    </w:p>
+    <w:p/>
     <w:p>
       <w:r>
         <w:rPr>
           <w:noProof/>
         </w:rPr>
         <w:drawing>
-          <wp:inline distT="0" distB="0" distL="0" distR="0" wp14:anchorId="41F553D6" wp14:editId="76D71178">
-            <wp:extent cx="6457950" cy="4305300"/>
-            <wp:effectExtent l="0" t="0" r="0" b="0"/>
-            <wp:docPr id="924038073" name="Kuva 924038073"/>
+          <wp:inline distT="0" distB="0" distL="0" distR="0" wp14:anchorId="48AFE727" wp14:editId="34E70C8D">
+            <wp:extent cx="5731510" cy="4093845"/>
+            <wp:effectExtent l="0" t="0" r="2540" b="1905"/>
+            <wp:docPr id="8" name="Kuva 8" descr="Kuva, joka sisältää kohteen teksti&#10;&#10;Kuvaus luotu automaattisesti"/>
             <wp:cNvGraphicFramePr>
               <a:graphicFrameLocks xmlns:a="http://schemas.openxmlformats.org/drawingml/2006/main" noChangeAspect="1"/>
             </wp:cNvGraphicFramePr>
@@ -7086,11 +7346,11 @@
               <a:graphicData uri="http://schemas.openxmlformats.org/drawingml/2006/picture">
                 <pic:pic xmlns:pic="http://schemas.openxmlformats.org/drawingml/2006/picture">
                   <pic:nvPicPr>
-                    <pic:cNvPr id="0" name=""/>
+                    <pic:cNvPr id="8" name="sisaltokartta.png"/>
                     <pic:cNvPicPr/>
                   </pic:nvPicPr>
                   <pic:blipFill>
-                    <a:blip r:embed="rId23">
+                    <a:blip r:embed="rId23" cstate="print">
                       <a:extLst>
                         <a:ext uri="{28A0092B-C50C-407E-A947-70E740481C1C}">
                           <a14:useLocalDpi xmlns:a14="http://schemas.microsoft.com/office/drawing/2010/main" val="0"/>
@@ -7104,7 +7364,7 @@
                   <pic:spPr>
                     <a:xfrm>
                       <a:off x="0" y="0"/>
-                      <a:ext cx="6457950" cy="4305300"/>
+                      <a:ext cx="5731510" cy="4093845"/>
                     </a:xfrm>
                     <a:prstGeom prst="rect">
                       <a:avLst/>
@@ -7116,6 +7376,8 @@
           </wp:inline>
         </w:drawing>
       </w:r>
+      <w:bookmarkStart w:id="20" w:name="_GoBack"/>
+      <w:bookmarkEnd w:id="20"/>
     </w:p>
     <w:p>
       <w:r>
@@ -7256,6 +7518,7 @@
                 <w:lang w:val="en-GB" w:eastAsia="en-GB"/>
               </w:rPr>
             </w:pPr>
+            <w:proofErr w:type="spellStart"/>
             <w:r>
               <w:rPr>
                 <w:rFonts w:eastAsia="Times New Roman" w:cstheme="minorHAnsi"/>
@@ -7265,6 +7528,7 @@
               </w:rPr>
               <w:t>Termi</w:t>
             </w:r>
+            <w:proofErr w:type="spellEnd"/>
           </w:p>
         </w:tc>
         <w:tc>
@@ -7296,6 +7560,7 @@
                 <w:lang w:val="en-GB" w:eastAsia="en-GB"/>
               </w:rPr>
             </w:pPr>
+            <w:proofErr w:type="spellStart"/>
             <w:r>
               <w:rPr>
                 <w:rFonts w:eastAsia="Times New Roman" w:cstheme="minorHAnsi"/>
@@ -7305,6 +7570,7 @@
               </w:rPr>
               <w:t>Selitys</w:t>
             </w:r>
+            <w:proofErr w:type="spellEnd"/>
           </w:p>
         </w:tc>
       </w:tr>
@@ -7338,6 +7604,7 @@
                 <w:lang w:val="en-GB" w:eastAsia="en-GB"/>
               </w:rPr>
             </w:pPr>
+            <w:proofErr w:type="spellStart"/>
             <w:r>
               <w:rPr>
                 <w:rFonts w:eastAsia="Times New Roman" w:cstheme="minorHAnsi"/>
@@ -7346,6 +7613,7 @@
               </w:rPr>
               <w:t>Käyttäjä</w:t>
             </w:r>
+            <w:proofErr w:type="spellEnd"/>
           </w:p>
         </w:tc>
         <w:tc>
@@ -7443,6 +7711,7 @@
                 <w:lang w:val="en-GB" w:eastAsia="en-GB"/>
               </w:rPr>
             </w:pPr>
+            <w:proofErr w:type="spellStart"/>
             <w:r>
               <w:rPr>
                 <w:rFonts w:eastAsia="Times New Roman" w:cstheme="minorHAnsi"/>
@@ -7451,6 +7720,7 @@
               </w:rPr>
               <w:t>Asiakas</w:t>
             </w:r>
+            <w:proofErr w:type="spellEnd"/>
           </w:p>
         </w:tc>
         <w:tc>
@@ -7538,6 +7808,7 @@
                 <w:lang w:val="en-GB" w:eastAsia="en-GB"/>
               </w:rPr>
             </w:pPr>
+            <w:proofErr w:type="spellStart"/>
             <w:r>
               <w:rPr>
                 <w:rFonts w:eastAsia="Times New Roman" w:cstheme="minorHAnsi"/>
@@ -7546,6 +7817,7 @@
               </w:rPr>
               <w:t>Asiakaskategoria</w:t>
             </w:r>
+            <w:proofErr w:type="spellEnd"/>
           </w:p>
         </w:tc>
         <w:tc>
@@ -7599,7 +7871,27 @@
                 <w:szCs w:val="24"/>
                 <w:lang w:eastAsia="en-GB"/>
               </w:rPr>
-              <w:t xml:space="preserve"> Liidi, </w:t>
+              <w:t xml:space="preserve"> </w:t>
+            </w:r>
+            <w:proofErr w:type="spellStart"/>
+            <w:r>
+              <w:rPr>
+                <w:rFonts w:eastAsia="Times New Roman" w:cstheme="minorHAnsi"/>
+                <w:sz w:val="24"/>
+                <w:szCs w:val="24"/>
+                <w:lang w:eastAsia="en-GB"/>
+              </w:rPr>
+              <w:t>Liidi</w:t>
+            </w:r>
+            <w:proofErr w:type="spellEnd"/>
+            <w:r>
+              <w:rPr>
+                <w:rFonts w:eastAsia="Times New Roman" w:cstheme="minorHAnsi"/>
+                <w:sz w:val="24"/>
+                <w:szCs w:val="24"/>
+                <w:lang w:eastAsia="en-GB"/>
+              </w:rPr>
+              <w:t xml:space="preserve">, </w:t>
             </w:r>
             <w:r>
               <w:rPr>
@@ -7689,6 +7981,7 @@
                 <w:lang w:val="en-GB" w:eastAsia="en-GB"/>
               </w:rPr>
             </w:pPr>
+            <w:proofErr w:type="spellStart"/>
             <w:r>
               <w:rPr>
                 <w:rFonts w:eastAsia="Times New Roman" w:cstheme="minorHAnsi"/>
@@ -7697,6 +7990,7 @@
               </w:rPr>
               <w:t>Asiakasryhmä</w:t>
             </w:r>
+            <w:proofErr w:type="spellEnd"/>
           </w:p>
         </w:tc>
         <w:tc>
@@ -7998,6 +8292,7 @@
                 <w:lang w:val="en-GB" w:eastAsia="en-GB"/>
               </w:rPr>
             </w:pPr>
+            <w:proofErr w:type="spellStart"/>
             <w:r>
               <w:rPr>
                 <w:rFonts w:eastAsia="Times New Roman"/>
@@ -8006,6 +8301,7 @@
               </w:rPr>
               <w:t>Asiakastapahtuma</w:t>
             </w:r>
+            <w:proofErr w:type="spellEnd"/>
           </w:p>
         </w:tc>
         <w:tc>
@@ -8169,8 +8465,17 @@
           <w:sz w:val="24"/>
           <w:szCs w:val="24"/>
         </w:rPr>
-        <w:t xml:space="preserve"> tai esim. Azure</w:t>
-      </w:r>
+        <w:t xml:space="preserve"> tai esim. </w:t>
+      </w:r>
+      <w:proofErr w:type="spellStart"/>
+      <w:r>
+        <w:rPr>
+          <w:sz w:val="24"/>
+          <w:szCs w:val="24"/>
+        </w:rPr>
+        <w:t>Azure</w:t>
+      </w:r>
+      <w:proofErr w:type="spellEnd"/>
       <w:r>
         <w:rPr>
           <w:sz w:val="24"/>
@@ -8429,7 +8734,15 @@
       </w:tabs>
     </w:pPr>
     <w:r>
-      <w:t>CRM Scrum-tiimi</w:t>
+      <w:t xml:space="preserve">CRM </w:t>
+    </w:r>
+    <w:proofErr w:type="spellStart"/>
+    <w:r>
+      <w:t>Scrum</w:t>
+    </w:r>
+    <w:proofErr w:type="spellEnd"/>
+    <w:r>
+      <w:t>-tiimi</w:t>
     </w:r>
     <w:r>
       <w:tab/>
@@ -11056,6 +11369,7 @@
     <w:lsdException w:name="HTML Sample" w:semiHidden="1" w:unhideWhenUsed="1"/>
     <w:lsdException w:name="HTML Typewriter" w:semiHidden="1" w:unhideWhenUsed="1"/>
     <w:lsdException w:name="HTML Variable" w:semiHidden="1" w:unhideWhenUsed="1"/>
+    <w:lsdException w:name="Normal Table" w:semiHidden="1" w:unhideWhenUsed="1"/>
     <w:lsdException w:name="annotation subject" w:semiHidden="1" w:unhideWhenUsed="1"/>
     <w:lsdException w:name="No List" w:semiHidden="1" w:unhideWhenUsed="1"/>
     <w:lsdException w:name="Outline List 1" w:semiHidden="1" w:unhideWhenUsed="1"/>
@@ -11101,9 +11415,11 @@
     <w:lsdException w:name="Table Subtle 1" w:semiHidden="1" w:unhideWhenUsed="1"/>
     <w:lsdException w:name="Table Subtle 2" w:semiHidden="1" w:unhideWhenUsed="1"/>
     <w:lsdException w:name="Table Web 1" w:semiHidden="1" w:unhideWhenUsed="1"/>
+    <w:lsdException w:name="Table Web 2" w:semiHidden="1" w:unhideWhenUsed="1"/>
     <w:lsdException w:name="Table Web 3" w:semiHidden="1" w:unhideWhenUsed="1"/>
     <w:lsdException w:name="Balloon Text" w:semiHidden="1" w:unhideWhenUsed="1"/>
     <w:lsdException w:name="Table Grid" w:uiPriority="39"/>
+    <w:lsdException w:name="Table Theme" w:semiHidden="1" w:unhideWhenUsed="1"/>
     <w:lsdException w:name="Placeholder Text" w:semiHidden="1"/>
     <w:lsdException w:name="No Spacing" w:uiPriority="1" w:qFormat="1"/>
     <w:lsdException w:name="Light Shading" w:uiPriority="60"/>
@@ -12452,7 +12768,7 @@
 </file>
 
 <file path=customXml/itemProps5.xml><?xml version="1.0" encoding="utf-8"?>
-<ds:datastoreItem xmlns:ds="http://schemas.openxmlformats.org/officeDocument/2006/customXml" ds:itemID="{7513D7F2-1241-4B60-BF2B-EDC6B016AFBE}">
+<ds:datastoreItem xmlns:ds="http://schemas.openxmlformats.org/officeDocument/2006/customXml" ds:itemID="{A38B911E-7396-4CD3-88B9-C212025CB33D}">
   <ds:schemaRefs>
     <ds:schemaRef ds:uri="http://schemas.openxmlformats.org/officeDocument/2006/bibliography"/>
   </ds:schemaRefs>

</xml_diff>

<commit_message>
Lisättiin sisältökartta, sivukartta ja käyttötarkoitus
</commit_message>
<xml_diff>
--- a/CRM Määrittelykuvasto.docx
+++ b/CRM Määrittelykuvasto.docx
@@ -265,7 +265,7 @@
                   </wp:anchor>
                 </w:drawing>
               </mc:Choice>
-              <mc:Fallback xmlns:arto="http://schemas.microsoft.com/office/word/2006/arto" xmlns:a14="http://schemas.microsoft.com/office/drawing/2010/main" xmlns:pic="http://schemas.openxmlformats.org/drawingml/2006/picture" xmlns:a="http://schemas.openxmlformats.org/drawingml/2006/main">
+              <mc:Fallback xmlns:a="http://schemas.openxmlformats.org/drawingml/2006/main" xmlns:pic="http://schemas.openxmlformats.org/drawingml/2006/picture" xmlns:a14="http://schemas.microsoft.com/office/drawing/2010/main" xmlns:arto="http://schemas.microsoft.com/office/word/2006/arto">
                 <w:pict w14:anchorId="46903986">
                   <v:group id="Ryhmä 149" style="position:absolute;margin-left:0;margin-top:0;width:8in;height:95.7pt;z-index:251662336;mso-width-percent:941;mso-height-percent:121;mso-top-percent:23;mso-position-horizontal:center;mso-position-horizontal-relative:page;mso-position-vertical-relative:page;mso-width-percent:941;mso-height-percent:121;mso-top-percent:23" coordsize="73152,12161" coordorigin="" o:spid="_x0000_s1026" w14:anchorId="28BD1A20" o:gfxdata="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">
                     <v:shape id="Suorakulmio 51" style="position:absolute;width:73152;height:11303;visibility:visible;mso-wrap-style:square;v-text-anchor:middle" coordsize="7312660,1129665" o:spid="_x0000_s1027" fillcolor="#4472c4 [3204]" stroked="f" strokeweight="1pt" path="m,l7312660,r,1129665l3619500,733425,,1091565,,xe" o:gfxdata="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">
@@ -389,6 +389,7 @@
                                       </w:rPr>
                                       <w:t>-</w:t>
                                     </w:r>
+                                    <w:proofErr w:type="spellStart"/>
                                     <w:r>
                                       <w:rPr>
                                         <w:color w:val="595959" w:themeColor="text1" w:themeTint="A6"/>
@@ -398,6 +399,7 @@
                                       </w:rPr>
                                       <w:t>tiimi</w:t>
                                     </w:r>
+                                    <w:proofErr w:type="spellEnd"/>
                                   </w:p>
                                 </w:sdtContent>
                               </w:sdt>
@@ -428,6 +430,7 @@
                                   </w:sdtPr>
                                   <w:sdtEndPr/>
                                   <w:sdtContent>
+                                    <w:proofErr w:type="spellStart"/>
                                     <w:r>
                                       <w:rPr>
                                         <w:color w:val="595959" w:themeColor="text1" w:themeTint="A6"/>
@@ -435,7 +438,27 @@
                                         <w:szCs w:val="18"/>
                                         <w:lang w:val="en-US"/>
                                       </w:rPr>
-                                      <w:t>Ronja K</w:t>
+                                      <w:t>Ronja</w:t>
+                                    </w:r>
+                                    <w:proofErr w:type="spellEnd"/>
+                                    <w:r>
+                                      <w:rPr>
+                                        <w:color w:val="595959" w:themeColor="text1" w:themeTint="A6"/>
+                                        <w:sz w:val="18"/>
+                                        <w:szCs w:val="18"/>
+                                        <w:lang w:val="en-US"/>
+                                      </w:rPr>
+                                      <w:t xml:space="preserve"> </w:t>
+                                    </w:r>
+                                    <w:proofErr w:type="spellStart"/>
+                                    <w:r>
+                                      <w:rPr>
+                                        <w:color w:val="595959" w:themeColor="text1" w:themeTint="A6"/>
+                                        <w:sz w:val="18"/>
+                                        <w:szCs w:val="18"/>
+                                        <w:lang w:val="en-US"/>
+                                      </w:rPr>
+                                      <w:t>K</w:t>
                                     </w:r>
                                     <w:r>
                                       <w:rPr>
@@ -444,8 +467,29 @@
                                         <w:szCs w:val="18"/>
                                         <w:lang w:val="en-US"/>
                                       </w:rPr>
-                                      <w:t>askela, Toni Rhenman</w:t>
+                                      <w:t>askela</w:t>
                                     </w:r>
+                                    <w:proofErr w:type="spellEnd"/>
+                                    <w:r>
+                                      <w:rPr>
+                                        <w:color w:val="595959" w:themeColor="text1" w:themeTint="A6"/>
+                                        <w:sz w:val="18"/>
+                                        <w:szCs w:val="18"/>
+                                        <w:lang w:val="en-US"/>
+                                      </w:rPr>
+                                      <w:t xml:space="preserve">, Toni </w:t>
+                                    </w:r>
+                                    <w:proofErr w:type="spellStart"/>
+                                    <w:r>
+                                      <w:rPr>
+                                        <w:color w:val="595959" w:themeColor="text1" w:themeTint="A6"/>
+                                        <w:sz w:val="18"/>
+                                        <w:szCs w:val="18"/>
+                                        <w:lang w:val="en-US"/>
+                                      </w:rPr>
+                                      <w:t>Rhenman</w:t>
+                                    </w:r>
+                                    <w:proofErr w:type="spellEnd"/>
                                   </w:sdtContent>
                                 </w:sdt>
                               </w:p>
@@ -523,6 +567,7 @@
                                 </w:rPr>
                                 <w:t>-</w:t>
                               </w:r>
+                              <w:proofErr w:type="spellStart"/>
                               <w:r>
                                 <w:rPr>
                                   <w:color w:val="595959" w:themeColor="text1" w:themeTint="A6"/>
@@ -532,6 +577,7 @@
                                 </w:rPr>
                                 <w:t>tiimi</w:t>
                               </w:r>
+                              <w:proofErr w:type="spellEnd"/>
                             </w:p>
                           </w:sdtContent>
                         </w:sdt>
@@ -562,6 +608,7 @@
                             </w:sdtPr>
                             <w:sdtEndPr/>
                             <w:sdtContent>
+                              <w:proofErr w:type="spellStart"/>
                               <w:r>
                                 <w:rPr>
                                   <w:color w:val="595959" w:themeColor="text1" w:themeTint="A6"/>
@@ -569,7 +616,27 @@
                                   <w:szCs w:val="18"/>
                                   <w:lang w:val="en-US"/>
                                 </w:rPr>
-                                <w:t>Ronja K</w:t>
+                                <w:t>Ronja</w:t>
+                              </w:r>
+                              <w:proofErr w:type="spellEnd"/>
+                              <w:r>
+                                <w:rPr>
+                                  <w:color w:val="595959" w:themeColor="text1" w:themeTint="A6"/>
+                                  <w:sz w:val="18"/>
+                                  <w:szCs w:val="18"/>
+                                  <w:lang w:val="en-US"/>
+                                </w:rPr>
+                                <w:t xml:space="preserve"> </w:t>
+                              </w:r>
+                              <w:proofErr w:type="spellStart"/>
+                              <w:r>
+                                <w:rPr>
+                                  <w:color w:val="595959" w:themeColor="text1" w:themeTint="A6"/>
+                                  <w:sz w:val="18"/>
+                                  <w:szCs w:val="18"/>
+                                  <w:lang w:val="en-US"/>
+                                </w:rPr>
+                                <w:t>K</w:t>
                               </w:r>
                               <w:r>
                                 <w:rPr>
@@ -578,8 +645,29 @@
                                   <w:szCs w:val="18"/>
                                   <w:lang w:val="en-US"/>
                                 </w:rPr>
-                                <w:t>askela, Toni Rhenman</w:t>
+                                <w:t>askela</w:t>
                               </w:r>
+                              <w:proofErr w:type="spellEnd"/>
+                              <w:r>
+                                <w:rPr>
+                                  <w:color w:val="595959" w:themeColor="text1" w:themeTint="A6"/>
+                                  <w:sz w:val="18"/>
+                                  <w:szCs w:val="18"/>
+                                  <w:lang w:val="en-US"/>
+                                </w:rPr>
+                                <w:t xml:space="preserve">, Toni </w:t>
+                              </w:r>
+                              <w:proofErr w:type="spellStart"/>
+                              <w:r>
+                                <w:rPr>
+                                  <w:color w:val="595959" w:themeColor="text1" w:themeTint="A6"/>
+                                  <w:sz w:val="18"/>
+                                  <w:szCs w:val="18"/>
+                                  <w:lang w:val="en-US"/>
+                                </w:rPr>
+                                <w:t>Rhenman</w:t>
+                              </w:r>
+                              <w:proofErr w:type="spellEnd"/>
                             </w:sdtContent>
                           </w:sdt>
                         </w:p>
@@ -665,6 +753,7 @@
                                     <w:lang w:val="fi-FI"/>
                                   </w:rPr>
                                 </w:pPr>
+                                <w:proofErr w:type="spellStart"/>
                                 <w:r>
                                   <w:rPr>
                                     <w:color w:val="4472C4" w:themeColor="accent1"/>
@@ -672,7 +761,17 @@
                                     <w:szCs w:val="28"/>
                                     <w:lang w:val="fi-FI"/>
                                   </w:rPr>
-                                  <w:t>Scrum ja ohjelmistotuotannon menetelmät -kurssi</w:t>
+                                  <w:t>Scrum</w:t>
+                                </w:r>
+                                <w:proofErr w:type="spellEnd"/>
+                                <w:r>
+                                  <w:rPr>
+                                    <w:color w:val="4472C4" w:themeColor="accent1"/>
+                                    <w:sz w:val="28"/>
+                                    <w:szCs w:val="28"/>
+                                    <w:lang w:val="fi-FI"/>
+                                  </w:rPr>
+                                  <w:t xml:space="preserve"> ja ohjelmistotuotannon menetelmät -kurssi</w:t>
                                 </w:r>
                                 <w:r>
                                   <w:rPr>
@@ -682,8 +781,19 @@
                                     <w:lang w:val="fi-FI"/>
                                   </w:rPr>
                                   <w:br/>
-                                  <w:t>K2020, Careeria</w:t>
+                                  <w:t xml:space="preserve">K2020, </w:t>
                                 </w:r>
+                                <w:proofErr w:type="spellStart"/>
+                                <w:r>
+                                  <w:rPr>
+                                    <w:color w:val="4472C4" w:themeColor="accent1"/>
+                                    <w:sz w:val="28"/>
+                                    <w:szCs w:val="28"/>
+                                    <w:lang w:val="fi-FI"/>
+                                  </w:rPr>
+                                  <w:t>Careeria</w:t>
+                                </w:r>
+                                <w:proofErr w:type="spellEnd"/>
                               </w:p>
                             </w:txbxContent>
                           </wps:txbx>
@@ -721,6 +831,7 @@
                               <w:lang w:val="fi-FI"/>
                             </w:rPr>
                           </w:pPr>
+                          <w:proofErr w:type="spellStart"/>
                           <w:r>
                             <w:rPr>
                               <w:color w:val="4472C4" w:themeColor="accent1"/>
@@ -728,7 +839,17 @@
                               <w:szCs w:val="28"/>
                               <w:lang w:val="fi-FI"/>
                             </w:rPr>
-                            <w:t>Scrum ja ohjelmistotuotannon menetelmät -kurssi</w:t>
+                            <w:t>Scrum</w:t>
+                          </w:r>
+                          <w:proofErr w:type="spellEnd"/>
+                          <w:r>
+                            <w:rPr>
+                              <w:color w:val="4472C4" w:themeColor="accent1"/>
+                              <w:sz w:val="28"/>
+                              <w:szCs w:val="28"/>
+                              <w:lang w:val="fi-FI"/>
+                            </w:rPr>
+                            <w:t xml:space="preserve"> ja ohjelmistotuotannon menetelmät -kurssi</w:t>
                           </w:r>
                           <w:r>
                             <w:rPr>
@@ -738,8 +859,19 @@
                               <w:lang w:val="fi-FI"/>
                             </w:rPr>
                             <w:br/>
-                            <w:t>K2020, Careeria</w:t>
+                            <w:t xml:space="preserve">K2020, </w:t>
                           </w:r>
+                          <w:proofErr w:type="spellStart"/>
+                          <w:r>
+                            <w:rPr>
+                              <w:color w:val="4472C4" w:themeColor="accent1"/>
+                              <w:sz w:val="28"/>
+                              <w:szCs w:val="28"/>
+                              <w:lang w:val="fi-FI"/>
+                            </w:rPr>
+                            <w:t>Careeria</w:t>
+                          </w:r>
+                          <w:proofErr w:type="spellEnd"/>
                         </w:p>
                       </w:txbxContent>
                     </v:textbox>
@@ -884,7 +1016,25 @@
                                         <w:sz w:val="36"/>
                                         <w:szCs w:val="36"/>
                                       </w:rPr>
-                                      <w:t>Point Fight -projekti</w:t>
+                                      <w:t xml:space="preserve">Point </w:t>
+                                    </w:r>
+                                    <w:proofErr w:type="spellStart"/>
+                                    <w:r>
+                                      <w:rPr>
+                                        <w:color w:val="404040" w:themeColor="text1" w:themeTint="BF"/>
+                                        <w:sz w:val="36"/>
+                                        <w:szCs w:val="36"/>
+                                      </w:rPr>
+                                      <w:t>Fight</w:t>
+                                    </w:r>
+                                    <w:proofErr w:type="spellEnd"/>
+                                    <w:r>
+                                      <w:rPr>
+                                        <w:color w:val="404040" w:themeColor="text1" w:themeTint="BF"/>
+                                        <w:sz w:val="36"/>
+                                        <w:szCs w:val="36"/>
+                                      </w:rPr>
+                                      <w:t xml:space="preserve"> -projekti</w:t>
                                     </w:r>
                                   </w:p>
                                 </w:sdtContent>
@@ -986,7 +1136,25 @@
                                   <w:sz w:val="36"/>
                                   <w:szCs w:val="36"/>
                                 </w:rPr>
-                                <w:t>Point Fight -projekti</w:t>
+                                <w:t xml:space="preserve">Point </w:t>
+                              </w:r>
+                              <w:proofErr w:type="spellStart"/>
+                              <w:r>
+                                <w:rPr>
+                                  <w:color w:val="404040" w:themeColor="text1" w:themeTint="BF"/>
+                                  <w:sz w:val="36"/>
+                                  <w:szCs w:val="36"/>
+                                </w:rPr>
+                                <w:t>Fight</w:t>
+                              </w:r>
+                              <w:proofErr w:type="spellEnd"/>
+                              <w:r>
+                                <w:rPr>
+                                  <w:color w:val="404040" w:themeColor="text1" w:themeTint="BF"/>
+                                  <w:sz w:val="36"/>
+                                  <w:szCs w:val="36"/>
+                                </w:rPr>
+                                <w:t xml:space="preserve"> -projekti</w:t>
                               </w:r>
                             </w:p>
                           </w:sdtContent>
@@ -3093,7 +3261,7 @@
         <w:rPr>
           <w:rFonts w:ascii="Calibri" w:eastAsia="Calibri" w:hAnsi="Calibri" w:cs="Calibri"/>
         </w:rPr>
-        <w:t>Yleisesti asiakkuudenhallinta (engl. customer relationship management, CRM) on käsite, joka sisältää asiakaslähtöisen ajattelutavan sekä siihen liittyvän tietojärjestelmän. Suhteiden muodostumisen ja kehittämisen taustalla on se ajatus, että suhteet tuovat hyötyä molemmille osapuolille, koska järjestelmän käyttäjän hallinnassa ovat kaikki prospektoinnin ja asiakashallinnan tärkeimmät aktiviteetit: liideistä, puheluihin, sähköposteihin.</w:t>
+        <w:t>Tämän sovelluksen käyttötarkoitus on myyntikoulutuksen jälkeen seurata asiakasyrityksen myyjien tuottavuuden kehitystä. Sovelluksesta tehtiin animoitu peli, jotta se olisi myyjien kannalta motivoiva ja loisi kilpailuhenkeä.</w:t>
       </w:r>
     </w:p>
     <w:p>
@@ -3107,155 +3275,8 @@
         <w:rPr>
           <w:rFonts w:ascii="Calibri" w:eastAsia="Calibri" w:hAnsi="Calibri" w:cs="Calibri"/>
         </w:rPr>
-        <w:t>Asiakkuuksien johtamisen (CRM) keskeiset tehtävät ovat:</w:t>
-      </w:r>
-    </w:p>
-    <w:p>
-      <w:pPr>
-        <w:ind w:left="432"/>
-        <w:rPr>
-          <w:rFonts w:ascii="Calibri" w:eastAsia="Calibri" w:hAnsi="Calibri" w:cs="Calibri"/>
-        </w:rPr>
-      </w:pPr>
-      <w:r>
-        <w:rPr>
-          <w:rFonts w:ascii="Calibri" w:eastAsia="Calibri" w:hAnsi="Calibri" w:cs="Calibri"/>
-        </w:rPr>
-        <w:t>1) tunnistaa ja valita strategisesti tärkeät asiakkuudet</w:t>
-      </w:r>
-    </w:p>
-    <w:p>
-      <w:pPr>
-        <w:ind w:left="432"/>
-        <w:rPr>
-          <w:rFonts w:ascii="Calibri" w:eastAsia="Calibri" w:hAnsi="Calibri" w:cs="Calibri"/>
-        </w:rPr>
-      </w:pPr>
-      <w:r>
-        <w:rPr>
-          <w:rFonts w:ascii="Calibri" w:eastAsia="Calibri" w:hAnsi="Calibri" w:cs="Calibri"/>
-        </w:rPr>
-        <w:t>2) asettaa tavoitteita ja laatia toimintastrategioita asiakkuuksien kehittämiseksi</w:t>
-      </w:r>
-    </w:p>
-    <w:p>
-      <w:pPr>
-        <w:ind w:left="432"/>
-        <w:rPr>
-          <w:rFonts w:ascii="Calibri" w:eastAsia="Calibri" w:hAnsi="Calibri" w:cs="Calibri"/>
-        </w:rPr>
-      </w:pPr>
-      <w:r>
-        <w:rPr>
-          <w:rFonts w:ascii="Calibri" w:eastAsia="Calibri" w:hAnsi="Calibri" w:cs="Calibri"/>
-        </w:rPr>
-        <w:t>3) toteuttaa suunnitellut toimenpiteet ja</w:t>
-      </w:r>
-    </w:p>
-    <w:p>
-      <w:pPr>
-        <w:ind w:left="432"/>
-        <w:rPr>
-          <w:rFonts w:ascii="Calibri" w:eastAsia="Calibri" w:hAnsi="Calibri" w:cs="Calibri"/>
-        </w:rPr>
-      </w:pPr>
-      <w:r>
-        <w:rPr>
-          <w:rFonts w:ascii="Calibri" w:eastAsia="Calibri" w:hAnsi="Calibri" w:cs="Calibri"/>
-        </w:rPr>
-        <w:t>4) kehittää toimintaa edelleen siitä saatujen tulosten ja palautteen perusteella</w:t>
-      </w:r>
-    </w:p>
-    <w:p>
-      <w:pPr>
-        <w:ind w:left="432"/>
-        <w:rPr>
-          <w:rFonts w:ascii="Calibri" w:eastAsia="Calibri" w:hAnsi="Calibri" w:cs="Calibri"/>
-        </w:rPr>
-      </w:pPr>
-      <w:r>
-        <w:rPr>
-          <w:rFonts w:ascii="Calibri" w:eastAsia="Calibri" w:hAnsi="Calibri" w:cs="Calibri"/>
-        </w:rPr>
-        <w:t>Käyttäjän/Yrityksen näkökulmasta tausta-ajatuksena on, että pitkäaikaiset, uskolliset asiakkaat ovat kannattavia, koska uusien asiakkaiden hankkiminen on kalliimpaa kuin entisten pitäminen. Mahdolliset kanta-asiakkaat yleensä ostavat enemmän ja useampia tuotteita kuin uudet asiakkaat ja toimivat arvokkaina yrityksen/tuotteen markkinoijina.</w:t>
-      </w:r>
-    </w:p>
-    <w:p>
-      <w:pPr>
-        <w:ind w:left="432"/>
-      </w:pPr>
-      <w:r>
-        <w:rPr>
-          <w:rFonts w:ascii="Calibri" w:eastAsia="Calibri" w:hAnsi="Calibri" w:cs="Calibri"/>
-        </w:rPr>
-        <w:t xml:space="preserve">Tämä järjestelmä vaatii käyttäjältään sisään kirjauksen ja järjestelmää käytetään pääasiassa asiakastietojen tallennukseen ja oman toiminnan ohjaamiseen. Järjestelmä helpottaa käyttäjän yhteydenpitoa asiakkaisiinsa, sillä jokainen yhteydenotto kirjataan järjestelmään tapahtumana. </w:t>
-      </w:r>
-    </w:p>
-    <w:p>
-      <w:pPr>
-        <w:ind w:left="432"/>
-      </w:pPr>
-      <w:r>
-        <w:rPr>
-          <w:rFonts w:ascii="Calibri" w:eastAsia="Calibri" w:hAnsi="Calibri" w:cs="Calibri"/>
-        </w:rPr>
-        <w:t>Järjestelmästä saa tulostettua erilaisia raportteja, sekä sieltä voi lähettää sähköposteja yhdelle tai useammalla asiakkaalle kerrallaan. Näin voi esimerkiksi kohdistaa markkinoinnin tietylle asiakasryhmälle. Järjestelmä sopii itsenäiselle yrittäjälle tai pienelle yritykselle asiakkuudenhallintasovellukseksi.</w:t>
-      </w:r>
-    </w:p>
-    <w:p>
-      <w:pPr>
-        <w:ind w:left="432"/>
-      </w:pPr>
-    </w:p>
-    <w:p>
-      <w:pPr>
-        <w:ind w:left="432"/>
-      </w:pPr>
-    </w:p>
-    <w:p>
-      <w:pPr>
-        <w:ind w:left="432"/>
-      </w:pPr>
-    </w:p>
-    <w:p>
-      <w:pPr>
-        <w:ind w:left="432"/>
-      </w:pPr>
-    </w:p>
-    <w:p>
-      <w:pPr>
-        <w:ind w:left="432"/>
-      </w:pPr>
-    </w:p>
-    <w:p>
-      <w:pPr>
-        <w:ind w:left="432"/>
-      </w:pPr>
-    </w:p>
-    <w:p>
-      <w:pPr>
-        <w:ind w:left="432"/>
-      </w:pPr>
-    </w:p>
-    <w:p>
-      <w:pPr>
-        <w:ind w:left="432"/>
-      </w:pPr>
-    </w:p>
-    <w:p>
-      <w:pPr>
-        <w:ind w:left="432"/>
-      </w:pPr>
-    </w:p>
-    <w:p>
-      <w:pPr>
-        <w:ind w:left="432"/>
-      </w:pPr>
-    </w:p>
-    <w:p>
-      <w:pPr>
-        <w:ind w:left="432"/>
-      </w:pPr>
+        <w:t>Yritys rekisteröityy sovellukseen myyntikoulutuksen jälkeen, joka muodostaa yritykselle koodin, jonka syöttämällä myyjät voivat liittyä peliin kyseisen yrityksen alle. Yrityksen näkymästä voidaan luoda seurattavia tehtäviä ja määrittää tehtävistä saatavat pisteet. Pisteitä seurataan päivä, viikko sekä kuukausi tasolla ja yritys voi palkita esimerkiksi kuukauden parhaan myyjän. Samalla, kun tehdyistä tehtävistä saa pisteitä, myös tekemättömistä tehtävistä rangaistaan miinus pisteillä. Pelinäkymässä myyjälle näkyy kuluvan päivän tehtävät, suoritusmäärät sekä hauska animaatio, joka elää koko ajan. Sovellus myös kannustaa myyjää koko ruudun animaatiolla, kun tämä saa suoritettua jonkin tehtävän kokonaisuudessaan.</w:t>
+      </w:r>
     </w:p>
     <w:p>
       <w:pPr>
@@ -3263,10 +3284,14 @@
       </w:pPr>
       <w:bookmarkStart w:id="1" w:name="_Toc35686556"/>
       <w:r>
-        <w:lastRenderedPageBreak/>
-        <w:t>Toteutettavat User Storyt</w:t>
+        <w:t xml:space="preserve">Toteutettavat User </w:t>
+      </w:r>
+      <w:proofErr w:type="spellStart"/>
+      <w:r>
+        <w:t>Storyt</w:t>
       </w:r>
       <w:bookmarkEnd w:id="1"/>
+      <w:proofErr w:type="spellEnd"/>
     </w:p>
     <w:p>
       <w:pPr>
@@ -3328,6 +3353,7 @@
                 <w:lang w:val="en-GB" w:eastAsia="en-GB"/>
               </w:rPr>
             </w:pPr>
+            <w:proofErr w:type="spellStart"/>
             <w:r>
               <w:rPr>
                 <w:rFonts w:eastAsia="Times New Roman" w:cstheme="minorHAnsi"/>
@@ -3337,6 +3363,7 @@
               </w:rPr>
               <w:t>Toimija</w:t>
             </w:r>
+            <w:proofErr w:type="spellEnd"/>
           </w:p>
         </w:tc>
         <w:tc>
@@ -3361,6 +3388,7 @@
                 <w:lang w:val="en-GB" w:eastAsia="en-GB"/>
               </w:rPr>
             </w:pPr>
+            <w:proofErr w:type="spellStart"/>
             <w:r>
               <w:rPr>
                 <w:rFonts w:eastAsia="Times New Roman" w:cstheme="minorHAnsi"/>
@@ -3370,6 +3398,7 @@
               </w:rPr>
               <w:t>Nro</w:t>
             </w:r>
+            <w:proofErr w:type="spellEnd"/>
           </w:p>
         </w:tc>
         <w:tc>
@@ -3444,6 +3473,7 @@
                 <w:lang w:val="en-GB" w:eastAsia="en-GB"/>
               </w:rPr>
             </w:pPr>
+            <w:proofErr w:type="spellStart"/>
             <w:r>
               <w:rPr>
                 <w:rFonts w:eastAsia="Times New Roman" w:cstheme="minorHAnsi"/>
@@ -3452,6 +3482,7 @@
               </w:rPr>
               <w:t>Käyttäjä</w:t>
             </w:r>
+            <w:proofErr w:type="spellEnd"/>
           </w:p>
         </w:tc>
         <w:tc>
@@ -3567,6 +3598,7 @@
                 <w:lang w:val="en-GB" w:eastAsia="en-GB"/>
               </w:rPr>
             </w:pPr>
+            <w:proofErr w:type="spellStart"/>
             <w:r>
               <w:rPr>
                 <w:rFonts w:eastAsia="Times New Roman" w:cstheme="minorHAnsi"/>
@@ -3575,6 +3607,7 @@
               </w:rPr>
               <w:t>Käyttäjä</w:t>
             </w:r>
+            <w:proofErr w:type="spellEnd"/>
           </w:p>
         </w:tc>
         <w:tc>
@@ -3688,6 +3721,7 @@
                 <w:lang w:val="en-GB" w:eastAsia="en-GB"/>
               </w:rPr>
             </w:pPr>
+            <w:proofErr w:type="spellStart"/>
             <w:r>
               <w:rPr>
                 <w:rFonts w:eastAsia="Times New Roman" w:cstheme="minorHAnsi"/>
@@ -3696,6 +3730,7 @@
               </w:rPr>
               <w:t>Käyttäjä</w:t>
             </w:r>
+            <w:proofErr w:type="spellEnd"/>
           </w:p>
         </w:tc>
         <w:tc>
@@ -3948,6 +3983,7 @@
                 <w:lang w:val="en-GB" w:eastAsia="en-GB"/>
               </w:rPr>
             </w:pPr>
+            <w:proofErr w:type="spellStart"/>
             <w:r>
               <w:rPr>
                 <w:rFonts w:eastAsia="Times New Roman" w:cstheme="minorHAnsi"/>
@@ -3956,6 +3992,7 @@
               </w:rPr>
               <w:t>Käyttäjä</w:t>
             </w:r>
+            <w:proofErr w:type="spellEnd"/>
           </w:p>
         </w:tc>
         <w:tc>
@@ -4065,6 +4102,7 @@
                 <w:lang w:val="en-GB" w:eastAsia="en-GB"/>
               </w:rPr>
             </w:pPr>
+            <w:proofErr w:type="spellStart"/>
             <w:r>
               <w:rPr>
                 <w:rFonts w:eastAsia="Times New Roman" w:cstheme="minorHAnsi"/>
@@ -4073,6 +4111,7 @@
               </w:rPr>
               <w:t>Käyttäjä</w:t>
             </w:r>
+            <w:proofErr w:type="spellEnd"/>
           </w:p>
         </w:tc>
         <w:tc>
@@ -4182,6 +4221,7 @@
                 <w:lang w:val="en-GB" w:eastAsia="en-GB"/>
               </w:rPr>
             </w:pPr>
+            <w:proofErr w:type="spellStart"/>
             <w:r>
               <w:rPr>
                 <w:rFonts w:eastAsia="Times New Roman" w:cstheme="minorHAnsi"/>
@@ -4190,6 +4230,7 @@
               </w:rPr>
               <w:t>Käyttäjä</w:t>
             </w:r>
+            <w:proofErr w:type="spellEnd"/>
           </w:p>
         </w:tc>
         <w:tc>
@@ -4307,6 +4348,7 @@
                 <w:lang w:val="en-GB" w:eastAsia="en-GB"/>
               </w:rPr>
             </w:pPr>
+            <w:proofErr w:type="spellStart"/>
             <w:r>
               <w:rPr>
                 <w:rFonts w:eastAsia="Times New Roman" w:cstheme="minorHAnsi"/>
@@ -4315,6 +4357,7 @@
               </w:rPr>
               <w:t>Käyttäjä</w:t>
             </w:r>
+            <w:proofErr w:type="spellEnd"/>
           </w:p>
         </w:tc>
         <w:tc>
@@ -4396,6 +4439,7 @@
         <w:rPr>
           <w:noProof/>
         </w:rPr>
+        <w:lastRenderedPageBreak/>
         <mc:AlternateContent>
           <mc:Choice Requires="wps">
             <w:drawing>
@@ -4557,7 +4601,6 @@
         <w:rPr>
           <w:noProof/>
         </w:rPr>
-        <w:lastRenderedPageBreak/>
         <mc:AlternateContent>
           <mc:Choice Requires="wps">
             <w:drawing>
@@ -4792,8 +4835,23 @@
       </w:pPr>
       <w:bookmarkStart w:id="2" w:name="_Toc35686557"/>
       <w:r>
-        <w:lastRenderedPageBreak/>
-        <w:t>User Storyistä johdetut käyttötapaukset (Use Case)</w:t>
+        <w:t xml:space="preserve">User </w:t>
+      </w:r>
+      <w:proofErr w:type="spellStart"/>
+      <w:r>
+        <w:t>Storyistä</w:t>
+      </w:r>
+      <w:proofErr w:type="spellEnd"/>
+      <w:r>
+        <w:t xml:space="preserve"> johdetut käyttötapaukset (</w:t>
+      </w:r>
+      <w:proofErr w:type="spellStart"/>
+      <w:r>
+        <w:t>Use</w:t>
+      </w:r>
+      <w:proofErr w:type="spellEnd"/>
+      <w:r>
+        <w:t xml:space="preserve"> Case)</w:t>
       </w:r>
       <w:bookmarkEnd w:id="2"/>
     </w:p>
@@ -4947,6 +5005,7 @@
       </w:pPr>
       <w:bookmarkStart w:id="4" w:name="_Toc35686559"/>
       <w:r>
+        <w:lastRenderedPageBreak/>
         <w:t>Aktiviteettikaavio</w:t>
       </w:r>
       <w:bookmarkEnd w:id="4"/>
@@ -4992,7 +5051,15 @@
         <w:t>Käyttäjä valitsee v</w:t>
       </w:r>
       <w:r>
-        <w:t>almiista adminin luomasta listasta 5-10 omaa tavoitetta. Esimies voi myös määrätä, mitä tavoitteita tulee seurata</w:t>
+        <w:t xml:space="preserve">almiista </w:t>
+      </w:r>
+      <w:proofErr w:type="spellStart"/>
+      <w:r>
+        <w:t>adminin</w:t>
+      </w:r>
+      <w:proofErr w:type="spellEnd"/>
+      <w:r>
+        <w:t xml:space="preserve"> luomasta listasta 5-10 omaa tavoitetta. Esimies voi myös määrätä, mitä tavoitteita tulee seurata</w:t>
       </w:r>
       <w:r>
         <w:t>. Määrättyjen tavoitteiden lisäksi voi lisätä omia tavoitteita listasta.</w:t>
@@ -5049,13 +5116,21 @@
         <w:t xml:space="preserve">Käyttäjä valitsee </w:t>
       </w:r>
       <w:r>
-        <w:t>listalta haluamansa ja/tai määrätyt tavoitteet ra</w:t>
+        <w:t xml:space="preserve">listalta haluamansa ja/tai määrätyt tavoitteet </w:t>
+      </w:r>
+      <w:proofErr w:type="gramStart"/>
+      <w:r>
+        <w:t>ra</w:t>
       </w:r>
       <w:r>
         <w:t>st</w:t>
       </w:r>
       <w:r>
-        <w:t>i ruutuun -menetelmällä</w:t>
+        <w:t>i</w:t>
+      </w:r>
+      <w:proofErr w:type="gramEnd"/>
+      <w:r>
+        <w:t xml:space="preserve"> ruutuun -menetelmällä</w:t>
       </w:r>
     </w:p>
     <w:p>
@@ -5160,7 +5235,15 @@
         <w:t>valitsee</w:t>
       </w:r>
       <w:r>
-        <w:t xml:space="preserve"> leaderboard-ikkunan</w:t>
+        <w:t xml:space="preserve"> </w:t>
+      </w:r>
+      <w:proofErr w:type="spellStart"/>
+      <w:r>
+        <w:t>leaderboard</w:t>
+      </w:r>
+      <w:proofErr w:type="spellEnd"/>
+      <w:r>
+        <w:t>-ikkunan</w:t>
       </w:r>
       <w:r>
         <w:t xml:space="preserve"> </w:t>
@@ -5320,11 +5403,19 @@
           <w:numId w:val="21"/>
         </w:numPr>
       </w:pPr>
+      <w:proofErr w:type="spellStart"/>
       <w:r>
         <w:rPr>
           <w:rFonts w:ascii="Calibri" w:eastAsia="Calibri" w:hAnsi="Calibri" w:cs="Calibri"/>
         </w:rPr>
-        <w:t>Admin luo pelialustan kirjautumalla sisään</w:t>
+        <w:t>Admin</w:t>
+      </w:r>
+      <w:proofErr w:type="spellEnd"/>
+      <w:r>
+        <w:rPr>
+          <w:rFonts w:ascii="Calibri" w:eastAsia="Calibri" w:hAnsi="Calibri" w:cs="Calibri"/>
+        </w:rPr>
+        <w:t xml:space="preserve"> luo pelialustan kirjautumalla sisään</w:t>
       </w:r>
     </w:p>
     <w:p>
@@ -5335,11 +5426,19 @@
           <w:numId w:val="21"/>
         </w:numPr>
       </w:pPr>
+      <w:proofErr w:type="spellStart"/>
       <w:r>
         <w:rPr>
           <w:rFonts w:ascii="Calibri" w:eastAsia="Calibri" w:hAnsi="Calibri" w:cs="Calibri"/>
         </w:rPr>
-        <w:t xml:space="preserve">Admin luo käyttäjätunnuksen ja pelialustan. </w:t>
+        <w:t>Admin</w:t>
+      </w:r>
+      <w:proofErr w:type="spellEnd"/>
+      <w:r>
+        <w:rPr>
+          <w:rFonts w:ascii="Calibri" w:eastAsia="Calibri" w:hAnsi="Calibri" w:cs="Calibri"/>
+        </w:rPr>
+        <w:t xml:space="preserve"> luo käyttäjätunnuksen ja pelialustan. </w:t>
       </w:r>
     </w:p>
     <w:p>
@@ -5350,12 +5449,28 @@
           <w:numId w:val="21"/>
         </w:numPr>
       </w:pPr>
+      <w:proofErr w:type="spellStart"/>
       <w:r>
         <w:rPr>
           <w:rFonts w:ascii="Calibri" w:eastAsia="Calibri" w:hAnsi="Calibri" w:cs="Calibri"/>
         </w:rPr>
-        <w:t>Admin saa sisäänkirjautumiskoodin, jonka hän lähettää tulevillekäyttäjille</w:t>
-      </w:r>
+        <w:t>Admin</w:t>
+      </w:r>
+      <w:proofErr w:type="spellEnd"/>
+      <w:r>
+        <w:rPr>
+          <w:rFonts w:ascii="Calibri" w:eastAsia="Calibri" w:hAnsi="Calibri" w:cs="Calibri"/>
+        </w:rPr>
+        <w:t xml:space="preserve"> saa sisäänkirjautumiskoodin, jonka hän lähettää </w:t>
+      </w:r>
+      <w:proofErr w:type="spellStart"/>
+      <w:r>
+        <w:rPr>
+          <w:rFonts w:ascii="Calibri" w:eastAsia="Calibri" w:hAnsi="Calibri" w:cs="Calibri"/>
+        </w:rPr>
+        <w:t>tulevillekäyttäjille</w:t>
+      </w:r>
+      <w:proofErr w:type="spellEnd"/>
     </w:p>
     <w:p>
       <w:pPr>
@@ -5365,8 +5480,13 @@
           <w:numId w:val="21"/>
         </w:numPr>
       </w:pPr>
-      <w:r>
-        <w:t>Admin avaa tavoitteiden lisäys -ikkunan</w:t>
+      <w:proofErr w:type="spellStart"/>
+      <w:r>
+        <w:t>Admin</w:t>
+      </w:r>
+      <w:proofErr w:type="spellEnd"/>
+      <w:r>
+        <w:t xml:space="preserve"> avaa tavoitteiden lisäys -ikkunan</w:t>
       </w:r>
     </w:p>
     <w:p>
@@ -5377,11 +5497,19 @@
           <w:numId w:val="21"/>
         </w:numPr>
       </w:pPr>
+      <w:proofErr w:type="spellStart"/>
       <w:r>
         <w:rPr>
           <w:rFonts w:ascii="Calibri" w:eastAsia="Calibri" w:hAnsi="Calibri" w:cs="Calibri"/>
         </w:rPr>
-        <w:t xml:space="preserve">Admin kirjoittaa tavoitteen kenttään ja valitsee pistemäärän. </w:t>
+        <w:t>Admin</w:t>
+      </w:r>
+      <w:proofErr w:type="spellEnd"/>
+      <w:r>
+        <w:rPr>
+          <w:rFonts w:ascii="Calibri" w:eastAsia="Calibri" w:hAnsi="Calibri" w:cs="Calibri"/>
+        </w:rPr>
+        <w:t xml:space="preserve"> kirjoittaa tavoitteen kenttään ja valitsee pistemäärän. </w:t>
       </w:r>
     </w:p>
     <w:p>
@@ -5392,11 +5520,19 @@
           <w:numId w:val="21"/>
         </w:numPr>
       </w:pPr>
+      <w:proofErr w:type="spellStart"/>
       <w:r>
         <w:rPr>
           <w:rFonts w:ascii="Calibri" w:eastAsia="Calibri" w:hAnsi="Calibri" w:cs="Calibri"/>
         </w:rPr>
-        <w:t>Admin valitsee, onko tavoite päivittäinen, viikoittainen vai kuukausittainen.</w:t>
+        <w:t>Admin</w:t>
+      </w:r>
+      <w:proofErr w:type="spellEnd"/>
+      <w:r>
+        <w:rPr>
+          <w:rFonts w:ascii="Calibri" w:eastAsia="Calibri" w:hAnsi="Calibri" w:cs="Calibri"/>
+        </w:rPr>
+        <w:t xml:space="preserve"> valitsee, onko tavoite päivittäinen, viikoittainen vai kuukausittainen.</w:t>
       </w:r>
     </w:p>
     <w:p>
@@ -5407,8 +5543,13 @@
           <w:numId w:val="21"/>
         </w:numPr>
       </w:pPr>
-      <w:r>
-        <w:t>Admin valitsee, onko tavoite pakollinen seurattava.</w:t>
+      <w:proofErr w:type="spellStart"/>
+      <w:r>
+        <w:t>Admin</w:t>
+      </w:r>
+      <w:proofErr w:type="spellEnd"/>
+      <w:r>
+        <w:t xml:space="preserve"> valitsee, onko tavoite pakollinen seurattava.</w:t>
       </w:r>
     </w:p>
     <w:p>
@@ -5419,8 +5560,13 @@
           <w:numId w:val="21"/>
         </w:numPr>
       </w:pPr>
-      <w:r>
-        <w:t>Admin tallentaa tavoitteen ja ohjelma kuittaa tallennuksen</w:t>
+      <w:proofErr w:type="spellStart"/>
+      <w:r>
+        <w:t>Admin</w:t>
+      </w:r>
+      <w:proofErr w:type="spellEnd"/>
+      <w:r>
+        <w:t xml:space="preserve"> tallentaa tavoitteen ja ohjelma kuittaa tallennuksen</w:t>
       </w:r>
     </w:p>
     <w:p>
@@ -5431,11 +5577,19 @@
           <w:numId w:val="21"/>
         </w:numPr>
       </w:pPr>
+      <w:proofErr w:type="spellStart"/>
       <w:r>
         <w:rPr>
           <w:rFonts w:ascii="Calibri" w:eastAsia="Calibri" w:hAnsi="Calibri" w:cs="Calibri"/>
         </w:rPr>
-        <w:t>Admin avaa käyttäjien seuranta -ikkunan</w:t>
+        <w:t>Admin</w:t>
+      </w:r>
+      <w:proofErr w:type="spellEnd"/>
+      <w:r>
+        <w:rPr>
+          <w:rFonts w:ascii="Calibri" w:eastAsia="Calibri" w:hAnsi="Calibri" w:cs="Calibri"/>
+        </w:rPr>
+        <w:t xml:space="preserve"> avaa käyttäjien seuranta -ikkunan</w:t>
       </w:r>
     </w:p>
     <w:p>
@@ -5446,11 +5600,19 @@
           <w:numId w:val="21"/>
         </w:numPr>
       </w:pPr>
+      <w:proofErr w:type="spellStart"/>
       <w:r>
         <w:rPr>
           <w:rFonts w:ascii="Calibri" w:eastAsia="Calibri" w:hAnsi="Calibri" w:cs="Calibri"/>
         </w:rPr>
-        <w:t>Admin näkee listauksen jokaisesta käyttäjästä ja heidän pelitilanteestaan</w:t>
+        <w:t>Admin</w:t>
+      </w:r>
+      <w:proofErr w:type="spellEnd"/>
+      <w:r>
+        <w:rPr>
+          <w:rFonts w:ascii="Calibri" w:eastAsia="Calibri" w:hAnsi="Calibri" w:cs="Calibri"/>
+        </w:rPr>
+        <w:t xml:space="preserve"> näkee listauksen jokaisesta käyttäjästä ja heidän pelitilanteestaan</w:t>
       </w:r>
     </w:p>
     <w:p>
@@ -5746,7 +5908,23 @@
         <w:t xml:space="preserve">Käyttäjä </w:t>
       </w:r>
       <w:r>
-        <w:t>saa push notificaatioita ta</w:t>
+        <w:t xml:space="preserve">saa </w:t>
+      </w:r>
+      <w:proofErr w:type="spellStart"/>
+      <w:r>
+        <w:t>push</w:t>
+      </w:r>
+      <w:proofErr w:type="spellEnd"/>
+      <w:r>
+        <w:t xml:space="preserve"> </w:t>
+      </w:r>
+      <w:proofErr w:type="spellStart"/>
+      <w:r>
+        <w:t>notificaatioita</w:t>
+      </w:r>
+      <w:proofErr w:type="spellEnd"/>
+      <w:r>
+        <w:t xml:space="preserve"> ta</w:t>
       </w:r>
       <w:r>
         <w:t>v</w:t>
@@ -5879,78 +6057,84 @@
       <w:r>
         <w:t>Kalenterista käyttäjä näkee, minä päivinä hän on saanut kaikki päivän tavoitteet tehtyä. Kalenteri tallentaa myös, viikko ja kuukausi tavoitteiden saavutus päivät sekä maalin saavuttamispäivät.</w:t>
       </w:r>
-      <w:bookmarkStart w:id="17" w:name="_GoBack"/>
+    </w:p>
+    <w:p>
+      <w:pPr>
+        <w:pStyle w:val="Otsikko1"/>
+      </w:pPr>
+      <w:bookmarkStart w:id="17" w:name="_Toc35686572"/>
+      <w:r>
+        <w:t>Käyttöliittymän rautalankamalli</w:t>
+      </w:r>
       <w:bookmarkEnd w:id="17"/>
     </w:p>
     <w:p>
       <w:pPr>
-        <w:pStyle w:val="Otsikko1"/>
-      </w:pPr>
-      <w:bookmarkStart w:id="18" w:name="_Toc35686572"/>
-      <w:r>
-        <w:t>Käyttöliittymän rautalankamalli</w:t>
+        <w:ind w:left="432"/>
+      </w:pPr>
+    </w:p>
+    <w:p>
+      <w:pPr>
+        <w:ind w:left="432"/>
+      </w:pPr>
+      <w:r>
+        <w:t xml:space="preserve">Käyttöliittymästä on erillinen </w:t>
+      </w:r>
+      <w:r>
+        <w:t>PowerPoint</w:t>
+      </w:r>
+      <w:r>
+        <w:t>-tiedosto, jossa on nähtävissä kaikki näytöt ja jossa</w:t>
+      </w:r>
+      <w:r>
+        <w:t xml:space="preserve"> voi</w:t>
+      </w:r>
+      <w:r>
+        <w:t xml:space="preserve"> kokeilla myös </w:t>
+      </w:r>
+      <w:r>
+        <w:t xml:space="preserve">sovelluksen </w:t>
+      </w:r>
+      <w:r>
+        <w:t>toiminnallisuutta.</w:t>
+      </w:r>
+      <w:r>
+        <w:t xml:space="preserve"> </w:t>
+      </w:r>
+      <w:r>
+        <w:t xml:space="preserve">Tiedosto </w:t>
+      </w:r>
+      <w:r>
+        <w:t>”</w:t>
+      </w:r>
+      <w:r>
+        <w:t>CRM Käyttöliittymä, rautalankamalli ja toiminnallisuus</w:t>
+      </w:r>
+      <w:r>
+        <w:t xml:space="preserve"> ” </w:t>
+      </w:r>
+      <w:r>
+        <w:t>on tämän määrittelydokumentin liitteenä.</w:t>
+      </w:r>
+    </w:p>
+    <w:p/>
+    <w:p>
+      <w:pPr>
+        <w:pStyle w:val="Otsikko2"/>
+      </w:pPr>
+      <w:bookmarkStart w:id="18" w:name="_Toc35686573"/>
+      <w:r>
+        <w:t>Sivukartta</w:t>
       </w:r>
       <w:bookmarkEnd w:id="18"/>
     </w:p>
     <w:p>
       <w:pPr>
-        <w:ind w:left="432"/>
-      </w:pPr>
-    </w:p>
-    <w:p>
-      <w:pPr>
-        <w:ind w:left="432"/>
-      </w:pPr>
-      <w:r>
-        <w:t xml:space="preserve">Käyttöliittymästä on erillinen </w:t>
-      </w:r>
-      <w:r>
-        <w:t>PowerPoint</w:t>
-      </w:r>
-      <w:r>
-        <w:t>-tiedosto, jossa on nähtävissä kaikki näytöt ja jossa</w:t>
-      </w:r>
-      <w:r>
-        <w:t xml:space="preserve"> voi</w:t>
-      </w:r>
-      <w:r>
-        <w:t xml:space="preserve"> kokeilla myös </w:t>
-      </w:r>
-      <w:r>
-        <w:t xml:space="preserve">sovelluksen </w:t>
-      </w:r>
-      <w:r>
-        <w:t>toiminnallisuutta.</w:t>
-      </w:r>
-      <w:r>
-        <w:t xml:space="preserve"> </w:t>
-      </w:r>
-      <w:r>
-        <w:t xml:space="preserve">Tiedosto </w:t>
-      </w:r>
-      <w:r>
-        <w:t>”</w:t>
-      </w:r>
-      <w:r>
-        <w:t>CRM Käyttöliittymä, rautalankamalli ja toiminnallisuus</w:t>
-      </w:r>
-      <w:r>
-        <w:t xml:space="preserve"> ” </w:t>
-      </w:r>
-      <w:r>
-        <w:t>on tämän määrittelydokumentin liitteenä.</w:t>
-      </w:r>
-    </w:p>
-    <w:p/>
-    <w:p>
-      <w:pPr>
-        <w:pStyle w:val="Otsikko2"/>
-      </w:pPr>
-      <w:bookmarkStart w:id="19" w:name="_Toc35686573"/>
-      <w:r>
-        <w:t>Sivukartta</w:t>
-      </w:r>
-      <w:bookmarkEnd w:id="19"/>
+        <w:jc w:val="center"/>
+        <w:rPr>
+          <w:noProof/>
+        </w:rPr>
+      </w:pPr>
     </w:p>
     <w:p>
       <w:pPr>
@@ -5961,10 +6145,10 @@
           <w:noProof/>
         </w:rPr>
         <w:drawing>
-          <wp:inline distT="0" distB="0" distL="0" distR="0" wp14:anchorId="276C8C97" wp14:editId="53ADA0F2">
-            <wp:extent cx="4572000" cy="1257300"/>
-            <wp:effectExtent l="0" t="0" r="0" b="0"/>
-            <wp:docPr id="2114719722" name="Kuva 2114719722"/>
+          <wp:inline distT="0" distB="0" distL="0" distR="0" wp14:anchorId="26147E5C" wp14:editId="7B4062E4">
+            <wp:extent cx="4631377" cy="3308053"/>
+            <wp:effectExtent l="0" t="0" r="0" b="6985"/>
+            <wp:docPr id="5" name="Kuva 5" descr="Kuva, joka sisältää kohteen näyttökuva&#10;&#10;Kuvaus luotu automaattisesti"/>
             <wp:cNvGraphicFramePr>
               <a:graphicFrameLocks xmlns:a="http://schemas.openxmlformats.org/drawingml/2006/main" noChangeAspect="1"/>
             </wp:cNvGraphicFramePr>
@@ -5972,11 +6156,11 @@
               <a:graphicData uri="http://schemas.openxmlformats.org/drawingml/2006/picture">
                 <pic:pic xmlns:pic="http://schemas.openxmlformats.org/drawingml/2006/picture">
                   <pic:nvPicPr>
-                    <pic:cNvPr id="0" name=""/>
+                    <pic:cNvPr id="5" name="sivukartta.png"/>
                     <pic:cNvPicPr/>
                   </pic:nvPicPr>
                   <pic:blipFill>
-                    <a:blip r:embed="rId16">
+                    <a:blip r:embed="rId16" cstate="print">
                       <a:extLst>
                         <a:ext uri="{28A0092B-C50C-407E-A947-70E740481C1C}">
                           <a14:useLocalDpi xmlns:a14="http://schemas.microsoft.com/office/drawing/2010/main" val="0"/>
@@ -5990,7 +6174,7 @@
                   <pic:spPr>
                     <a:xfrm>
                       <a:off x="0" y="0"/>
-                      <a:ext cx="4572000" cy="1257300"/>
+                      <a:ext cx="4640083" cy="3314272"/>
                     </a:xfrm>
                     <a:prstGeom prst="rect">
                       <a:avLst/>
@@ -6009,11 +6193,20 @@
       <w:pPr>
         <w:pStyle w:val="Otsikko2"/>
       </w:pPr>
-      <w:bookmarkStart w:id="20" w:name="_Toc35686574"/>
+      <w:bookmarkStart w:id="19" w:name="_Toc35686574"/>
       <w:r>
         <w:lastRenderedPageBreak/>
         <w:t>Sisältökartta</w:t>
       </w:r>
+      <w:bookmarkEnd w:id="19"/>
+    </w:p>
+    <w:p>
+      <w:pPr>
+        <w:rPr>
+          <w:noProof/>
+        </w:rPr>
+      </w:pPr>
+      <w:bookmarkStart w:id="20" w:name="_GoBack"/>
       <w:bookmarkEnd w:id="20"/>
     </w:p>
     <w:p>
@@ -6022,10 +6215,10 @@
           <w:noProof/>
         </w:rPr>
         <w:drawing>
-          <wp:inline distT="0" distB="0" distL="0" distR="0" wp14:anchorId="41F553D6" wp14:editId="76D71178">
-            <wp:extent cx="6457950" cy="4305300"/>
-            <wp:effectExtent l="0" t="0" r="0" b="0"/>
-            <wp:docPr id="924038073" name="Kuva 924038073"/>
+          <wp:inline distT="0" distB="0" distL="0" distR="0" wp14:anchorId="19D29A78" wp14:editId="7C904A33">
+            <wp:extent cx="5731510" cy="4093845"/>
+            <wp:effectExtent l="0" t="0" r="2540" b="1905"/>
+            <wp:docPr id="8" name="Kuva 8" descr="Kuva, joka sisältää kohteen teksti&#10;&#10;Kuvaus luotu automaattisesti"/>
             <wp:cNvGraphicFramePr>
               <a:graphicFrameLocks xmlns:a="http://schemas.openxmlformats.org/drawingml/2006/main" noChangeAspect="1"/>
             </wp:cNvGraphicFramePr>
@@ -6033,11 +6226,11 @@
               <a:graphicData uri="http://schemas.openxmlformats.org/drawingml/2006/picture">
                 <pic:pic xmlns:pic="http://schemas.openxmlformats.org/drawingml/2006/picture">
                   <pic:nvPicPr>
-                    <pic:cNvPr id="0" name=""/>
+                    <pic:cNvPr id="8" name="sisaltokartta.png"/>
                     <pic:cNvPicPr/>
                   </pic:nvPicPr>
                   <pic:blipFill>
-                    <a:blip r:embed="rId17">
+                    <a:blip r:embed="rId17" cstate="print">
                       <a:extLst>
                         <a:ext uri="{28A0092B-C50C-407E-A947-70E740481C1C}">
                           <a14:useLocalDpi xmlns:a14="http://schemas.microsoft.com/office/drawing/2010/main" val="0"/>
@@ -6051,7 +6244,7 @@
                   <pic:spPr>
                     <a:xfrm>
                       <a:off x="0" y="0"/>
-                      <a:ext cx="6457950" cy="4305300"/>
+                      <a:ext cx="5731510" cy="4093845"/>
                     </a:xfrm>
                     <a:prstGeom prst="rect">
                       <a:avLst/>
@@ -6203,6 +6396,7 @@
                 <w:lang w:val="en-GB" w:eastAsia="en-GB"/>
               </w:rPr>
             </w:pPr>
+            <w:proofErr w:type="spellStart"/>
             <w:r>
               <w:rPr>
                 <w:rFonts w:eastAsia="Times New Roman" w:cstheme="minorHAnsi"/>
@@ -6212,6 +6406,7 @@
               </w:rPr>
               <w:t>Termi</w:t>
             </w:r>
+            <w:proofErr w:type="spellEnd"/>
           </w:p>
         </w:tc>
         <w:tc>
@@ -6243,6 +6438,7 @@
                 <w:lang w:val="en-GB" w:eastAsia="en-GB"/>
               </w:rPr>
             </w:pPr>
+            <w:proofErr w:type="spellStart"/>
             <w:r>
               <w:rPr>
                 <w:rFonts w:eastAsia="Times New Roman" w:cstheme="minorHAnsi"/>
@@ -6252,6 +6448,7 @@
               </w:rPr>
               <w:t>Selitys</w:t>
             </w:r>
+            <w:proofErr w:type="spellEnd"/>
           </w:p>
         </w:tc>
       </w:tr>
@@ -6285,6 +6482,7 @@
                 <w:lang w:val="en-GB" w:eastAsia="en-GB"/>
               </w:rPr>
             </w:pPr>
+            <w:proofErr w:type="spellStart"/>
             <w:r>
               <w:rPr>
                 <w:rFonts w:eastAsia="Times New Roman" w:cstheme="minorHAnsi"/>
@@ -6293,6 +6491,7 @@
               </w:rPr>
               <w:t>Käyttäjä</w:t>
             </w:r>
+            <w:proofErr w:type="spellEnd"/>
           </w:p>
         </w:tc>
         <w:tc>
@@ -6390,6 +6589,7 @@
                 <w:lang w:val="en-GB" w:eastAsia="en-GB"/>
               </w:rPr>
             </w:pPr>
+            <w:proofErr w:type="spellStart"/>
             <w:r>
               <w:rPr>
                 <w:rFonts w:eastAsia="Times New Roman" w:cstheme="minorHAnsi"/>
@@ -6398,6 +6598,7 @@
               </w:rPr>
               <w:t>Asiakas</w:t>
             </w:r>
+            <w:proofErr w:type="spellEnd"/>
           </w:p>
         </w:tc>
         <w:tc>
@@ -6485,6 +6686,7 @@
                 <w:lang w:val="en-GB" w:eastAsia="en-GB"/>
               </w:rPr>
             </w:pPr>
+            <w:proofErr w:type="spellStart"/>
             <w:r>
               <w:rPr>
                 <w:rFonts w:eastAsia="Times New Roman" w:cstheme="minorHAnsi"/>
@@ -6493,6 +6695,7 @@
               </w:rPr>
               <w:t>Asiakaskategoria</w:t>
             </w:r>
+            <w:proofErr w:type="spellEnd"/>
           </w:p>
         </w:tc>
         <w:tc>
@@ -6546,7 +6749,27 @@
                 <w:szCs w:val="24"/>
                 <w:lang w:eastAsia="en-GB"/>
               </w:rPr>
-              <w:t xml:space="preserve"> Liidi, </w:t>
+              <w:t xml:space="preserve"> </w:t>
+            </w:r>
+            <w:proofErr w:type="spellStart"/>
+            <w:r>
+              <w:rPr>
+                <w:rFonts w:eastAsia="Times New Roman" w:cstheme="minorHAnsi"/>
+                <w:sz w:val="24"/>
+                <w:szCs w:val="24"/>
+                <w:lang w:eastAsia="en-GB"/>
+              </w:rPr>
+              <w:t>Liidi</w:t>
+            </w:r>
+            <w:proofErr w:type="spellEnd"/>
+            <w:r>
+              <w:rPr>
+                <w:rFonts w:eastAsia="Times New Roman" w:cstheme="minorHAnsi"/>
+                <w:sz w:val="24"/>
+                <w:szCs w:val="24"/>
+                <w:lang w:eastAsia="en-GB"/>
+              </w:rPr>
+              <w:t xml:space="preserve">, </w:t>
             </w:r>
             <w:r>
               <w:rPr>
@@ -6636,6 +6859,7 @@
                 <w:lang w:val="en-GB" w:eastAsia="en-GB"/>
               </w:rPr>
             </w:pPr>
+            <w:proofErr w:type="spellStart"/>
             <w:r>
               <w:rPr>
                 <w:rFonts w:eastAsia="Times New Roman" w:cstheme="minorHAnsi"/>
@@ -6644,6 +6868,7 @@
               </w:rPr>
               <w:t>Asiakasryhmä</w:t>
             </w:r>
+            <w:proofErr w:type="spellEnd"/>
           </w:p>
         </w:tc>
         <w:tc>
@@ -6945,6 +7170,7 @@
                 <w:lang w:val="en-GB" w:eastAsia="en-GB"/>
               </w:rPr>
             </w:pPr>
+            <w:proofErr w:type="spellStart"/>
             <w:r>
               <w:rPr>
                 <w:rFonts w:eastAsia="Times New Roman"/>
@@ -6953,6 +7179,7 @@
               </w:rPr>
               <w:t>Asiakastapahtuma</w:t>
             </w:r>
+            <w:proofErr w:type="spellEnd"/>
           </w:p>
         </w:tc>
         <w:tc>
@@ -7116,8 +7343,17 @@
           <w:sz w:val="24"/>
           <w:szCs w:val="24"/>
         </w:rPr>
-        <w:t xml:space="preserve"> tai esim. Azure</w:t>
-      </w:r>
+        <w:t xml:space="preserve"> tai esim. </w:t>
+      </w:r>
+      <w:proofErr w:type="spellStart"/>
+      <w:r>
+        <w:rPr>
+          <w:sz w:val="24"/>
+          <w:szCs w:val="24"/>
+        </w:rPr>
+        <w:t>Azure</w:t>
+      </w:r>
+      <w:proofErr w:type="spellEnd"/>
       <w:r>
         <w:rPr>
           <w:sz w:val="24"/>
@@ -7281,7 +7517,15 @@
       </w:rPr>
     </w:pPr>
     <w:r>
-      <w:t>Point Fight-sovellus</w:t>
+      <w:t xml:space="preserve">Point </w:t>
+    </w:r>
+    <w:proofErr w:type="spellStart"/>
+    <w:r>
+      <w:t>Fight</w:t>
+    </w:r>
+    <w:proofErr w:type="spellEnd"/>
+    <w:r>
+      <w:t>-sovellus</w:t>
     </w:r>
     <w:r>
       <w:tab/>
@@ -7382,8 +7626,16 @@
       <w:rPr>
         <w:lang w:val="en-US"/>
       </w:rPr>
-      <w:t>Point Fight Scrum-tiimi</w:t>
+      <w:t>Point Fight Scrum-</w:t>
     </w:r>
+    <w:proofErr w:type="spellStart"/>
+    <w:r>
+      <w:rPr>
+        <w:lang w:val="en-US"/>
+      </w:rPr>
+      <w:t>tiimi</w:t>
+    </w:r>
+    <w:proofErr w:type="spellEnd"/>
     <w:r>
       <w:rPr>
         <w:lang w:val="en-US"/>
@@ -7395,7 +7647,20 @@
         <w:lang w:val="en-US"/>
       </w:rPr>
       <w:tab/>
-      <w:t>Päiv. 10.6.2019</w:t>
+    </w:r>
+    <w:proofErr w:type="spellStart"/>
+    <w:r>
+      <w:rPr>
+        <w:lang w:val="en-US"/>
+      </w:rPr>
+      <w:t>Päiv</w:t>
+    </w:r>
+    <w:proofErr w:type="spellEnd"/>
+    <w:r>
+      <w:rPr>
+        <w:lang w:val="en-US"/>
+      </w:rPr>
+      <w:t>. 10.6.2019</w:t>
     </w:r>
     <w:r>
       <w:rPr>
@@ -11557,15 +11822,6 @@
 </file>
 
 <file path=customXml/item3.xml><?xml version="1.0" encoding="utf-8"?>
-<?mso-contentType ?>
-<FormTemplates xmlns="http://schemas.microsoft.com/sharepoint/v3/contenttype/forms">
-  <Display>DocumentLibraryForm</Display>
-  <Edit>DocumentLibraryForm</Edit>
-  <New>DocumentLibraryForm</New>
-</FormTemplates>
-</file>
-
-<file path=customXml/item4.xml><?xml version="1.0" encoding="utf-8"?>
 <ct:contentTypeSchema xmlns:ct="http://schemas.microsoft.com/office/2006/metadata/contentType" xmlns:ma="http://schemas.microsoft.com/office/2006/metadata/properties/metaAttributes" ct:_="" ma:_="" ma:contentTypeName="Asiakirja" ma:contentTypeID="0x0101007224E9EE5B3BF94C806FF09039891060" ma:contentTypeVersion="6" ma:contentTypeDescription="Luo uusi asiakirja." ma:contentTypeScope="" ma:versionID="3e27591f2678635d285da64c2a7aad9e">
   <xsd:schema xmlns:xsd="http://www.w3.org/2001/XMLSchema" xmlns:xs="http://www.w3.org/2001/XMLSchema" xmlns:p="http://schemas.microsoft.com/office/2006/metadata/properties" xmlns:ns2="aec78b04-9439-499f-911c-68c5b1e9ccff" targetNamespace="http://schemas.microsoft.com/office/2006/metadata/properties" ma:root="true" ma:fieldsID="79be787e91dac9966e20cd4a195ad7e2" ns2:_="">
     <xsd:import namespace="aec78b04-9439-499f-911c-68c5b1e9ccff"/>
@@ -11723,6 +11979,15 @@
 </ct:contentTypeSchema>
 </file>
 
+<file path=customXml/item4.xml><?xml version="1.0" encoding="utf-8"?>
+<?mso-contentType ?>
+<FormTemplates xmlns="http://schemas.microsoft.com/sharepoint/v3/contenttype/forms">
+  <Display>DocumentLibraryForm</Display>
+  <Edit>DocumentLibraryForm</Edit>
+  <New>DocumentLibraryForm</New>
+</FormTemplates>
+</file>
+
 <file path=customXml/item5.xml><?xml version="1.0" encoding="utf-8"?>
 <b:Sources xmlns:b="http://schemas.openxmlformats.org/officeDocument/2006/bibliography" xmlns="http://schemas.openxmlformats.org/officeDocument/2006/bibliography" SelectedStyle="\APASixthEditionOfficeOnline.xsl" StyleName="APA" Version="6"/>
 </file>
@@ -11745,14 +12010,6 @@
 </file>
 
 <file path=customXml/itemProps3.xml><?xml version="1.0" encoding="utf-8"?>
-<ds:datastoreItem xmlns:ds="http://schemas.openxmlformats.org/officeDocument/2006/customXml" ds:itemID="{9661B840-9CC8-4F22-8B96-8B7484193923}">
-  <ds:schemaRefs>
-    <ds:schemaRef ds:uri="http://schemas.microsoft.com/sharepoint/v3/contenttype/forms"/>
-  </ds:schemaRefs>
-</ds:datastoreItem>
-</file>
-
-<file path=customXml/itemProps4.xml><?xml version="1.0" encoding="utf-8"?>
 <ds:datastoreItem xmlns:ds="http://schemas.openxmlformats.org/officeDocument/2006/customXml" ds:itemID="{E4F85474-4FC6-4F1C-818F-9254C2301615}">
   <ds:schemaRefs>
     <ds:schemaRef ds:uri="http://schemas.microsoft.com/office/2006/metadata/contentType"/>
@@ -11770,8 +12027,16 @@
 </ds:datastoreItem>
 </file>
 
+<file path=customXml/itemProps4.xml><?xml version="1.0" encoding="utf-8"?>
+<ds:datastoreItem xmlns:ds="http://schemas.openxmlformats.org/officeDocument/2006/customXml" ds:itemID="{9661B840-9CC8-4F22-8B96-8B7484193923}">
+  <ds:schemaRefs>
+    <ds:schemaRef ds:uri="http://schemas.microsoft.com/sharepoint/v3/contenttype/forms"/>
+  </ds:schemaRefs>
+</ds:datastoreItem>
+</file>
+
 <file path=customXml/itemProps5.xml><?xml version="1.0" encoding="utf-8"?>
-<ds:datastoreItem xmlns:ds="http://schemas.openxmlformats.org/officeDocument/2006/customXml" ds:itemID="{0F1BF5C0-CAF6-45FE-9ADB-91FF5D2D7586}">
+<ds:datastoreItem xmlns:ds="http://schemas.openxmlformats.org/officeDocument/2006/customXml" ds:itemID="{99DEA28A-41E8-4D17-B499-BDD2059A6B64}">
   <ds:schemaRefs>
     <ds:schemaRef ds:uri="http://schemas.openxmlformats.org/officeDocument/2006/bibliography"/>
   </ds:schemaRefs>

</xml_diff>